<commit_message>
Initial Documentation - removed comments
</commit_message>
<xml_diff>
--- a/documentation/SRS_2019_v1.docx
+++ b/documentation/SRS_2019_v1.docx
@@ -187,50 +187,6 @@
     </w:p>
     <w:p>
       <w:pPr>
-        <w:pStyle w:val="Description"/>
-      </w:pPr>
-      <w:r>
-        <w:t>Προδιαγραφή διεπαφών με το χρ</w:t>
-      </w:r>
-      <w:r>
-        <w:t xml:space="preserve">ήστη. </w:t>
-      </w:r>
-      <w:r>
-        <w:t>Μοντέλο</w:t>
-      </w:r>
-      <w:r>
-        <w:t xml:space="preserve"> </w:t>
-      </w:r>
-      <w:r>
-        <w:rPr>
-          <w:lang w:val="en-US"/>
-        </w:rPr>
-        <w:t>Use</w:t>
-      </w:r>
-      <w:r>
-        <w:t xml:space="preserve"> </w:t>
-      </w:r>
-      <w:r>
-        <w:rPr>
-          <w:lang w:val="en-US"/>
-        </w:rPr>
-        <w:t>Case</w:t>
-      </w:r>
-      <w:r>
-        <w:t xml:space="preserve"> (</w:t>
-      </w:r>
-      <w:r>
-        <w:rPr>
-          <w:lang w:val="en-US"/>
-        </w:rPr>
-        <w:t>UML</w:t>
-      </w:r>
-      <w:r>
-        <w:t>)</w:t>
-      </w:r>
-    </w:p>
-    <w:p>
-      <w:pPr>
         <w:rPr>
           <w:b/>
           <w:bCs/>
@@ -699,7 +655,6 @@
         </w:numPr>
       </w:pPr>
       <w:r>
-        <w:lastRenderedPageBreak/>
         <w:t>Να τροποποιεί λογαριασμό χρήστη (διαπιστευμένου και τον δικό του)</w:t>
       </w:r>
     </w:p>
@@ -712,6 +667,7 @@
         </w:numPr>
       </w:pPr>
       <w:r>
+        <w:lastRenderedPageBreak/>
         <w:t>Να μπορεί να δει την κατάσταση λογαριασμού χρήστη (διαπιστευμένου και τον δικό του)</w:t>
       </w:r>
     </w:p>
@@ -882,91 +838,18 @@
       </w:r>
     </w:p>
     <w:p>
-      <w:pPr>
-        <w:pStyle w:val="Description"/>
-      </w:pPr>
-      <w:r>
-        <w:rPr>
-          <w:lang w:val="en-US"/>
-        </w:rPr>
-        <w:t> </w:t>
-      </w:r>
-      <w:r>
-        <w:t>Λεπτομερής προδιαγραφή των λειτουργιών του λογισμικού</w:t>
-      </w:r>
-      <w:r>
-        <w:t xml:space="preserve"> σε επίπεδο περιπτώσεων χρήσης</w:t>
-      </w:r>
-      <w:r>
-        <w:t xml:space="preserve">. </w:t>
-      </w:r>
-    </w:p>
-    <w:p>
-      <w:pPr>
-        <w:pStyle w:val="Description"/>
-      </w:pPr>
-      <w:r>
-        <w:t>Για κάθε μία λειτουργία δίνονται τα ακόλουθα.</w:t>
-      </w:r>
-      <w:r>
-        <w:t xml:space="preserve"> </w:t>
-      </w:r>
-    </w:p>
-    <w:p>
-      <w:pPr>
-        <w:pStyle w:val="Description"/>
-      </w:pPr>
-      <w:r>
-        <w:t xml:space="preserve">ΟΜΑΔΕΣ </w:t>
-      </w:r>
-      <w:r>
-        <w:t>3</w:t>
-      </w:r>
-      <w:r>
-        <w:t xml:space="preserve"> ΑΤΟΜΩΝ: </w:t>
-      </w:r>
+      <w:r>
+        <w:t>Παρακάτω θα εξετάσουμε 2 περιπτώσεις χρήσης για το λογισμικό μας.</w:t>
+      </w:r>
+    </w:p>
+    <w:p>
+      <w:pPr>
+        <w:pStyle w:val="Heading3"/>
+      </w:pPr>
       <w:r>
         <w:t>2</w:t>
       </w:r>
       <w:r>
-        <w:t xml:space="preserve"> περιπτώσεις χρήσης</w:t>
-      </w:r>
-    </w:p>
-    <w:p>
-      <w:pPr>
-        <w:pStyle w:val="Description"/>
-        <w:rPr>
-          <w:i w:val="0"/>
-          <w:iCs/>
-        </w:rPr>
-      </w:pPr>
-      <w:r>
-        <w:t xml:space="preserve">ΟΜΑΔΕΣ </w:t>
-      </w:r>
-      <w:r>
-        <w:t>4, 5</w:t>
-      </w:r>
-      <w:r>
-        <w:t xml:space="preserve"> ΑΤΟΜΩΝ: 3 </w:t>
-      </w:r>
-      <w:r>
-        <w:t>περιπτώσεις χρήσης</w:t>
-      </w:r>
-    </w:p>
-    <w:p>
-      <w:r>
-        <w:t>Παρακάτω θα εξετάσουμε 2 περιπτώσεις χρήσης για το λογισμικό μας.</w:t>
-      </w:r>
-    </w:p>
-    <w:p>
-      <w:pPr>
-        <w:pStyle w:val="Heading3"/>
-      </w:pPr>
-      <w:r>
-        <w:lastRenderedPageBreak/>
-        <w:t>2</w:t>
-      </w:r>
-      <w:r>
         <w:t>.</w:t>
       </w:r>
       <w:r>
@@ -1024,14 +907,6 @@
       </w:r>
       <w:r>
         <w:t>Χρήστες (ρόλοι) που εμπλέκονται</w:t>
-      </w:r>
-    </w:p>
-    <w:p>
-      <w:pPr>
-        <w:pStyle w:val="Description"/>
-      </w:pPr>
-      <w:r>
-        <w:t>Αναφορά στους ρόλους που αφορά η περίπτωση χρήσης</w:t>
       </w:r>
     </w:p>
     <w:p>
@@ -1063,6 +938,7 @@
         <w:pStyle w:val="Heading4"/>
       </w:pPr>
       <w:r>
+        <w:lastRenderedPageBreak/>
         <w:t>3.</w:t>
       </w:r>
       <w:r>
@@ -1074,14 +950,6 @@
       <w:r>
         <w:tab/>
         <w:t>Προϋποθέσεις εκτέλεσης</w:t>
-      </w:r>
-    </w:p>
-    <w:p>
-      <w:pPr>
-        <w:pStyle w:val="Description"/>
-      </w:pPr>
-      <w:r>
-        <w:t>Καταγραφή των συνθηκών που πρέπει να ισχύουν ώστε να μπορεί να εκτελεστεί η περίπτωση χρήσης</w:t>
       </w:r>
     </w:p>
     <w:p>
@@ -1241,26 +1109,6 @@
       </w:r>
     </w:p>
     <w:p>
-      <w:pPr>
-        <w:pStyle w:val="Description"/>
-      </w:pPr>
-      <w:r>
-        <w:t>Αναφορά στο περιβάλλον στο οποίο εκτελείται η περίπτωση χρήσης. Πχ "διαδικτυακή διεπαφή χρήστη", "</w:t>
-      </w:r>
-      <w:r>
-        <w:rPr>
-          <w:lang w:val="en-US"/>
-        </w:rPr>
-        <w:t>DBMS</w:t>
-      </w:r>
-      <w:r>
-        <w:t xml:space="preserve">" </w:t>
-      </w:r>
-      <w:r>
-        <w:t>κλπ</w:t>
-      </w:r>
-    </w:p>
-    <w:p>
       <w:r>
         <w:rPr>
           <w:lang w:val="en-US"/>
@@ -1310,32 +1158,6 @@
       </w:r>
       <w:r>
         <w:t xml:space="preserve"> </w:t>
-      </w:r>
-    </w:p>
-    <w:p>
-      <w:pPr>
-        <w:pStyle w:val="Description"/>
-      </w:pPr>
-      <w:r>
-        <w:t xml:space="preserve">Καταγραφή </w:t>
-      </w:r>
-      <w:r>
-        <w:t>δεδομένων εισόδου</w:t>
-      </w:r>
-      <w:r>
-        <w:t xml:space="preserve"> και εξόδου</w:t>
-      </w:r>
-      <w:r>
-        <w:t xml:space="preserve"> και </w:t>
-      </w:r>
-      <w:r>
-        <w:t xml:space="preserve">συνθηκών εγκυρότητας </w:t>
-      </w:r>
-      <w:r>
-        <w:t>αυτών</w:t>
-      </w:r>
-      <w:r>
-        <w:t>.</w:t>
       </w:r>
     </w:p>
     <w:p>
@@ -1869,14 +1691,6 @@
       <w:r>
         <w:tab/>
         <w:t>Παράμετροι</w:t>
-      </w:r>
-    </w:p>
-    <w:p>
-      <w:pPr>
-        <w:pStyle w:val="Description"/>
-      </w:pPr>
-      <w:r>
-        <w:t>Καταγραφή παραμέτρων και συνθηκών εγκυρότητας αυτών, εφόσον υπάρχουν παράμετροι.</w:t>
       </w:r>
     </w:p>
     <w:tbl>
@@ -1905,7 +1719,6 @@
               </w:rPr>
             </w:pPr>
             <w:r>
-              <w:lastRenderedPageBreak/>
               <w:t>Παράμετρος</w:t>
             </w:r>
             <w:r>
@@ -2235,6 +2048,7 @@
               <w:rPr>
                 <w:lang w:val="en-US"/>
               </w:rPr>
+              <w:lastRenderedPageBreak/>
               <w:t>--</w:t>
             </w:r>
             <w:r>
@@ -2316,62 +2130,6 @@
     </w:p>
     <w:p>
       <w:pPr>
-        <w:pStyle w:val="Description"/>
-      </w:pPr>
-      <w:r>
-        <w:t>Περιγραφή με κείμενο (Βήμα 1, Βήμα 2 κλπ) και δ</w:t>
-      </w:r>
-      <w:r>
-        <w:t>ιαγράμματα</w:t>
-      </w:r>
-      <w:r>
-        <w:t xml:space="preserve"> </w:t>
-      </w:r>
-      <w:r>
-        <w:rPr>
-          <w:lang w:val="en-US"/>
-        </w:rPr>
-        <w:t>UML</w:t>
-      </w:r>
-      <w:r>
-        <w:t xml:space="preserve"> αλληλουχίας (</w:t>
-      </w:r>
-      <w:r>
-        <w:rPr>
-          <w:lang w:val="en-US"/>
-        </w:rPr>
-        <w:t>Sequence</w:t>
-      </w:r>
-      <w:r>
-        <w:t>) και</w:t>
-      </w:r>
-      <w:r>
-        <w:t xml:space="preserve"> </w:t>
-      </w:r>
-      <w:r>
-        <w:t>δραστηριοτήτων (</w:t>
-      </w:r>
-      <w:r>
-        <w:rPr>
-          <w:lang w:val="en-US"/>
-        </w:rPr>
-        <w:t>Activity</w:t>
-      </w:r>
-      <w:r>
-        <w:t>). Π</w:t>
-      </w:r>
-      <w:r>
-        <w:t>εριλαμβάνεται η συμπεριφορά σε απρόβλεπτες καταστάσεις και σφάλματα</w:t>
-      </w:r>
-      <w:r>
-        <w:t xml:space="preserve"> (εναλλακτικές ροές)</w:t>
-      </w:r>
-      <w:r>
-        <w:t>.</w:t>
-      </w:r>
-    </w:p>
-    <w:p>
-      <w:pPr>
         <w:rPr>
           <w:b/>
           <w:bCs/>
@@ -2775,7 +2533,6 @@
         <w:ind w:left="1440"/>
       </w:pPr>
       <w:r>
-        <w:lastRenderedPageBreak/>
         <w:t xml:space="preserve">Ο χρήστης έβαλε λάθος τιμή για το </w:t>
       </w:r>
       <w:r>
@@ -3000,6 +2757,7 @@
         <w:ind w:left="720"/>
       </w:pPr>
       <w:r>
+        <w:lastRenderedPageBreak/>
         <w:t xml:space="preserve">Ο χρήστης δεν έχει αρκετά </w:t>
       </w:r>
       <w:r>
@@ -3146,85 +2904,13 @@
         <w:rPr>
           <w:b/>
           <w:bCs/>
-        </w:rPr>
-      </w:pPr>
-    </w:p>
-    <w:p>
-      <w:pPr>
+          <w:lang w:val="en-US"/>
+        </w:rPr>
+      </w:pPr>
+      <w:r>
         <w:rPr>
           <w:b/>
           <w:bCs/>
-        </w:rPr>
-      </w:pPr>
-    </w:p>
-    <w:p>
-      <w:pPr>
-        <w:rPr>
-          <w:b/>
-          <w:bCs/>
-        </w:rPr>
-      </w:pPr>
-    </w:p>
-    <w:p>
-      <w:pPr>
-        <w:rPr>
-          <w:b/>
-          <w:bCs/>
-        </w:rPr>
-      </w:pPr>
-    </w:p>
-    <w:p>
-      <w:pPr>
-        <w:rPr>
-          <w:b/>
-          <w:bCs/>
-        </w:rPr>
-      </w:pPr>
-    </w:p>
-    <w:p>
-      <w:pPr>
-        <w:rPr>
-          <w:b/>
-          <w:bCs/>
-        </w:rPr>
-      </w:pPr>
-    </w:p>
-    <w:p>
-      <w:pPr>
-        <w:rPr>
-          <w:b/>
-          <w:bCs/>
-        </w:rPr>
-      </w:pPr>
-    </w:p>
-    <w:p>
-      <w:pPr>
-        <w:rPr>
-          <w:b/>
-          <w:bCs/>
-        </w:rPr>
-      </w:pPr>
-    </w:p>
-    <w:p>
-      <w:pPr>
-        <w:rPr>
-          <w:b/>
-          <w:bCs/>
-        </w:rPr>
-      </w:pPr>
-    </w:p>
-    <w:p>
-      <w:pPr>
-        <w:rPr>
-          <w:b/>
-          <w:bCs/>
-          <w:lang w:val="en-US"/>
-        </w:rPr>
-      </w:pPr>
-      <w:r>
-        <w:rPr>
-          <w:b/>
-          <w:bCs/>
           <w:lang w:val="en-US"/>
         </w:rPr>
         <w:t>CLI</w:t>
@@ -3238,7 +2924,6 @@
         <w:rPr>
           <w:noProof/>
         </w:rPr>
-        <w:lastRenderedPageBreak/>
         <w:drawing>
           <wp:inline distT="0" distB="0" distL="0" distR="0" wp14:anchorId="12FE1329" wp14:editId="07AD37D3">
             <wp:extent cx="6157115" cy="3053301"/>
@@ -3460,13 +3145,6 @@
     <w:p>
       <w:pPr>
         <w:rPr>
-          <w:lang w:val="en-US"/>
-        </w:rPr>
-      </w:pPr>
-    </w:p>
-    <w:p>
-      <w:pPr>
-        <w:rPr>
           <w:b/>
           <w:bCs/>
           <w:lang w:val="en-US"/>
@@ -3478,6 +3156,7 @@
           <w:bCs/>
           <w:lang w:val="en-US"/>
         </w:rPr>
+        <w:lastRenderedPageBreak/>
         <w:t>Server</w:t>
       </w:r>
       <w:r>
@@ -3620,7 +3299,6 @@
         <w:rPr>
           <w:noProof/>
         </w:rPr>
-        <w:lastRenderedPageBreak/>
         <w:drawing>
           <wp:inline distT="0" distB="0" distL="0" distR="0" wp14:anchorId="4E7A36DA" wp14:editId="2EC42373">
             <wp:extent cx="5727700" cy="1617980"/>
@@ -3761,35 +3439,6 @@
       </w:r>
       <w:r>
         <w:t xml:space="preserve"> εξόδου</w:t>
-      </w:r>
-    </w:p>
-    <w:p>
-      <w:pPr>
-        <w:pStyle w:val="Description"/>
-      </w:pPr>
-      <w:r>
-        <w:t xml:space="preserve">Διαγράμματα </w:t>
-      </w:r>
-      <w:r>
-        <w:rPr>
-          <w:lang w:val="en-US"/>
-        </w:rPr>
-        <w:t>UML</w:t>
-      </w:r>
-      <w:r>
-        <w:t xml:space="preserve"> </w:t>
-      </w:r>
-      <w:r>
-        <w:t>αλληλουχίας</w:t>
-      </w:r>
-      <w:r>
-        <w:t xml:space="preserve"> για τη</w:t>
-      </w:r>
-      <w:r>
-        <w:t>ν παραγωγή δεδομένων εξόδου.</w:t>
-      </w:r>
-      <w:r>
-        <w:t xml:space="preserve"> Ως δεδομένα εξόδου νοούνται όλα τα δεδομένα του συστήματος τα οποία δημιουργούνται ή μεταβάλλονται κατά την εκτέλεση (αν υπάρχουν τέτοια)</w:t>
       </w:r>
     </w:p>
     <w:p>
@@ -3982,14 +3631,6 @@
         <w:t xml:space="preserve"> </w:t>
       </w:r>
     </w:p>
-    <w:p>
-      <w:pPr>
-        <w:pStyle w:val="Description"/>
-      </w:pPr>
-      <w:r>
-        <w:t>Ο,τι δεν εντάσσεται στα προηγούμενα, εφόσον υπάρχει</w:t>
-      </w:r>
-    </w:p>
     <w:p/>
     <w:p>
       <w:pPr>
@@ -4052,14 +3693,6 @@
       </w:r>
     </w:p>
     <w:p>
-      <w:pPr>
-        <w:pStyle w:val="Description"/>
-      </w:pPr>
-      <w:r>
-        <w:t>Αναφορά στους ρόλους που αφορά η περίπτωση χρήσης</w:t>
-      </w:r>
-    </w:p>
-    <w:p>
       <w:r>
         <w:t>Διαχειριστής</w:t>
       </w:r>
@@ -4080,14 +3713,6 @@
       <w:r>
         <w:tab/>
         <w:t>Προϋποθέσεις εκτέλεσης</w:t>
-      </w:r>
-    </w:p>
-    <w:p>
-      <w:pPr>
-        <w:pStyle w:val="Description"/>
-      </w:pPr>
-      <w:r>
-        <w:t>Καταγραφή των συνθηκών που πρέπει να ισχύουν ώστε να μπορεί να εκτελεστεί η περίπτωση χρήσης</w:t>
       </w:r>
     </w:p>
     <w:p>
@@ -4227,26 +3852,6 @@
       </w:r>
     </w:p>
     <w:p>
-      <w:pPr>
-        <w:pStyle w:val="Description"/>
-      </w:pPr>
-      <w:r>
-        <w:t>Αναφορά στο περιβάλλον στο οποίο εκτελείται η περίπτωση χρήσης. Πχ "διαδικτυακή διεπαφή χρήστη", "</w:t>
-      </w:r>
-      <w:r>
-        <w:rPr>
-          <w:lang w:val="en-US"/>
-        </w:rPr>
-        <w:t>DBMS</w:t>
-      </w:r>
-      <w:r>
-        <w:t xml:space="preserve">" </w:t>
-      </w:r>
-      <w:r>
-        <w:t>κλπ</w:t>
-      </w:r>
-    </w:p>
-    <w:p>
       <w:r>
         <w:rPr>
           <w:lang w:val="en-US"/>
@@ -4294,14 +3899,6 @@
       </w:r>
       <w:r>
         <w:t xml:space="preserve"> </w:t>
-      </w:r>
-    </w:p>
-    <w:p>
-      <w:pPr>
-        <w:pStyle w:val="Description"/>
-      </w:pPr>
-      <w:r>
-        <w:t xml:space="preserve">Καταγραφή δεδομένων εισόδου και εξόδου και συνθηκών εγκυρότητας αυτών. </w:t>
       </w:r>
     </w:p>
     <w:p>
@@ -4571,9 +4168,6 @@
       <w:pPr>
         <w:pStyle w:val="Description"/>
       </w:pPr>
-      <w:r>
-        <w:t>Καταγραφή παραμέτρων και συνθηκών εγκυρότητας αυτών, εφόσον υπάρχουν παράμετροι.</w:t>
-      </w:r>
     </w:p>
     <w:tbl>
       <w:tblPr>
@@ -4919,7 +4513,6 @@
         <w:pStyle w:val="Heading4"/>
       </w:pPr>
       <w:r>
-        <w:lastRenderedPageBreak/>
         <w:t>3.</w:t>
       </w:r>
       <w:r>
@@ -4935,50 +4528,6 @@
     </w:p>
     <w:p>
       <w:pPr>
-        <w:pStyle w:val="Description"/>
-      </w:pPr>
-      <w:r>
-        <w:t>Περιγραφή με κείμενο (Βήμα 1, Βήμα 2 κλπ) και διαγράμματα</w:t>
-      </w:r>
-      <w:r>
-        <w:t xml:space="preserve"> </w:t>
-      </w:r>
-      <w:r>
-        <w:rPr>
-          <w:lang w:val="en-US"/>
-        </w:rPr>
-        <w:t>UML</w:t>
-      </w:r>
-      <w:r>
-        <w:t xml:space="preserve"> αλληλουχίας (</w:t>
-      </w:r>
-      <w:r>
-        <w:rPr>
-          <w:lang w:val="en-US"/>
-        </w:rPr>
-        <w:t>Sequence</w:t>
-      </w:r>
-      <w:r>
-        <w:t>) και</w:t>
-      </w:r>
-      <w:r>
-        <w:t xml:space="preserve"> </w:t>
-      </w:r>
-      <w:r>
-        <w:t>δραστηριοτήτων (</w:t>
-      </w:r>
-      <w:r>
-        <w:rPr>
-          <w:lang w:val="en-US"/>
-        </w:rPr>
-        <w:t>Activity</w:t>
-      </w:r>
-      <w:r>
-        <w:t>). Περιλαμβάνεται η συμπεριφορά σε απρόβλεπτες καταστάσεις και σφάλματα (εναλλακτικές ροές).</w:t>
-      </w:r>
-    </w:p>
-    <w:p>
-      <w:pPr>
         <w:rPr>
           <w:b/>
           <w:bCs/>
@@ -4992,34 +4541,17 @@
           <w:bCs/>
         </w:rPr>
       </w:pPr>
-      <w:r>
+    </w:p>
+    <w:p>
+      <w:pPr>
         <w:rPr>
           <w:b/>
           <w:bCs/>
         </w:rPr>
-        <w:t>Βήμα 1</w:t>
-      </w:r>
-    </w:p>
-    <w:p>
-      <w:r>
-        <w:t xml:space="preserve">Ο χρήστης γράφει το </w:t>
-      </w:r>
-      <w:r>
-        <w:rPr>
-          <w:lang w:val="en-US"/>
-        </w:rPr>
-        <w:t>query</w:t>
-      </w:r>
-      <w:r>
-        <w:t xml:space="preserve"> </w:t>
-      </w:r>
-      <w:r>
-        <w:t>στη γραμμή εντολών</w:t>
-      </w:r>
-    </w:p>
-    <w:p>
-      <w:pPr>
-        <w:ind w:left="720"/>
+      </w:pPr>
+    </w:p>
+    <w:p>
+      <w:pPr>
         <w:rPr>
           <w:b/>
           <w:bCs/>
@@ -5030,45 +4562,25 @@
           <w:b/>
           <w:bCs/>
         </w:rPr>
-        <w:t>Βήμα 1.1</w:t>
-      </w:r>
-    </w:p>
-    <w:p>
-      <w:pPr>
-        <w:ind w:left="720"/>
-      </w:pPr>
-      <w:r>
-        <w:t>Ο χρήστης έ</w:t>
-      </w:r>
-      <w:r>
-        <w:t xml:space="preserve">βαλε </w:t>
-      </w:r>
-      <w:r>
-        <w:t>διαφορετική</w:t>
-      </w:r>
-      <w:r>
-        <w:t xml:space="preserve"> τιμή για την εντολή </w:t>
-      </w:r>
-      <w:r>
-        <w:rPr>
-          <w:lang w:val="en-US"/>
-        </w:rPr>
-        <w:t>SCOPE</w:t>
-      </w:r>
-      <w:r>
-        <w:t xml:space="preserve"> </w:t>
-      </w:r>
-      <w:r>
-        <w:rPr>
-          <w:lang w:val="en-US"/>
-        </w:rPr>
-        <w:sym w:font="Wingdings" w:char="F0E0"/>
-      </w:r>
-      <w:r>
-        <w:t xml:space="preserve"> </w:t>
-      </w:r>
-      <w:r>
-        <w:t>Περίπτωση χρήσης 1</w:t>
+        <w:lastRenderedPageBreak/>
+        <w:t>Βήμα 1</w:t>
+      </w:r>
+    </w:p>
+    <w:p>
+      <w:r>
+        <w:t xml:space="preserve">Ο χρήστης γράφει το </w:t>
+      </w:r>
+      <w:r>
+        <w:rPr>
+          <w:lang w:val="en-US"/>
+        </w:rPr>
+        <w:t>query</w:t>
+      </w:r>
+      <w:r>
+        <w:t xml:space="preserve"> </w:t>
+      </w:r>
+      <w:r>
+        <w:t>στη γραμμή εντολών</w:t>
       </w:r>
     </w:p>
     <w:p>
@@ -5084,7 +4596,7 @@
           <w:b/>
           <w:bCs/>
         </w:rPr>
-        <w:t>Βήμα 1.2</w:t>
+        <w:t>Βήμα 1.1</w:t>
       </w:r>
     </w:p>
     <w:p>
@@ -5092,22 +4604,22 @@
         <w:ind w:left="720"/>
       </w:pPr>
       <w:r>
-        <w:t xml:space="preserve">Ο χρήστης έβαλε λάθος τιμή για το </w:t>
-      </w:r>
-      <w:r>
-        <w:rPr>
-          <w:lang w:val="en-US"/>
-        </w:rPr>
-        <w:t>option</w:t>
-      </w:r>
-      <w:r>
-        <w:t xml:space="preserve"> </w:t>
-      </w:r>
-      <w:r>
-        <w:rPr>
-          <w:lang w:val="en-US"/>
-        </w:rPr>
-        <w:t>newuser</w:t>
+        <w:t>Ο χρήστης έ</w:t>
+      </w:r>
+      <w:r>
+        <w:t xml:space="preserve">βαλε </w:t>
+      </w:r>
+      <w:r>
+        <w:t>διαφορετική</w:t>
+      </w:r>
+      <w:r>
+        <w:t xml:space="preserve"> τιμή για την εντολή </w:t>
+      </w:r>
+      <w:r>
+        <w:rPr>
+          <w:lang w:val="en-US"/>
+        </w:rPr>
+        <w:t>SCOPE</w:t>
       </w:r>
       <w:r>
         <w:t xml:space="preserve"> </w:t>
@@ -5122,7 +4634,7 @@
         <w:t xml:space="preserve"> </w:t>
       </w:r>
       <w:r>
-        <w:t>Ενημέρωση χρήστη για τρόπο χρήσης και έξοδος</w:t>
+        <w:t>Περίπτωση χρήσης 1</w:t>
       </w:r>
     </w:p>
     <w:p>
@@ -5138,7 +4650,7 @@
           <w:b/>
           <w:bCs/>
         </w:rPr>
-        <w:t>Βήμα 1.3</w:t>
+        <w:t>Βήμα 1.2</w:t>
       </w:r>
     </w:p>
     <w:p>
@@ -5161,7 +4673,7 @@
         <w:rPr>
           <w:lang w:val="en-US"/>
         </w:rPr>
-        <w:t>passw</w:t>
+        <w:t>newuser</w:t>
       </w:r>
       <w:r>
         <w:t xml:space="preserve"> </w:t>
@@ -5176,13 +4688,7 @@
         <w:t xml:space="preserve"> </w:t>
       </w:r>
       <w:r>
-        <w:t>Ενημέρωση χρήστη για τον τρόπο χρήσης</w:t>
-      </w:r>
-      <w:r>
-        <w:t xml:space="preserve"> </w:t>
-      </w:r>
-      <w:r>
-        <w:t>και έξοδος</w:t>
+        <w:t>Ενημέρωση χρήστη για τρόπο χρήσης και έξοδος</w:t>
       </w:r>
     </w:p>
     <w:p>
@@ -5198,7 +4704,7 @@
           <w:b/>
           <w:bCs/>
         </w:rPr>
-        <w:t>Βήμα 1.4</w:t>
+        <w:t>Βήμα 1.3</w:t>
       </w:r>
     </w:p>
     <w:p>
@@ -5221,7 +4727,7 @@
         <w:rPr>
           <w:lang w:val="en-US"/>
         </w:rPr>
-        <w:t>email</w:t>
+        <w:t>passw</w:t>
       </w:r>
       <w:r>
         <w:t xml:space="preserve"> </w:t>
@@ -5236,7 +4742,13 @@
         <w:t xml:space="preserve"> </w:t>
       </w:r>
       <w:r>
-        <w:t>Ενημέρωση χρήστη για τον τρόπο χρήσης και έξοδος</w:t>
+        <w:t>Ενημέρωση χρήστη για τον τρόπο χρήσης</w:t>
+      </w:r>
+      <w:r>
+        <w:t xml:space="preserve"> </w:t>
+      </w:r>
+      <w:r>
+        <w:t>και έξοδος</w:t>
       </w:r>
     </w:p>
     <w:p>
@@ -5252,7 +4764,7 @@
           <w:b/>
           <w:bCs/>
         </w:rPr>
-        <w:t>Βήμα 1.5</w:t>
+        <w:t>Βήμα 1.4</w:t>
       </w:r>
     </w:p>
     <w:p>
@@ -5275,7 +4787,7 @@
         <w:rPr>
           <w:lang w:val="en-US"/>
         </w:rPr>
-        <w:t>quota</w:t>
+        <w:t>email</w:t>
       </w:r>
       <w:r>
         <w:t xml:space="preserve"> </w:t>
@@ -5306,7 +4818,7 @@
           <w:b/>
           <w:bCs/>
         </w:rPr>
-        <w:t>Βήμα 1.6</w:t>
+        <w:t>Βήμα 1.5</w:t>
       </w:r>
     </w:p>
     <w:p>
@@ -5314,13 +4826,22 @@
         <w:ind w:left="720"/>
       </w:pPr>
       <w:r>
-        <w:t xml:space="preserve">Ο χρήστης δεν έχει </w:t>
-      </w:r>
-      <w:r>
-        <w:rPr>
-          <w:lang w:val="en-US"/>
-        </w:rPr>
-        <w:t>token</w:t>
+        <w:t xml:space="preserve">Ο χρήστης έβαλε λάθος τιμή για το </w:t>
+      </w:r>
+      <w:r>
+        <w:rPr>
+          <w:lang w:val="en-US"/>
+        </w:rPr>
+        <w:t>option</w:t>
+      </w:r>
+      <w:r>
+        <w:t xml:space="preserve"> </w:t>
+      </w:r>
+      <w:r>
+        <w:rPr>
+          <w:lang w:val="en-US"/>
+        </w:rPr>
+        <w:t>quota</w:t>
       </w:r>
       <w:r>
         <w:t xml:space="preserve"> </w:t>
@@ -5335,19 +4856,7 @@
         <w:t xml:space="preserve"> </w:t>
       </w:r>
       <w:r>
-        <w:t xml:space="preserve">Ενημέρωση – προτροπή χρήστη για </w:t>
-      </w:r>
-      <w:r>
-        <w:rPr>
-          <w:lang w:val="en-US"/>
-        </w:rPr>
-        <w:t>login</w:t>
-      </w:r>
-      <w:r>
-        <w:t xml:space="preserve"> </w:t>
-      </w:r>
-      <w:r>
-        <w:t>και έξοδος</w:t>
+        <w:t>Ενημέρωση χρήστη για τον τρόπο χρήσης και έξοδος</w:t>
       </w:r>
     </w:p>
     <w:p>
@@ -5363,7 +4872,7 @@
           <w:b/>
           <w:bCs/>
         </w:rPr>
-        <w:t>Βήμα 1.7</w:t>
+        <w:t>Βήμα 1.6</w:t>
       </w:r>
     </w:p>
     <w:p>
@@ -5371,17 +4880,45 @@
         <w:ind w:left="720"/>
       </w:pPr>
       <w:r>
-        <w:t xml:space="preserve">Δεν υπάρχει σύνδεση στο σύστημα </w:t>
-      </w:r>
-      <w:r>
+        <w:t xml:space="preserve">Ο χρήστης δεν έχει </w:t>
+      </w:r>
+      <w:r>
+        <w:rPr>
+          <w:lang w:val="en-US"/>
+        </w:rPr>
+        <w:t>token</w:t>
+      </w:r>
+      <w:r>
+        <w:t xml:space="preserve"> </w:t>
+      </w:r>
+      <w:r>
+        <w:rPr>
+          <w:lang w:val="en-US"/>
+        </w:rPr>
         <w:sym w:font="Wingdings" w:char="F0E0"/>
       </w:r>
       <w:r>
-        <w:t xml:space="preserve"> Ενημέρωση χρήστη και έξοδος.</w:t>
-      </w:r>
-    </w:p>
-    <w:p>
-      <w:pPr>
+        <w:t xml:space="preserve"> </w:t>
+      </w:r>
+      <w:r>
+        <w:t xml:space="preserve">Ενημέρωση – προτροπή χρήστη για </w:t>
+      </w:r>
+      <w:r>
+        <w:rPr>
+          <w:lang w:val="en-US"/>
+        </w:rPr>
+        <w:t>login</w:t>
+      </w:r>
+      <w:r>
+        <w:t xml:space="preserve"> </w:t>
+      </w:r>
+      <w:r>
+        <w:t>και έξοδος</w:t>
+      </w:r>
+    </w:p>
+    <w:p>
+      <w:pPr>
+        <w:ind w:left="720"/>
         <w:rPr>
           <w:b/>
           <w:bCs/>
@@ -5392,17 +4929,25 @@
           <w:b/>
           <w:bCs/>
         </w:rPr>
-        <w:t>Βήμα 2</w:t>
-      </w:r>
-    </w:p>
-    <w:p>
-      <w:r>
-        <w:t>Η εγκυρότητα του χρήστη ελέγχεται από το σύστημα</w:t>
+        <w:t>Βήμα 1.7</w:t>
       </w:r>
     </w:p>
     <w:p>
       <w:pPr>
         <w:ind w:left="720"/>
+      </w:pPr>
+      <w:r>
+        <w:t xml:space="preserve">Δεν υπάρχει σύνδεση στο σύστημα </w:t>
+      </w:r>
+      <w:r>
+        <w:sym w:font="Wingdings" w:char="F0E0"/>
+      </w:r>
+      <w:r>
+        <w:t xml:space="preserve"> Ενημέρωση χρήστη και έξοδος.</w:t>
+      </w:r>
+    </w:p>
+    <w:p>
+      <w:pPr>
         <w:rPr>
           <w:b/>
           <w:bCs/>
@@ -5413,43 +4958,17 @@
           <w:b/>
           <w:bCs/>
         </w:rPr>
-        <w:t>Βήμα 2.1</w:t>
+        <w:t>Βήμα 2</w:t>
+      </w:r>
+    </w:p>
+    <w:p>
+      <w:r>
+        <w:t>Η εγκυρότητα του χρήστη ελέγχεται από το σύστημα</w:t>
       </w:r>
     </w:p>
     <w:p>
       <w:pPr>
         <w:ind w:left="720"/>
-      </w:pPr>
-      <w:r>
-        <w:rPr>
-          <w:lang w:val="en-US"/>
-        </w:rPr>
-        <w:t>To</w:t>
-      </w:r>
-      <w:r>
-        <w:t xml:space="preserve"> </w:t>
-      </w:r>
-      <w:r>
-        <w:rPr>
-          <w:lang w:val="en-US"/>
-        </w:rPr>
-        <w:t>token</w:t>
-      </w:r>
-      <w:r>
-        <w:t xml:space="preserve"> </w:t>
-      </w:r>
-      <w:r>
-        <w:t xml:space="preserve">του χρήστη δεν είναι έγκυρο </w:t>
-      </w:r>
-      <w:r>
-        <w:sym w:font="Wingdings" w:char="F0E0"/>
-      </w:r>
-      <w:r>
-        <w:t xml:space="preserve"> Επιστροφή κωδικού 401</w:t>
-      </w:r>
-    </w:p>
-    <w:p>
-      <w:pPr>
         <w:rPr>
           <w:b/>
           <w:bCs/>
@@ -5460,17 +4979,43 @@
           <w:b/>
           <w:bCs/>
         </w:rPr>
-        <w:t>Βήμα 3</w:t>
-      </w:r>
-    </w:p>
-    <w:p>
-      <w:r>
-        <w:t>Εκτέλεση λειτουργίας προσθήκης χρήστη</w:t>
+        <w:t>Βήμα 2.1</w:t>
       </w:r>
     </w:p>
     <w:p>
       <w:pPr>
         <w:ind w:left="720"/>
+      </w:pPr>
+      <w:r>
+        <w:rPr>
+          <w:lang w:val="en-US"/>
+        </w:rPr>
+        <w:t>To</w:t>
+      </w:r>
+      <w:r>
+        <w:t xml:space="preserve"> </w:t>
+      </w:r>
+      <w:r>
+        <w:rPr>
+          <w:lang w:val="en-US"/>
+        </w:rPr>
+        <w:t>token</w:t>
+      </w:r>
+      <w:r>
+        <w:t xml:space="preserve"> </w:t>
+      </w:r>
+      <w:r>
+        <w:t xml:space="preserve">του χρήστη δεν είναι έγκυρο </w:t>
+      </w:r>
+      <w:r>
+        <w:sym w:font="Wingdings" w:char="F0E0"/>
+      </w:r>
+      <w:r>
+        <w:t xml:space="preserve"> Επιστροφή κωδικού 401</w:t>
+      </w:r>
+    </w:p>
+    <w:p>
+      <w:pPr>
         <w:rPr>
           <w:b/>
           <w:bCs/>
@@ -5481,25 +5026,17 @@
           <w:b/>
           <w:bCs/>
         </w:rPr>
-        <w:t>Βήμα 3.1</w:t>
+        <w:t>Βήμα 3</w:t>
+      </w:r>
+    </w:p>
+    <w:p>
+      <w:r>
+        <w:t>Εκτέλεση λειτουργίας προσθήκης χρήστη</w:t>
       </w:r>
     </w:p>
     <w:p>
       <w:pPr>
         <w:ind w:left="720"/>
-      </w:pPr>
-      <w:r>
-        <w:t xml:space="preserve">Σφάλμα κατά την λειτουργία </w:t>
-      </w:r>
-      <w:r>
-        <w:sym w:font="Wingdings" w:char="F0E0"/>
-      </w:r>
-      <w:r>
-        <w:t xml:space="preserve"> Επιστροφή κωδικού 500</w:t>
-      </w:r>
-    </w:p>
-    <w:p>
-      <w:pPr>
         <w:rPr>
           <w:b/>
           <w:bCs/>
@@ -5510,96 +5047,126 @@
           <w:b/>
           <w:bCs/>
         </w:rPr>
-        <w:t>Βήμα 4</w:t>
-      </w:r>
-    </w:p>
-    <w:p>
-      <w:r>
-        <w:t>Παρουσίαση αποτελέσματος λειτουργίας</w:t>
-      </w:r>
-      <w:r>
-        <w:t xml:space="preserve"> – </w:t>
-      </w:r>
-      <w:r>
-        <w:rPr>
-          <w:lang w:val="en-US"/>
-        </w:rPr>
-        <w:t>API</w:t>
-      </w:r>
-      <w:r>
-        <w:t xml:space="preserve"> </w:t>
-      </w:r>
-      <w:r>
-        <w:rPr>
-          <w:lang w:val="en-US"/>
-        </w:rPr>
-        <w:t>KEY</w:t>
-      </w:r>
-      <w:r>
-        <w:t xml:space="preserve"> </w:t>
-      </w:r>
-      <w:r>
-        <w:t>χρήστη</w:t>
-      </w:r>
-    </w:p>
-    <w:p>
-      <w:pPr>
-        <w:rPr>
-          <w:lang w:val="en-US"/>
-        </w:rPr>
-      </w:pPr>
-      <w:r>
-        <w:t xml:space="preserve">Ακολουθούν διαγράμματα </w:t>
-      </w:r>
-      <w:r>
-        <w:rPr>
-          <w:lang w:val="en-US"/>
-        </w:rPr>
-        <w:t>uml activity</w:t>
-      </w:r>
-    </w:p>
-    <w:p>
-      <w:pPr>
-        <w:rPr>
-          <w:lang w:val="en-US"/>
-        </w:rPr>
-      </w:pPr>
-    </w:p>
-    <w:p>
-      <w:pPr>
-        <w:rPr>
-          <w:lang w:val="en-US"/>
-        </w:rPr>
-      </w:pPr>
-    </w:p>
-    <w:p>
-      <w:pPr>
-        <w:rPr>
-          <w:lang w:val="en-US"/>
-        </w:rPr>
-      </w:pPr>
-    </w:p>
-    <w:p>
-      <w:pPr>
-        <w:rPr>
-          <w:lang w:val="en-US"/>
-        </w:rPr>
-      </w:pPr>
+        <w:t>Βήμα 3.1</w:t>
+      </w:r>
+    </w:p>
+    <w:p>
+      <w:pPr>
+        <w:ind w:left="720"/>
+      </w:pPr>
+      <w:r>
+        <w:t xml:space="preserve">Σφάλμα κατά την λειτουργία </w:t>
+      </w:r>
+      <w:r>
+        <w:sym w:font="Wingdings" w:char="F0E0"/>
+      </w:r>
+      <w:r>
+        <w:t xml:space="preserve"> Επιστροφή κωδικού 500</w:t>
+      </w:r>
     </w:p>
     <w:p>
       <w:pPr>
         <w:rPr>
           <w:b/>
           <w:bCs/>
-          <w:lang w:val="en-US"/>
         </w:rPr>
       </w:pPr>
       <w:r>
         <w:rPr>
           <w:b/>
           <w:bCs/>
-          <w:lang w:val="en-US"/>
-        </w:rPr>
+        </w:rPr>
+        <w:t>Βήμα 4</w:t>
+      </w:r>
+    </w:p>
+    <w:p>
+      <w:r>
+        <w:t>Παρουσίαση αποτελέσματος λειτουργίας</w:t>
+      </w:r>
+      <w:r>
+        <w:t xml:space="preserve"> – </w:t>
+      </w:r>
+      <w:r>
+        <w:rPr>
+          <w:lang w:val="en-US"/>
+        </w:rPr>
+        <w:t>API</w:t>
+      </w:r>
+      <w:r>
+        <w:t xml:space="preserve"> </w:t>
+      </w:r>
+      <w:r>
+        <w:rPr>
+          <w:lang w:val="en-US"/>
+        </w:rPr>
+        <w:t>KEY</w:t>
+      </w:r>
+      <w:r>
+        <w:t xml:space="preserve"> </w:t>
+      </w:r>
+      <w:r>
+        <w:t>χρήστη</w:t>
+      </w:r>
+    </w:p>
+    <w:p>
+      <w:pPr>
+        <w:rPr>
+          <w:lang w:val="en-US"/>
+        </w:rPr>
+      </w:pPr>
+      <w:r>
+        <w:t xml:space="preserve">Ακολουθούν διαγράμματα </w:t>
+      </w:r>
+      <w:r>
+        <w:rPr>
+          <w:lang w:val="en-US"/>
+        </w:rPr>
+        <w:t>uml activity</w:t>
+      </w:r>
+    </w:p>
+    <w:p>
+      <w:pPr>
+        <w:rPr>
+          <w:lang w:val="en-US"/>
+        </w:rPr>
+      </w:pPr>
+    </w:p>
+    <w:p>
+      <w:pPr>
+        <w:rPr>
+          <w:lang w:val="en-US"/>
+        </w:rPr>
+      </w:pPr>
+    </w:p>
+    <w:p>
+      <w:pPr>
+        <w:rPr>
+          <w:lang w:val="en-US"/>
+        </w:rPr>
+      </w:pPr>
+    </w:p>
+    <w:p>
+      <w:pPr>
+        <w:rPr>
+          <w:lang w:val="en-US"/>
+        </w:rPr>
+      </w:pPr>
+    </w:p>
+    <w:p>
+      <w:pPr>
+        <w:rPr>
+          <w:b/>
+          <w:bCs/>
+          <w:lang w:val="en-US"/>
+        </w:rPr>
+      </w:pPr>
+      <w:r>
+        <w:rPr>
+          <w:b/>
+          <w:bCs/>
+          <w:lang w:val="en-US"/>
+        </w:rPr>
+        <w:lastRenderedPageBreak/>
         <w:t>CLI</w:t>
       </w:r>
     </w:p>
@@ -5965,7 +5532,6 @@
         <w:rPr>
           <w:noProof/>
         </w:rPr>
-        <w:lastRenderedPageBreak/>
         <w:drawing>
           <wp:inline distT="0" distB="0" distL="0" distR="0" wp14:anchorId="25B39805" wp14:editId="45B804F0">
             <wp:extent cx="5727700" cy="1679575"/>
@@ -6068,6 +5634,11 @@
       <w:pPr>
         <w:pStyle w:val="Heading4"/>
       </w:pPr>
+    </w:p>
+    <w:p>
+      <w:pPr>
+        <w:pStyle w:val="Heading4"/>
+      </w:pPr>
       <w:r>
         <w:t>3.</w:t>
       </w:r>
@@ -6084,32 +5655,6 @@
     </w:p>
     <w:p>
       <w:pPr>
-        <w:pStyle w:val="Description"/>
-      </w:pPr>
-      <w:r>
-        <w:t xml:space="preserve">Διαγράμματα </w:t>
-      </w:r>
-      <w:r>
-        <w:rPr>
-          <w:lang w:val="en-US"/>
-        </w:rPr>
-        <w:t>UML</w:t>
-      </w:r>
-      <w:r>
-        <w:t xml:space="preserve"> </w:t>
-      </w:r>
-      <w:r>
-        <w:t>αλληλουχίας</w:t>
-      </w:r>
-      <w:r>
-        <w:t xml:space="preserve"> για τη</w:t>
-      </w:r>
-      <w:r>
-        <w:t>ν παραγωγή δεδομένων εξόδου. Ως δεδομένα εξόδου νοούνται όλα τα δεδομένα του συστήματος τα οποία δημιουργούνται ή μεταβάλλονται κατά την εκτέλεση (αν υπάρχουν τέτοια)</w:t>
-      </w:r>
-    </w:p>
-    <w:p>
-      <w:pPr>
         <w:rPr>
           <w:lang w:val="en-US"/>
         </w:rPr>
@@ -6147,7 +5692,6 @@
         <w:rPr>
           <w:noProof/>
         </w:rPr>
-        <w:lastRenderedPageBreak/>
         <w:drawing>
           <wp:inline distT="0" distB="0" distL="0" distR="0" wp14:anchorId="5B4FF762" wp14:editId="2EDB1D99">
             <wp:extent cx="5727700" cy="6304280"/>
@@ -6279,23 +5823,6 @@
       </w:r>
     </w:p>
     <w:p>
-      <w:pPr>
-        <w:pStyle w:val="Description"/>
-      </w:pPr>
-      <w:r>
-        <w:t>Ποσοτική τεκμηρίωση μέτρων και κριτηρίων επιθυμητών επιδόσεων με αναφορά στα ποσοτικ</w:t>
-      </w:r>
-      <w:r>
-        <w:t>ά χαρακτηριστικά</w:t>
-      </w:r>
-      <w:r>
-        <w:t xml:space="preserve"> εισόδων και φ</w:t>
-      </w:r>
-      <w:r>
-        <w:t>ορτίου του λογισμικού.</w:t>
-      </w:r>
-    </w:p>
-    <w:p>
       <w:r>
         <w:t xml:space="preserve">Για μικρά σύνολα δεδομένων, περιμένουμε αποκρίσεις σε λιγότερο από </w:t>
       </w:r>
@@ -6379,14 +5906,6 @@
       </w:r>
     </w:p>
     <w:p>
-      <w:pPr>
-        <w:pStyle w:val="Description"/>
-      </w:pPr>
-      <w:r>
-        <w:t>Απαιτήσεις πρόσβασης και περιορισμοί.</w:t>
-      </w:r>
-    </w:p>
-    <w:p>
       <w:r>
         <w:t>Τα δεδομένα είναι ανοιχτά, όμως για να έχουμε εξοικονόμηση  πόρων αναγκάζουμε τους χρήστες να έχουν</w:t>
       </w:r>
@@ -6436,46 +5955,6 @@
       </w:r>
     </w:p>
     <w:p>
-      <w:pPr>
-        <w:pStyle w:val="Description"/>
-      </w:pPr>
-      <w:r>
-        <w:t>Λεπτομερής τεχνική τ</w:t>
-      </w:r>
-      <w:r>
-        <w:t xml:space="preserve">εκμηρίωση των περιορισμών σχεδίασης οι οποίοι επιβάλλονται από </w:t>
-      </w:r>
-      <w:r>
-        <w:t xml:space="preserve">απαιτήσεις συμμόρφωσης σε </w:t>
-      </w:r>
-      <w:r>
-        <w:t xml:space="preserve">πρότυπα, </w:t>
-      </w:r>
-      <w:r>
-        <w:t>κανονισμούς, ή άλλους περιορισμούς του έργου. Περιλαμβάνεται η πολιτική ονοματολογίας οντοτήτων δεδομένων και πεδίων.</w:t>
-      </w:r>
-      <w:r>
-        <w:t xml:space="preserve"> Τέτοιοι περιορισμοί μπορεί να επιβάλλονται από τη χρήση βιβλιοθηκών, </w:t>
-      </w:r>
-      <w:r>
-        <w:rPr>
-          <w:lang w:val="en-US"/>
-        </w:rPr>
-        <w:t>frameworks</w:t>
-      </w:r>
-      <w:r>
-        <w:t xml:space="preserve">, </w:t>
-      </w:r>
-      <w:r>
-        <w:t>περιβαλλόντων ανάπτυξης κλπ</w:t>
-      </w:r>
-    </w:p>
-    <w:p>
-      <w:pPr>
-        <w:rPr>
-          <w:lang w:val="en-US"/>
-        </w:rPr>
-      </w:pPr>
       <w:r>
         <w:t xml:space="preserve">Το παραπάνω σύστημα πρέπει να υλοποιηθεί με ένα από τα παρακάτω </w:t>
       </w:r>
@@ -6578,14 +6057,6 @@
       </w:r>
     </w:p>
     <w:p>
-      <w:pPr>
-        <w:pStyle w:val="Description"/>
-      </w:pPr>
-      <w:r>
-        <w:t>Τεκμηρίωση απαιτήσεων διαθεσιμότητας</w:t>
-      </w:r>
-    </w:p>
-    <w:p>
       <w:r>
         <w:t>Το σύστημα πρέπει να υποστηρίζει αγγλική γλώσσα.</w:t>
       </w:r>
@@ -6608,14 +6079,6 @@
       </w:r>
       <w:r>
         <w:t>Απαιτήσεις ασφάλειας</w:t>
-      </w:r>
-    </w:p>
-    <w:p>
-      <w:pPr>
-        <w:pStyle w:val="Description"/>
-      </w:pPr>
-      <w:r>
-        <w:t>Τεκμηρίωση απαιτήσεων ασφαλείας</w:t>
       </w:r>
     </w:p>
     <w:p>
@@ -6648,27 +6111,11 @@
       </w:r>
     </w:p>
     <w:p>
-      <w:pPr>
-        <w:pStyle w:val="Description"/>
-      </w:pPr>
-      <w:r>
-        <w:t>Τεκμηρίωση απαιτήσεων συντήρησης</w:t>
-      </w:r>
-    </w:p>
-    <w:p>
-      <w:pPr>
-        <w:rPr>
-          <w:lang w:val="en-US"/>
-        </w:rPr>
-      </w:pPr>
-      <w:r>
-        <w:rPr>
-          <w:lang w:val="en-US"/>
-        </w:rPr>
-        <w:t>-</w:t>
-      </w:r>
       <w:bookmarkStart w:id="0" w:name="_GoBack"/>
       <w:bookmarkEnd w:id="0"/>
+      <w:r>
+        <w:t>-</w:t>
+      </w:r>
     </w:p>
     <w:sectPr>
       <w:footerReference w:type="default" r:id="rId19"/>
@@ -11014,7 +10461,7 @@
 </file>
 
 <file path=customXml/itemProps1.xml><?xml version="1.0" encoding="utf-8"?>
-<ds:datastoreItem xmlns:ds="http://schemas.openxmlformats.org/officeDocument/2006/customXml" ds:itemID="{80E9E6D9-36D0-414F-A642-B452E88C5474}">
+<ds:datastoreItem xmlns:ds="http://schemas.openxmlformats.org/officeDocument/2006/customXml" ds:itemID="{C093098B-FD67-485C-8946-E2E713CE7BAB}">
   <ds:schemaRefs>
     <ds:schemaRef ds:uri="http://schemas.openxmlformats.org/officeDocument/2006/bibliography"/>
   </ds:schemaRefs>

</xml_diff>

<commit_message>
User roles changes - SRS
</commit_message>
<xml_diff>
--- a/documentation/SRS_2019_v1.docx
+++ b/documentation/SRS_2019_v1.docx
@@ -4,7 +4,7 @@
   <w:body>
     <w:p>
       <w:pPr>
-        <w:pStyle w:val="Title"/>
+        <w:pStyle w:val="a3"/>
       </w:pPr>
       <w:r>
         <w:t>Έγγραφ</w:t>
@@ -43,7 +43,7 @@
     </w:p>
     <w:p>
       <w:pPr>
-        <w:pStyle w:val="Subtitle"/>
+        <w:pStyle w:val="a6"/>
       </w:pPr>
       <w:r>
         <w:rPr>
@@ -54,7 +54,7 @@
     </w:p>
     <w:p>
       <w:pPr>
-        <w:pStyle w:val="Heading1"/>
+        <w:pStyle w:val="1"/>
       </w:pPr>
       <w:r>
         <w:t>Εισαγωγή</w:t>
@@ -62,7 +62,7 @@
     </w:p>
     <w:p>
       <w:pPr>
-        <w:pStyle w:val="Heading2"/>
+        <w:pStyle w:val="2"/>
         <w:numPr>
           <w:ilvl w:val="1"/>
           <w:numId w:val="17"/>
@@ -85,7 +85,7 @@
     </w:p>
     <w:p>
       <w:pPr>
-        <w:pStyle w:val="ListParagraph"/>
+        <w:pStyle w:val="a7"/>
         <w:numPr>
           <w:ilvl w:val="0"/>
           <w:numId w:val="18"/>
@@ -109,7 +109,7 @@
     </w:p>
     <w:p>
       <w:pPr>
-        <w:pStyle w:val="ListParagraph"/>
+        <w:pStyle w:val="a7"/>
         <w:numPr>
           <w:ilvl w:val="0"/>
           <w:numId w:val="18"/>
@@ -127,7 +127,7 @@
     </w:p>
     <w:p>
       <w:pPr>
-        <w:pStyle w:val="ListParagraph"/>
+        <w:pStyle w:val="a7"/>
         <w:numPr>
           <w:ilvl w:val="0"/>
           <w:numId w:val="18"/>
@@ -145,14 +145,21 @@
     </w:p>
     <w:p>
       <w:pPr>
-        <w:pStyle w:val="Heading2"/>
+        <w:pStyle w:val="2"/>
       </w:pPr>
       <w:r>
         <w:t>1.2</w:t>
       </w:r>
       <w:r>
         <w:tab/>
-        <w:t>Διεπαφές (</w:t>
+      </w:r>
+      <w:proofErr w:type="spellStart"/>
+      <w:r>
+        <w:t>Διεπαφές</w:t>
+      </w:r>
+      <w:proofErr w:type="spellEnd"/>
+      <w:r>
+        <w:t xml:space="preserve"> (</w:t>
       </w:r>
       <w:r>
         <w:rPr>
@@ -166,7 +173,7 @@
     </w:p>
     <w:p>
       <w:pPr>
-        <w:pStyle w:val="Heading3"/>
+        <w:pStyle w:val="3"/>
       </w:pPr>
       <w:r>
         <w:t>1.</w:t>
@@ -182,7 +189,14 @@
       </w:r>
       <w:r>
         <w:tab/>
-        <w:t>Διεπαφές με το χρήστη</w:t>
+      </w:r>
+      <w:proofErr w:type="spellStart"/>
+      <w:r>
+        <w:t>Διεπαφές</w:t>
+      </w:r>
+      <w:proofErr w:type="spellEnd"/>
+      <w:r>
+        <w:t xml:space="preserve"> με το χρήστη</w:t>
       </w:r>
     </w:p>
     <w:p>
@@ -190,6 +204,7 @@
         <w:rPr>
           <w:b/>
           <w:bCs/>
+          <w:lang w:val="en-US"/>
         </w:rPr>
       </w:pPr>
       <w:r>
@@ -197,14 +212,15 @@
           <w:b/>
           <w:bCs/>
         </w:rPr>
-        <w:t xml:space="preserve">Διαπιστευμένος χρήστης </w:t>
+        <w:t xml:space="preserve">Μη διαπιστευμένος χρήστης – </w:t>
       </w:r>
       <w:r>
         <w:rPr>
           <w:b/>
           <w:bCs/>
-        </w:rPr>
-        <w:t>–</w:t>
+          <w:lang w:val="en-US"/>
+        </w:rPr>
+        <w:t>Non</w:t>
       </w:r>
       <w:r>
         <w:rPr>
@@ -238,6 +254,11 @@
       </w:r>
     </w:p>
     <w:p>
+      <w:pPr>
+        <w:rPr>
+          <w:lang w:val="en-US"/>
+        </w:rPr>
+      </w:pPr>
       <w:r>
         <w:rPr>
           <w:lang w:val="en-US"/>
@@ -245,56 +266,21 @@
         <w:t>CLI</w:t>
       </w:r>
       <w:r>
+        <w:rPr>
+          <w:lang w:val="en-US"/>
+        </w:rPr>
         <w:t xml:space="preserve"> – </w:t>
       </w:r>
       <w:r>
         <w:rPr>
           <w:lang w:val="en-US"/>
         </w:rPr>
-        <w:t>Command</w:t>
-      </w:r>
-      <w:r>
-        <w:t xml:space="preserve"> </w:t>
-      </w:r>
-      <w:r>
-        <w:rPr>
-          <w:lang w:val="en-US"/>
-        </w:rPr>
-        <w:t>Line</w:t>
-      </w:r>
-      <w:r>
-        <w:t xml:space="preserve"> </w:t>
-      </w:r>
-      <w:r>
-        <w:rPr>
-          <w:lang w:val="en-US"/>
-        </w:rPr>
-        <w:t>Interface</w:t>
-      </w:r>
-    </w:p>
-    <w:p>
-      <w:r>
-        <w:t xml:space="preserve">Μια διεπαφή μέσω της οποίας ο </w:t>
-      </w:r>
-      <w:r>
-        <w:rPr>
-          <w:u w:val="single"/>
-        </w:rPr>
-        <w:t>διαπιστευμένος χρήστης</w:t>
-      </w:r>
-      <w:r>
-        <w:rPr>
-          <w:u w:val="single"/>
-        </w:rPr>
-        <w:t xml:space="preserve"> </w:t>
-      </w:r>
-      <w:r>
-        <w:t>θα μπορεί</w:t>
-      </w:r>
-    </w:p>
-    <w:p>
-      <w:pPr>
-        <w:pStyle w:val="ListParagraph"/>
+        <w:t>Command Line interface</w:t>
+      </w:r>
+    </w:p>
+    <w:p>
+      <w:pPr>
+        <w:pStyle w:val="a7"/>
         <w:numPr>
           <w:ilvl w:val="0"/>
           <w:numId w:val="20"/>
@@ -315,7 +301,163 @@
     </w:p>
     <w:p>
       <w:pPr>
-        <w:pStyle w:val="ListParagraph"/>
+        <w:rPr>
+          <w:b/>
+          <w:bCs/>
+          <w:lang w:val="en-US"/>
+        </w:rPr>
+      </w:pPr>
+      <w:r>
+        <w:rPr>
+          <w:b/>
+          <w:bCs/>
+        </w:rPr>
+        <w:t>Διαπιστευμένος</w:t>
+      </w:r>
+      <w:r>
+        <w:rPr>
+          <w:b/>
+          <w:bCs/>
+          <w:lang w:val="en-US"/>
+        </w:rPr>
+        <w:t xml:space="preserve"> </w:t>
+      </w:r>
+      <w:r>
+        <w:rPr>
+          <w:b/>
+          <w:bCs/>
+        </w:rPr>
+        <w:t>χρήστης</w:t>
+      </w:r>
+      <w:r>
+        <w:rPr>
+          <w:b/>
+          <w:bCs/>
+          <w:lang w:val="en-US"/>
+        </w:rPr>
+        <w:t xml:space="preserve"> </w:t>
+      </w:r>
+      <w:r>
+        <w:rPr>
+          <w:b/>
+          <w:bCs/>
+          <w:lang w:val="en-US"/>
+        </w:rPr>
+        <w:t>–</w:t>
+      </w:r>
+      <w:r>
+        <w:rPr>
+          <w:b/>
+          <w:bCs/>
+          <w:lang w:val="en-US"/>
+        </w:rPr>
+        <w:t xml:space="preserve"> </w:t>
+      </w:r>
+      <w:r>
+        <w:rPr>
+          <w:b/>
+          <w:bCs/>
+          <w:lang w:val="en-US"/>
+        </w:rPr>
+        <w:t>Accredited</w:t>
+      </w:r>
+      <w:r>
+        <w:rPr>
+          <w:b/>
+          <w:bCs/>
+          <w:lang w:val="en-US"/>
+        </w:rPr>
+        <w:t xml:space="preserve"> </w:t>
+      </w:r>
+      <w:r>
+        <w:rPr>
+          <w:b/>
+          <w:bCs/>
+          <w:lang w:val="en-US"/>
+        </w:rPr>
+        <w:t>User</w:t>
+      </w:r>
+    </w:p>
+    <w:p>
+      <w:pPr>
+        <w:rPr>
+          <w:lang w:val="en-US"/>
+        </w:rPr>
+      </w:pPr>
+      <w:r>
+        <w:rPr>
+          <w:lang w:val="en-US"/>
+        </w:rPr>
+        <w:t>CLI</w:t>
+      </w:r>
+      <w:r>
+        <w:rPr>
+          <w:lang w:val="en-US"/>
+        </w:rPr>
+        <w:t xml:space="preserve"> – </w:t>
+      </w:r>
+      <w:r>
+        <w:rPr>
+          <w:lang w:val="en-US"/>
+        </w:rPr>
+        <w:t>Command</w:t>
+      </w:r>
+      <w:r>
+        <w:rPr>
+          <w:lang w:val="en-US"/>
+        </w:rPr>
+        <w:t xml:space="preserve"> </w:t>
+      </w:r>
+      <w:r>
+        <w:rPr>
+          <w:lang w:val="en-US"/>
+        </w:rPr>
+        <w:t>Line</w:t>
+      </w:r>
+      <w:r>
+        <w:rPr>
+          <w:lang w:val="en-US"/>
+        </w:rPr>
+        <w:t xml:space="preserve"> </w:t>
+      </w:r>
+      <w:r>
+        <w:rPr>
+          <w:lang w:val="en-US"/>
+        </w:rPr>
+        <w:t>Interface</w:t>
+      </w:r>
+    </w:p>
+    <w:p>
+      <w:r>
+        <w:t xml:space="preserve">Μια </w:t>
+      </w:r>
+      <w:proofErr w:type="spellStart"/>
+      <w:r>
+        <w:t>διεπαφή</w:t>
+      </w:r>
+      <w:proofErr w:type="spellEnd"/>
+      <w:r>
+        <w:t xml:space="preserve"> μέσω της οποίας ο </w:t>
+      </w:r>
+      <w:r>
+        <w:rPr>
+          <w:u w:val="single"/>
+        </w:rPr>
+        <w:t>διαπιστευμένος χρήστης</w:t>
+      </w:r>
+      <w:r>
+        <w:rPr>
+          <w:u w:val="single"/>
+        </w:rPr>
+        <w:t xml:space="preserve"> </w:t>
+      </w:r>
+      <w:r>
+        <w:t>θα μπορεί</w:t>
+      </w:r>
+    </w:p>
+    <w:p>
+      <w:pPr>
+        <w:pStyle w:val="a7"/>
         <w:numPr>
           <w:ilvl w:val="0"/>
           <w:numId w:val="20"/>
@@ -333,7 +475,7 @@
     </w:p>
     <w:p>
       <w:pPr>
-        <w:pStyle w:val="ListParagraph"/>
+        <w:pStyle w:val="a7"/>
         <w:numPr>
           <w:ilvl w:val="0"/>
           <w:numId w:val="20"/>
@@ -387,39 +529,47 @@
       <w:r>
         <w:t xml:space="preserve"> </w:t>
       </w:r>
+      <w:proofErr w:type="spellStart"/>
       <w:r>
         <w:rPr>
           <w:lang w:val="en-US"/>
         </w:rPr>
         <w:t>ActualTotalLoad</w:t>
       </w:r>
+      <w:proofErr w:type="spellEnd"/>
       <w:r>
         <w:t xml:space="preserve">, </w:t>
       </w:r>
+      <w:proofErr w:type="spellStart"/>
       <w:r>
         <w:rPr>
           <w:lang w:val="en-US"/>
         </w:rPr>
         <w:t>AggregatedGenerationPerType</w:t>
       </w:r>
+      <w:proofErr w:type="spellEnd"/>
       <w:r>
         <w:t xml:space="preserve">, </w:t>
       </w:r>
+      <w:proofErr w:type="spellStart"/>
       <w:r>
         <w:rPr>
           <w:lang w:val="en-US"/>
         </w:rPr>
         <w:t>DayAheadTotalLoadForecast</w:t>
       </w:r>
+      <w:proofErr w:type="spellEnd"/>
       <w:r>
         <w:t xml:space="preserve">, </w:t>
       </w:r>
+      <w:proofErr w:type="spellStart"/>
       <w:r>
         <w:rPr>
           <w:lang w:val="en-US"/>
         </w:rPr>
         <w:t>ActualvsForecast</w:t>
       </w:r>
+      <w:proofErr w:type="spellEnd"/>
       <w:r>
         <w:t xml:space="preserve">, </w:t>
       </w:r>
@@ -474,7 +624,15 @@
     </w:p>
     <w:p>
       <w:r>
-        <w:t>Μια διεπαφή μέσω της οποίας ο</w:t>
+        <w:t xml:space="preserve">Μια </w:t>
+      </w:r>
+      <w:proofErr w:type="spellStart"/>
+      <w:r>
+        <w:t>διεπαφή</w:t>
+      </w:r>
+      <w:proofErr w:type="spellEnd"/>
+      <w:r>
+        <w:t xml:space="preserve"> μέσω της οποίας ο</w:t>
       </w:r>
       <w:r>
         <w:t xml:space="preserve"> </w:t>
@@ -492,188 +650,183 @@
     </w:p>
     <w:p>
       <w:pPr>
-        <w:pStyle w:val="ListParagraph"/>
+        <w:pStyle w:val="a7"/>
         <w:numPr>
           <w:ilvl w:val="0"/>
           <w:numId w:val="21"/>
         </w:numPr>
       </w:pPr>
       <w:r>
-        <w:t>Να εισέλθει στο σύστημα</w:t>
-      </w:r>
-      <w:r>
-        <w:t xml:space="preserve"> - </w:t>
-      </w:r>
-      <w:r>
-        <w:rPr>
-          <w:lang w:val="en-US"/>
-        </w:rPr>
-        <w:t>login</w:t>
-      </w:r>
-    </w:p>
-    <w:p>
-      <w:pPr>
-        <w:pStyle w:val="ListParagraph"/>
+        <w:t>Να εξέλθει από το σύστημα</w:t>
+      </w:r>
+      <w:r>
+        <w:t xml:space="preserve"> – </w:t>
+      </w:r>
+      <w:r>
+        <w:rPr>
+          <w:lang w:val="en-US"/>
+        </w:rPr>
+        <w:t>logout</w:t>
+      </w:r>
+      <w:r>
+        <w:t xml:space="preserve"> </w:t>
+      </w:r>
+    </w:p>
+    <w:p>
+      <w:pPr>
+        <w:pStyle w:val="a7"/>
         <w:numPr>
           <w:ilvl w:val="0"/>
           <w:numId w:val="21"/>
         </w:numPr>
       </w:pPr>
       <w:r>
-        <w:t>Να εξέλθει από το σύστημα</w:t>
-      </w:r>
-      <w:r>
-        <w:t xml:space="preserve"> – </w:t>
-      </w:r>
-      <w:r>
-        <w:rPr>
-          <w:lang w:val="en-US"/>
-        </w:rPr>
-        <w:t>logout</w:t>
-      </w:r>
-      <w:r>
-        <w:t xml:space="preserve"> </w:t>
-      </w:r>
-    </w:p>
-    <w:p>
-      <w:pPr>
-        <w:pStyle w:val="ListParagraph"/>
+        <w:t>Να</w:t>
+      </w:r>
+      <w:r>
+        <w:t xml:space="preserve"> </w:t>
+      </w:r>
+      <w:r>
+        <w:t>αντλήσει</w:t>
+      </w:r>
+      <w:r>
+        <w:t xml:space="preserve"> </w:t>
+      </w:r>
+      <w:r>
+        <w:t>πληροφορίες</w:t>
+      </w:r>
+      <w:r>
+        <w:t xml:space="preserve"> </w:t>
+      </w:r>
+      <w:r>
+        <w:t>από</w:t>
+      </w:r>
+      <w:r>
+        <w:t xml:space="preserve"> </w:t>
+      </w:r>
+      <w:r>
+        <w:t>τα</w:t>
+      </w:r>
+      <w:r>
+        <w:t xml:space="preserve"> </w:t>
+      </w:r>
+      <w:r>
+        <w:t>σύνολα</w:t>
+      </w:r>
+      <w:r>
+        <w:t xml:space="preserve"> </w:t>
+      </w:r>
+      <w:r>
+        <w:t xml:space="preserve">δεδομένων, χρησιμοποιώντας τα </w:t>
+      </w:r>
+      <w:r>
+        <w:rPr>
+          <w:lang w:val="en-US"/>
+        </w:rPr>
+        <w:t>scopes</w:t>
+      </w:r>
+      <w:r>
+        <w:t xml:space="preserve"> </w:t>
+      </w:r>
+      <w:proofErr w:type="spellStart"/>
+      <w:r>
+        <w:rPr>
+          <w:lang w:val="en-US"/>
+        </w:rPr>
+        <w:t>ActualTotalLoad</w:t>
+      </w:r>
+      <w:proofErr w:type="spellEnd"/>
+      <w:r>
+        <w:t xml:space="preserve">, </w:t>
+      </w:r>
+      <w:proofErr w:type="spellStart"/>
+      <w:r>
+        <w:rPr>
+          <w:lang w:val="en-US"/>
+        </w:rPr>
+        <w:t>Aggregate</w:t>
+      </w:r>
+      <w:bookmarkStart w:id="0" w:name="_GoBack"/>
+      <w:bookmarkEnd w:id="0"/>
+      <w:r>
+        <w:rPr>
+          <w:lang w:val="en-US"/>
+        </w:rPr>
+        <w:t>dGenerationPerType</w:t>
+      </w:r>
+      <w:proofErr w:type="spellEnd"/>
+      <w:r>
+        <w:t xml:space="preserve">, </w:t>
+      </w:r>
+      <w:proofErr w:type="spellStart"/>
+      <w:r>
+        <w:rPr>
+          <w:lang w:val="en-US"/>
+        </w:rPr>
+        <w:t>DayAheadTotalLoadForecast</w:t>
+      </w:r>
+      <w:proofErr w:type="spellEnd"/>
+      <w:r>
+        <w:t xml:space="preserve">, </w:t>
+      </w:r>
+      <w:proofErr w:type="spellStart"/>
+      <w:r>
+        <w:rPr>
+          <w:lang w:val="en-US"/>
+        </w:rPr>
+        <w:t>ActualvsForecast</w:t>
+      </w:r>
+      <w:proofErr w:type="spellEnd"/>
+      <w:r>
+        <w:t xml:space="preserve">, </w:t>
+      </w:r>
+      <w:r>
+        <w:t>παρέχοντας φίλτρα ομαδοποίησης των δεδομένων αυτών</w:t>
+      </w:r>
+    </w:p>
+    <w:p>
+      <w:pPr>
+        <w:pStyle w:val="a7"/>
         <w:numPr>
           <w:ilvl w:val="0"/>
           <w:numId w:val="21"/>
         </w:numPr>
       </w:pPr>
       <w:r>
-        <w:t>Να</w:t>
-      </w:r>
-      <w:r>
-        <w:t xml:space="preserve"> </w:t>
-      </w:r>
-      <w:r>
-        <w:t>αντλήσει</w:t>
-      </w:r>
-      <w:r>
-        <w:t xml:space="preserve"> </w:t>
-      </w:r>
-      <w:r>
-        <w:t>πληροφορίες</w:t>
-      </w:r>
-      <w:r>
-        <w:t xml:space="preserve"> </w:t>
-      </w:r>
-      <w:r>
-        <w:t>από</w:t>
-      </w:r>
-      <w:r>
-        <w:t xml:space="preserve"> </w:t>
-      </w:r>
-      <w:r>
-        <w:t>τα</w:t>
-      </w:r>
-      <w:r>
-        <w:t xml:space="preserve"> </w:t>
-      </w:r>
-      <w:r>
-        <w:t>σύνολα</w:t>
-      </w:r>
-      <w:r>
-        <w:t xml:space="preserve"> </w:t>
-      </w:r>
-      <w:r>
-        <w:t xml:space="preserve">δεδομένων, χρησιμοποιώντας τα </w:t>
-      </w:r>
-      <w:r>
-        <w:rPr>
-          <w:lang w:val="en-US"/>
-        </w:rPr>
-        <w:t>scopes</w:t>
-      </w:r>
-      <w:r>
-        <w:t xml:space="preserve"> </w:t>
-      </w:r>
-      <w:r>
-        <w:rPr>
-          <w:lang w:val="en-US"/>
-        </w:rPr>
-        <w:t>ActualTotalLoad</w:t>
-      </w:r>
-      <w:r>
-        <w:t xml:space="preserve">, </w:t>
-      </w:r>
-      <w:r>
-        <w:rPr>
-          <w:lang w:val="en-US"/>
-        </w:rPr>
-        <w:t>AggregatedGenerationPerType</w:t>
-      </w:r>
-      <w:r>
-        <w:t xml:space="preserve">, </w:t>
-      </w:r>
-      <w:r>
-        <w:rPr>
-          <w:lang w:val="en-US"/>
-        </w:rPr>
-        <w:t>DayAheadTotalLoadForecast</w:t>
-      </w:r>
-      <w:r>
-        <w:t xml:space="preserve">, </w:t>
-      </w:r>
-      <w:r>
-        <w:rPr>
-          <w:lang w:val="en-US"/>
-        </w:rPr>
-        <w:t>ActualvsForecast</w:t>
-      </w:r>
-      <w:r>
-        <w:t xml:space="preserve">, </w:t>
-      </w:r>
-      <w:r>
-        <w:t>παρέχοντας φίλτρα ομαδοποίησης των δεδομένων αυτών</w:t>
-      </w:r>
-    </w:p>
-    <w:p>
-      <w:pPr>
-        <w:pStyle w:val="ListParagraph"/>
+        <w:lastRenderedPageBreak/>
+        <w:t xml:space="preserve">Να </w:t>
+      </w:r>
+      <w:r>
+        <w:t>δημιουργεί λογαριασμό χρήστη (είτε διαχειριστή, είτε διαπιστευμένου)</w:t>
+      </w:r>
+    </w:p>
+    <w:p>
+      <w:pPr>
+        <w:pStyle w:val="a7"/>
         <w:numPr>
           <w:ilvl w:val="0"/>
           <w:numId w:val="21"/>
         </w:numPr>
       </w:pPr>
       <w:r>
-        <w:t xml:space="preserve">Να </w:t>
-      </w:r>
-      <w:r>
-        <w:t>δημιουργεί λογαριασμό χρήστη (είτε διαχειριστή, είτε διαπιστευμένου)</w:t>
-      </w:r>
-    </w:p>
-    <w:p>
-      <w:pPr>
-        <w:pStyle w:val="ListParagraph"/>
+        <w:t>Να τροποποιεί λογαριασμό χρήστη (διαπιστευμένου και τον δικό του)</w:t>
+      </w:r>
+    </w:p>
+    <w:p>
+      <w:pPr>
+        <w:pStyle w:val="a7"/>
         <w:numPr>
           <w:ilvl w:val="0"/>
           <w:numId w:val="21"/>
         </w:numPr>
       </w:pPr>
       <w:r>
-        <w:t>Να τροποποιεί λογαριασμό χρήστη (διαπιστευμένου και τον δικό του)</w:t>
-      </w:r>
-    </w:p>
-    <w:p>
-      <w:pPr>
-        <w:pStyle w:val="ListParagraph"/>
-        <w:numPr>
-          <w:ilvl w:val="0"/>
-          <w:numId w:val="21"/>
-        </w:numPr>
-      </w:pPr>
-      <w:r>
-        <w:lastRenderedPageBreak/>
         <w:t>Να μπορεί να δει την κατάσταση λογαριασμού χρήστη (διαπιστευμένου και τον δικό του)</w:t>
       </w:r>
     </w:p>
     <w:p>
       <w:pPr>
-        <w:pStyle w:val="ListParagraph"/>
+        <w:pStyle w:val="a7"/>
         <w:numPr>
           <w:ilvl w:val="0"/>
           <w:numId w:val="21"/>
@@ -762,7 +915,7 @@
     </w:p>
     <w:p>
       <w:pPr>
-        <w:pStyle w:val="Caption"/>
+        <w:pStyle w:val="a8"/>
         <w:jc w:val="center"/>
       </w:pPr>
       <w:r>
@@ -802,7 +955,7 @@
     </w:p>
     <w:p>
       <w:pPr>
-        <w:pStyle w:val="Heading1"/>
+        <w:pStyle w:val="1"/>
       </w:pPr>
       <w:r>
         <w:t xml:space="preserve">Προδιαγραφές απαιτήσεων </w:t>
@@ -813,7 +966,7 @@
     </w:p>
     <w:p>
       <w:pPr>
-        <w:pStyle w:val="Heading2"/>
+        <w:pStyle w:val="2"/>
       </w:pPr>
       <w:r>
         <w:t>2</w:t>
@@ -844,7 +997,7 @@
     </w:p>
     <w:p>
       <w:pPr>
-        <w:pStyle w:val="Heading3"/>
+        <w:pStyle w:val="3"/>
       </w:pPr>
       <w:r>
         <w:t>2</w:t>
@@ -888,7 +1041,7 @@
     </w:p>
     <w:p>
       <w:pPr>
-        <w:pStyle w:val="Heading4"/>
+        <w:pStyle w:val="4"/>
       </w:pPr>
       <w:r>
         <w:t>3.</w:t>
@@ -911,7 +1064,7 @@
     </w:p>
     <w:p>
       <w:pPr>
-        <w:pStyle w:val="ListParagraph"/>
+        <w:pStyle w:val="a7"/>
         <w:numPr>
           <w:ilvl w:val="0"/>
           <w:numId w:val="24"/>
@@ -923,22 +1076,22 @@
     </w:p>
     <w:p>
       <w:pPr>
-        <w:pStyle w:val="ListParagraph"/>
+        <w:pStyle w:val="a7"/>
         <w:numPr>
           <w:ilvl w:val="0"/>
           <w:numId w:val="24"/>
         </w:numPr>
       </w:pPr>
       <w:r>
+        <w:lastRenderedPageBreak/>
         <w:t>Διαχειριστής</w:t>
       </w:r>
     </w:p>
     <w:p>
       <w:pPr>
-        <w:pStyle w:val="Heading4"/>
-      </w:pPr>
-      <w:r>
-        <w:lastRenderedPageBreak/>
+        <w:pStyle w:val="4"/>
+      </w:pPr>
+      <w:r>
         <w:t>3.</w:t>
       </w:r>
       <w:r>
@@ -954,7 +1107,7 @@
     </w:p>
     <w:p>
       <w:pPr>
-        <w:pStyle w:val="ListParagraph"/>
+        <w:pStyle w:val="a7"/>
         <w:numPr>
           <w:ilvl w:val="0"/>
           <w:numId w:val="23"/>
@@ -978,7 +1131,7 @@
     </w:p>
     <w:p>
       <w:pPr>
-        <w:pStyle w:val="ListParagraph"/>
+        <w:pStyle w:val="a7"/>
         <w:numPr>
           <w:ilvl w:val="0"/>
           <w:numId w:val="23"/>
@@ -1002,7 +1155,7 @@
     </w:p>
     <w:p>
       <w:pPr>
-        <w:pStyle w:val="ListParagraph"/>
+        <w:pStyle w:val="a7"/>
         <w:numPr>
           <w:ilvl w:val="0"/>
           <w:numId w:val="23"/>
@@ -1020,7 +1173,7 @@
     </w:p>
     <w:p>
       <w:pPr>
-        <w:pStyle w:val="ListParagraph"/>
+        <w:pStyle w:val="a7"/>
         <w:numPr>
           <w:ilvl w:val="0"/>
           <w:numId w:val="23"/>
@@ -1032,7 +1185,7 @@
     </w:p>
     <w:p>
       <w:pPr>
-        <w:pStyle w:val="ListParagraph"/>
+        <w:pStyle w:val="a7"/>
         <w:numPr>
           <w:ilvl w:val="0"/>
           <w:numId w:val="23"/>
@@ -1053,7 +1206,7 @@
     </w:p>
     <w:p>
       <w:pPr>
-        <w:pStyle w:val="ListParagraph"/>
+        <w:pStyle w:val="a7"/>
         <w:numPr>
           <w:ilvl w:val="0"/>
           <w:numId w:val="23"/>
@@ -1065,7 +1218,7 @@
     </w:p>
     <w:p>
       <w:pPr>
-        <w:pStyle w:val="ListParagraph"/>
+        <w:pStyle w:val="a7"/>
         <w:numPr>
           <w:ilvl w:val="0"/>
           <w:numId w:val="23"/>
@@ -1092,7 +1245,7 @@
     </w:p>
     <w:p>
       <w:pPr>
-        <w:pStyle w:val="Heading4"/>
+        <w:pStyle w:val="4"/>
       </w:pPr>
       <w:r>
         <w:t>3.</w:t>
@@ -1130,7 +1283,7 @@
     </w:p>
     <w:p>
       <w:pPr>
-        <w:pStyle w:val="Heading4"/>
+        <w:pStyle w:val="4"/>
       </w:pPr>
       <w:r>
         <w:t>3.</w:t>
@@ -1167,7 +1320,7 @@
     </w:p>
     <w:p>
       <w:pPr>
-        <w:pStyle w:val="ListParagraph"/>
+        <w:pStyle w:val="a7"/>
         <w:numPr>
           <w:ilvl w:val="0"/>
           <w:numId w:val="25"/>
@@ -1206,49 +1359,57 @@
       <w:r>
         <w:t xml:space="preserve">: </w:t>
       </w:r>
+      <w:proofErr w:type="spellStart"/>
       <w:r>
         <w:rPr>
           <w:lang w:val="en-US"/>
         </w:rPr>
         <w:t>ActualTotalLoad</w:t>
       </w:r>
+      <w:proofErr w:type="spellEnd"/>
       <w:r>
         <w:t xml:space="preserve">, </w:t>
       </w:r>
+      <w:proofErr w:type="spellStart"/>
       <w:r>
         <w:rPr>
           <w:lang w:val="en-US"/>
         </w:rPr>
         <w:t>DayAheadTotalLoadForecast</w:t>
       </w:r>
+      <w:proofErr w:type="spellEnd"/>
       <w:r>
         <w:t xml:space="preserve">, </w:t>
       </w:r>
+      <w:proofErr w:type="spellStart"/>
       <w:r>
         <w:rPr>
           <w:lang w:val="en-US"/>
         </w:rPr>
         <w:t>AggregatedGenerationPerType</w:t>
       </w:r>
+      <w:proofErr w:type="spellEnd"/>
       <w:r>
         <w:t xml:space="preserve"> </w:t>
       </w:r>
       <w:r>
         <w:t xml:space="preserve">και </w:t>
       </w:r>
+      <w:proofErr w:type="spellStart"/>
       <w:r>
         <w:rPr>
           <w:lang w:val="en-US"/>
         </w:rPr>
         <w:t>ActualvsForecast</w:t>
       </w:r>
+      <w:proofErr w:type="spellEnd"/>
       <w:r>
         <w:t>.</w:t>
       </w:r>
     </w:p>
     <w:p>
       <w:pPr>
-        <w:pStyle w:val="ListParagraph"/>
+        <w:pStyle w:val="a7"/>
         <w:numPr>
           <w:ilvl w:val="0"/>
           <w:numId w:val="25"/>
@@ -1287,7 +1448,7 @@
     </w:p>
     <w:p>
       <w:pPr>
-        <w:pStyle w:val="ListParagraph"/>
+        <w:pStyle w:val="a7"/>
         <w:numPr>
           <w:ilvl w:val="0"/>
           <w:numId w:val="25"/>
@@ -1305,12 +1466,14 @@
       <w:r>
         <w:t xml:space="preserve"> </w:t>
       </w:r>
+      <w:proofErr w:type="spellStart"/>
       <w:r>
         <w:rPr>
           <w:lang w:val="en-US"/>
         </w:rPr>
         <w:t>timeres</w:t>
       </w:r>
+      <w:proofErr w:type="spellEnd"/>
       <w:r>
         <w:t xml:space="preserve"> </w:t>
       </w:r>
@@ -1365,7 +1528,7 @@
     </w:p>
     <w:p>
       <w:pPr>
-        <w:pStyle w:val="ListParagraph"/>
+        <w:pStyle w:val="a7"/>
         <w:numPr>
           <w:ilvl w:val="0"/>
           <w:numId w:val="25"/>
@@ -1380,7 +1543,7 @@
     </w:p>
     <w:p>
       <w:pPr>
-        <w:pStyle w:val="ListParagraph"/>
+        <w:pStyle w:val="a7"/>
         <w:numPr>
           <w:ilvl w:val="1"/>
           <w:numId w:val="25"/>
@@ -1467,7 +1630,7 @@
     </w:p>
     <w:p>
       <w:pPr>
-        <w:pStyle w:val="ListParagraph"/>
+        <w:pStyle w:val="a7"/>
         <w:numPr>
           <w:ilvl w:val="1"/>
           <w:numId w:val="25"/>
@@ -1521,7 +1684,7 @@
     </w:p>
     <w:p>
       <w:pPr>
-        <w:pStyle w:val="ListParagraph"/>
+        <w:pStyle w:val="a7"/>
         <w:numPr>
           <w:ilvl w:val="1"/>
           <w:numId w:val="25"/>
@@ -1566,7 +1729,7 @@
     </w:p>
     <w:p>
       <w:pPr>
-        <w:pStyle w:val="ListParagraph"/>
+        <w:pStyle w:val="a7"/>
         <w:numPr>
           <w:ilvl w:val="0"/>
           <w:numId w:val="25"/>
@@ -1599,6 +1762,7 @@
       <w:r>
         <w:t xml:space="preserve">: </w:t>
       </w:r>
+      <w:proofErr w:type="spellStart"/>
       <w:r>
         <w:rPr>
           <w:lang w:val="en-US"/>
@@ -1611,6 +1775,7 @@
         </w:rPr>
         <w:t>x</w:t>
       </w:r>
+      <w:proofErr w:type="spellEnd"/>
       <w:r>
         <w:t xml:space="preserve"> | </w:t>
       </w:r>
@@ -1683,7 +1848,7 @@
     </w:p>
     <w:p>
       <w:pPr>
-        <w:pStyle w:val="Heading4"/>
+        <w:pStyle w:val="4"/>
       </w:pPr>
       <w:r>
         <w:t>3.1.2.5</w:t>
@@ -1695,7 +1860,7 @@
     </w:p>
     <w:tbl>
       <w:tblPr>
-        <w:tblStyle w:val="TableGrid"/>
+        <w:tblStyle w:val="ab"/>
         <w:tblW w:w="0" w:type="auto"/>
         <w:tblLook w:val="04A0" w:firstRow="1" w:lastRow="0" w:firstColumn="1" w:lastColumn="0" w:noHBand="0" w:noVBand="1"/>
       </w:tblPr>
@@ -1779,33 +1944,74 @@
                 <w:lang w:val="en-US"/>
               </w:rPr>
             </w:pPr>
+            <w:proofErr w:type="spellStart"/>
             <w:r>
               <w:rPr>
                 <w:lang w:val="en-US"/>
               </w:rPr>
-              <w:t>ActualTotalLoad|</w:t>
+              <w:t>ActualTotalLoad</w:t>
+            </w:r>
+            <w:proofErr w:type="spellEnd"/>
+            <w:r>
+              <w:rPr>
+                <w:lang w:val="en-US"/>
+              </w:rPr>
+              <w:t>|</w:t>
             </w:r>
             <w:r>
               <w:rPr>
                 <w:lang w:val="en-US"/>
               </w:rPr>
               <w:br/>
-              <w:t>DayAheadTotalLoad|</w:t>
+            </w:r>
+            <w:proofErr w:type="spellStart"/>
+            <w:r>
+              <w:rPr>
+                <w:lang w:val="en-US"/>
+              </w:rPr>
+              <w:t>DayAheadTotalLoad</w:t>
+            </w:r>
+            <w:proofErr w:type="spellEnd"/>
+            <w:r>
+              <w:rPr>
+                <w:lang w:val="en-US"/>
+              </w:rPr>
+              <w:t>|</w:t>
             </w:r>
             <w:r>
               <w:rPr>
                 <w:lang w:val="en-US"/>
               </w:rPr>
               <w:br/>
-              <w:t>ActualvsForecast|</w:t>
+            </w:r>
+            <w:proofErr w:type="spellStart"/>
+            <w:r>
+              <w:rPr>
+                <w:lang w:val="en-US"/>
+              </w:rPr>
+              <w:t>ActualvsForecast</w:t>
+            </w:r>
+            <w:proofErr w:type="spellEnd"/>
+            <w:r>
+              <w:rPr>
+                <w:lang w:val="en-US"/>
+              </w:rPr>
+              <w:t>|</w:t>
             </w:r>
             <w:r>
               <w:rPr>
                 <w:lang w:val="en-US"/>
               </w:rPr>
               <w:br/>
+            </w:r>
+            <w:proofErr w:type="spellStart"/>
+            <w:r>
+              <w:rPr>
+                <w:lang w:val="en-US"/>
+              </w:rPr>
               <w:t>AggregatedGenerationPerType</w:t>
             </w:r>
+            <w:proofErr w:type="spellEnd"/>
           </w:p>
         </w:tc>
         <w:tc>
@@ -1862,6 +2068,7 @@
                 <w:lang w:val="en-US"/>
               </w:rPr>
             </w:pPr>
+            <w:proofErr w:type="spellStart"/>
             <w:r>
               <w:rPr>
                 <w:lang w:val="en-US"/>
@@ -1874,6 +2081,7 @@
               </w:rPr>
               <w:t>xxx</w:t>
             </w:r>
+            <w:proofErr w:type="spellEnd"/>
           </w:p>
         </w:tc>
         <w:tc>
@@ -1912,12 +2120,14 @@
               </w:rPr>
               <w:t>--</w:t>
             </w:r>
+            <w:proofErr w:type="spellStart"/>
             <w:r>
               <w:rPr>
                 <w:lang w:val="en-US"/>
               </w:rPr>
               <w:t>timeres</w:t>
             </w:r>
+            <w:proofErr w:type="spellEnd"/>
           </w:p>
         </w:tc>
         <w:tc>
@@ -1972,6 +2182,7 @@
               <w:rPr>
                 <w:lang w:val="en-US"/>
               </w:rPr>
+              <w:lastRenderedPageBreak/>
               <w:t>--</w:t>
             </w:r>
             <w:r>
@@ -2048,7 +2259,6 @@
               <w:rPr>
                 <w:lang w:val="en-US"/>
               </w:rPr>
-              <w:lastRenderedPageBreak/>
               <w:t>--</w:t>
             </w:r>
             <w:r>
@@ -2069,11 +2279,19 @@
                 <w:lang w:val="en-US"/>
               </w:rPr>
             </w:pPr>
+            <w:proofErr w:type="spellStart"/>
             <w:r>
               <w:rPr>
                 <w:lang w:val="en-US"/>
               </w:rPr>
-              <w:t xml:space="preserve">xxxx | csv </w:t>
+              <w:t>xxxx</w:t>
+            </w:r>
+            <w:proofErr w:type="spellEnd"/>
+            <w:r>
+              <w:rPr>
+                <w:lang w:val="en-US"/>
+              </w:rPr>
+              <w:t xml:space="preserve"> | csv </w:t>
             </w:r>
           </w:p>
         </w:tc>
@@ -2100,7 +2318,7 @@
     <w:p/>
     <w:p>
       <w:pPr>
-        <w:pStyle w:val="Heading4"/>
+        <w:pStyle w:val="4"/>
       </w:pPr>
       <w:r>
         <w:t>3.</w:t>
@@ -2300,12 +2518,14 @@
       <w:r>
         <w:t xml:space="preserve"> </w:t>
       </w:r>
+      <w:proofErr w:type="spellStart"/>
       <w:r>
         <w:rPr>
           <w:lang w:val="en-US"/>
         </w:rPr>
         <w:t>timeres</w:t>
       </w:r>
+      <w:proofErr w:type="spellEnd"/>
       <w:r>
         <w:t xml:space="preserve"> </w:t>
       </w:r>
@@ -2712,6 +2932,7 @@
         <w:rPr>
           <w:lang w:val="en-US"/>
         </w:rPr>
+        <w:lastRenderedPageBreak/>
         <w:t>To</w:t>
       </w:r>
       <w:r>
@@ -2757,7 +2978,6 @@
         <w:ind w:left="720"/>
       </w:pPr>
       <w:r>
-        <w:lastRenderedPageBreak/>
         <w:t xml:space="preserve">Ο χρήστης δεν έχει αρκετά </w:t>
       </w:r>
       <w:r>
@@ -2880,12 +3100,14 @@
       <w:r>
         <w:t xml:space="preserve">Ακολουθούν διαγράμματα </w:t>
       </w:r>
+      <w:proofErr w:type="spellStart"/>
       <w:r>
         <w:rPr>
           <w:lang w:val="en-US"/>
         </w:rPr>
         <w:t>uml</w:t>
       </w:r>
+      <w:proofErr w:type="spellEnd"/>
       <w:r>
         <w:t xml:space="preserve"> </w:t>
       </w:r>
@@ -2963,7 +3185,7 @@
     </w:p>
     <w:p>
       <w:pPr>
-        <w:pStyle w:val="Caption"/>
+        <w:pStyle w:val="a8"/>
         <w:jc w:val="center"/>
         <w:rPr>
           <w:lang w:val="en-US"/>
@@ -3037,6 +3259,7 @@
         <w:rPr>
           <w:noProof/>
         </w:rPr>
+        <w:lastRenderedPageBreak/>
         <w:drawing>
           <wp:inline distT="0" distB="0" distL="0" distR="0" wp14:anchorId="414AC059" wp14:editId="79AC55DC">
             <wp:extent cx="5727700" cy="1515110"/>
@@ -3076,7 +3299,7 @@
     </w:p>
     <w:p>
       <w:pPr>
-        <w:pStyle w:val="Caption"/>
+        <w:pStyle w:val="a8"/>
         <w:jc w:val="center"/>
         <w:rPr>
           <w:lang w:val="en-US"/>
@@ -3156,7 +3379,6 @@
           <w:bCs/>
           <w:lang w:val="en-US"/>
         </w:rPr>
-        <w:lastRenderedPageBreak/>
         <w:t>Server</w:t>
       </w:r>
       <w:r>
@@ -3215,7 +3437,7 @@
     </w:p>
     <w:p>
       <w:pPr>
-        <w:pStyle w:val="Caption"/>
+        <w:pStyle w:val="a8"/>
         <w:jc w:val="center"/>
         <w:rPr>
           <w:lang w:val="en-US"/>
@@ -3338,7 +3560,7 @@
     </w:p>
     <w:p>
       <w:pPr>
-        <w:pStyle w:val="Caption"/>
+        <w:pStyle w:val="a8"/>
         <w:jc w:val="center"/>
         <w:rPr>
           <w:lang w:val="en-US"/>
@@ -3399,7 +3621,7 @@
     </w:p>
     <w:p>
       <w:pPr>
-        <w:pStyle w:val="Heading4"/>
+        <w:pStyle w:val="4"/>
         <w:ind w:left="0" w:firstLine="0"/>
         <w:rPr>
           <w:lang w:val="en-US"/>
@@ -3408,7 +3630,7 @@
     </w:p>
     <w:p>
       <w:pPr>
-        <w:pStyle w:val="Heading4"/>
+        <w:pStyle w:val="4"/>
       </w:pPr>
       <w:r>
         <w:t>3.</w:t>
@@ -3448,12 +3670,14 @@
       <w:r>
         <w:t xml:space="preserve"> </w:t>
       </w:r>
+      <w:proofErr w:type="spellStart"/>
       <w:r>
         <w:rPr>
           <w:lang w:val="en-US"/>
         </w:rPr>
         <w:t>uml</w:t>
       </w:r>
+      <w:proofErr w:type="spellEnd"/>
       <w:r>
         <w:t xml:space="preserve"> </w:t>
       </w:r>
@@ -3531,7 +3755,7 @@
     </w:p>
     <w:p>
       <w:pPr>
-        <w:pStyle w:val="Caption"/>
+        <w:pStyle w:val="a8"/>
         <w:jc w:val="center"/>
         <w:rPr>
           <w:lang w:val="en-US"/>
@@ -3592,7 +3816,7 @@
     </w:p>
     <w:p>
       <w:pPr>
-        <w:pStyle w:val="Heading4"/>
+        <w:pStyle w:val="4"/>
         <w:rPr>
           <w:lang w:val="en-US"/>
         </w:rPr>
@@ -3631,10 +3855,16 @@
         <w:t xml:space="preserve"> </w:t>
       </w:r>
     </w:p>
-    <w:p/>
-    <w:p>
-      <w:pPr>
-        <w:pStyle w:val="Heading3"/>
+    <w:p>
+      <w:pPr>
+        <w:rPr>
+          <w:lang w:val="en-US"/>
+        </w:rPr>
+      </w:pPr>
+    </w:p>
+    <w:p>
+      <w:pPr>
+        <w:pStyle w:val="3"/>
       </w:pPr>
       <w:r>
         <w:lastRenderedPageBreak/>
@@ -3668,7 +3898,7 @@
     </w:p>
     <w:p>
       <w:pPr>
-        <w:pStyle w:val="Heading4"/>
+        <w:pStyle w:val="4"/>
       </w:pPr>
       <w:r>
         <w:t>3.</w:t>
@@ -3699,7 +3929,7 @@
     </w:p>
     <w:p>
       <w:pPr>
-        <w:pStyle w:val="Heading4"/>
+        <w:pStyle w:val="4"/>
       </w:pPr>
       <w:r>
         <w:t>3.</w:t>
@@ -3717,7 +3947,7 @@
     </w:p>
     <w:p>
       <w:pPr>
-        <w:pStyle w:val="ListParagraph"/>
+        <w:pStyle w:val="a7"/>
         <w:numPr>
           <w:ilvl w:val="0"/>
           <w:numId w:val="26"/>
@@ -3741,7 +3971,7 @@
     </w:p>
     <w:p>
       <w:pPr>
-        <w:pStyle w:val="ListParagraph"/>
+        <w:pStyle w:val="a7"/>
         <w:numPr>
           <w:ilvl w:val="0"/>
           <w:numId w:val="26"/>
@@ -3765,7 +3995,7 @@
     </w:p>
     <w:p>
       <w:pPr>
-        <w:pStyle w:val="ListParagraph"/>
+        <w:pStyle w:val="a7"/>
         <w:numPr>
           <w:ilvl w:val="0"/>
           <w:numId w:val="26"/>
@@ -3783,7 +4013,7 @@
     </w:p>
     <w:p>
       <w:pPr>
-        <w:pStyle w:val="ListParagraph"/>
+        <w:pStyle w:val="a7"/>
         <w:numPr>
           <w:ilvl w:val="0"/>
           <w:numId w:val="26"/>
@@ -3795,7 +4025,7 @@
     </w:p>
     <w:p>
       <w:pPr>
-        <w:pStyle w:val="ListParagraph"/>
+        <w:pStyle w:val="a7"/>
         <w:numPr>
           <w:ilvl w:val="0"/>
           <w:numId w:val="26"/>
@@ -3822,7 +4052,7 @@
     </w:p>
     <w:p>
       <w:pPr>
-        <w:pStyle w:val="ListParagraph"/>
+        <w:pStyle w:val="a7"/>
         <w:numPr>
           <w:ilvl w:val="0"/>
           <w:numId w:val="26"/>
@@ -3835,7 +4065,7 @@
     <w:p/>
     <w:p>
       <w:pPr>
-        <w:pStyle w:val="Heading4"/>
+        <w:pStyle w:val="4"/>
       </w:pPr>
       <w:r>
         <w:t>3.</w:t>
@@ -3873,7 +4103,7 @@
     </w:p>
     <w:p>
       <w:pPr>
-        <w:pStyle w:val="Heading4"/>
+        <w:pStyle w:val="4"/>
       </w:pPr>
       <w:r>
         <w:t>3.</w:t>
@@ -3923,7 +4153,7 @@
     </w:p>
     <w:p>
       <w:pPr>
-        <w:pStyle w:val="ListParagraph"/>
+        <w:pStyle w:val="a7"/>
         <w:numPr>
           <w:ilvl w:val="0"/>
           <w:numId w:val="27"/>
@@ -3953,7 +4183,7 @@
     </w:p>
     <w:p>
       <w:pPr>
-        <w:pStyle w:val="ListParagraph"/>
+        <w:pStyle w:val="a7"/>
         <w:numPr>
           <w:ilvl w:val="0"/>
           <w:numId w:val="27"/>
@@ -3971,12 +4201,14 @@
       <w:r>
         <w:t xml:space="preserve"> </w:t>
       </w:r>
+      <w:proofErr w:type="spellStart"/>
       <w:r>
         <w:rPr>
           <w:lang w:val="en-US"/>
         </w:rPr>
         <w:t>newuser</w:t>
       </w:r>
+      <w:proofErr w:type="spellEnd"/>
       <w:r>
         <w:t xml:space="preserve">, </w:t>
       </w:r>
@@ -4010,7 +4242,7 @@
     </w:p>
     <w:p>
       <w:pPr>
-        <w:pStyle w:val="ListParagraph"/>
+        <w:pStyle w:val="a7"/>
         <w:numPr>
           <w:ilvl w:val="0"/>
           <w:numId w:val="27"/>
@@ -4031,12 +4263,14 @@
       <w:r>
         <w:t xml:space="preserve"> </w:t>
       </w:r>
+      <w:proofErr w:type="spellStart"/>
       <w:r>
         <w:rPr>
           <w:lang w:val="en-US"/>
         </w:rPr>
         <w:t>passw</w:t>
       </w:r>
+      <w:proofErr w:type="spellEnd"/>
       <w:r>
         <w:t xml:space="preserve"> </w:t>
       </w:r>
@@ -4058,7 +4292,7 @@
     </w:p>
     <w:p>
       <w:pPr>
-        <w:pStyle w:val="ListParagraph"/>
+        <w:pStyle w:val="a7"/>
         <w:numPr>
           <w:ilvl w:val="0"/>
           <w:numId w:val="27"/>
@@ -4112,7 +4346,7 @@
     </w:p>
     <w:p>
       <w:pPr>
-        <w:pStyle w:val="ListParagraph"/>
+        <w:pStyle w:val="a7"/>
         <w:numPr>
           <w:ilvl w:val="0"/>
           <w:numId w:val="27"/>
@@ -4148,7 +4382,7 @@
     </w:p>
     <w:p>
       <w:pPr>
-        <w:pStyle w:val="Heading4"/>
+        <w:pStyle w:val="4"/>
       </w:pPr>
       <w:r>
         <w:t>3.</w:t>
@@ -4171,7 +4405,7 @@
     </w:p>
     <w:tbl>
       <w:tblPr>
-        <w:tblStyle w:val="TableGrid"/>
+        <w:tblStyle w:val="ab"/>
         <w:tblW w:w="0" w:type="auto"/>
         <w:tblLook w:val="04A0" w:firstRow="1" w:lastRow="0" w:firstColumn="1" w:lastColumn="0" w:noHBand="0" w:noVBand="1"/>
       </w:tblPr>
@@ -4297,8 +4531,16 @@
               <w:rPr>
                 <w:lang w:val="en-US"/>
               </w:rPr>
-              <w:t>--newuser</w:t>
+              <w:t>--</w:t>
             </w:r>
+            <w:proofErr w:type="spellStart"/>
+            <w:r>
+              <w:rPr>
+                <w:lang w:val="en-US"/>
+              </w:rPr>
+              <w:t>newuser</w:t>
+            </w:r>
+            <w:proofErr w:type="spellEnd"/>
           </w:p>
         </w:tc>
         <w:tc>
@@ -4311,12 +4553,14 @@
                 <w:lang w:val="en-US"/>
               </w:rPr>
             </w:pPr>
+            <w:proofErr w:type="spellStart"/>
             <w:r>
               <w:rPr>
                 <w:lang w:val="en-US"/>
               </w:rPr>
               <w:t>xxxx</w:t>
             </w:r>
+            <w:proofErr w:type="spellEnd"/>
           </w:p>
         </w:tc>
         <w:tc>
@@ -4353,8 +4597,16 @@
               <w:rPr>
                 <w:lang w:val="en-US"/>
               </w:rPr>
-              <w:t>--passw</w:t>
+              <w:t>--</w:t>
             </w:r>
+            <w:proofErr w:type="spellStart"/>
+            <w:r>
+              <w:rPr>
+                <w:lang w:val="en-US"/>
+              </w:rPr>
+              <w:t>passw</w:t>
+            </w:r>
+            <w:proofErr w:type="spellEnd"/>
           </w:p>
         </w:tc>
         <w:tc>
@@ -4367,12 +4619,14 @@
                 <w:lang w:val="en-US"/>
               </w:rPr>
             </w:pPr>
+            <w:proofErr w:type="spellStart"/>
             <w:r>
               <w:rPr>
                 <w:lang w:val="en-US"/>
               </w:rPr>
               <w:t>xxxx</w:t>
             </w:r>
+            <w:proofErr w:type="spellEnd"/>
           </w:p>
         </w:tc>
         <w:tc>
@@ -4510,7 +4764,7 @@
     <w:p/>
     <w:p>
       <w:pPr>
-        <w:pStyle w:val="Heading4"/>
+        <w:pStyle w:val="4"/>
       </w:pPr>
       <w:r>
         <w:t>3.</w:t>
@@ -4669,12 +4923,14 @@
       <w:r>
         <w:t xml:space="preserve"> </w:t>
       </w:r>
+      <w:proofErr w:type="spellStart"/>
       <w:r>
         <w:rPr>
           <w:lang w:val="en-US"/>
         </w:rPr>
         <w:t>newuser</w:t>
       </w:r>
+      <w:proofErr w:type="spellEnd"/>
       <w:r>
         <w:t xml:space="preserve"> </w:t>
       </w:r>
@@ -4723,12 +4979,14 @@
       <w:r>
         <w:t xml:space="preserve"> </w:t>
       </w:r>
+      <w:proofErr w:type="spellStart"/>
       <w:r>
         <w:rPr>
           <w:lang w:val="en-US"/>
         </w:rPr>
         <w:t>passw</w:t>
       </w:r>
+      <w:proofErr w:type="spellEnd"/>
       <w:r>
         <w:t xml:space="preserve"> </w:t>
       </w:r>
@@ -5117,11 +5375,19 @@
       <w:r>
         <w:t xml:space="preserve">Ακολουθούν διαγράμματα </w:t>
       </w:r>
-      <w:r>
-        <w:rPr>
-          <w:lang w:val="en-US"/>
-        </w:rPr>
-        <w:t>uml activity</w:t>
+      <w:proofErr w:type="spellStart"/>
+      <w:r>
+        <w:rPr>
+          <w:lang w:val="en-US"/>
+        </w:rPr>
+        <w:t>uml</w:t>
+      </w:r>
+      <w:proofErr w:type="spellEnd"/>
+      <w:r>
+        <w:rPr>
+          <w:lang w:val="en-US"/>
+        </w:rPr>
+        <w:t xml:space="preserve"> activity</w:t>
       </w:r>
     </w:p>
     <w:p>
@@ -5217,7 +5483,7 @@
     </w:p>
     <w:p>
       <w:pPr>
-        <w:pStyle w:val="Caption"/>
+        <w:pStyle w:val="a8"/>
         <w:jc w:val="center"/>
         <w:rPr>
           <w:lang w:val="en-US"/>
@@ -5323,7 +5589,7 @@
     </w:p>
     <w:p>
       <w:pPr>
-        <w:pStyle w:val="Caption"/>
+        <w:pStyle w:val="a8"/>
         <w:jc w:val="center"/>
         <w:rPr>
           <w:lang w:val="en-US"/>
@@ -5446,7 +5712,7 @@
     </w:p>
     <w:p>
       <w:pPr>
-        <w:pStyle w:val="Caption"/>
+        <w:pStyle w:val="a8"/>
         <w:jc w:val="center"/>
         <w:rPr>
           <w:b/>
@@ -5571,7 +5837,7 @@
     </w:p>
     <w:p>
       <w:pPr>
-        <w:pStyle w:val="Caption"/>
+        <w:pStyle w:val="a8"/>
         <w:jc w:val="center"/>
         <w:rPr>
           <w:lang w:val="en-US"/>
@@ -5632,12 +5898,15 @@
     </w:p>
     <w:p>
       <w:pPr>
-        <w:pStyle w:val="Heading4"/>
-      </w:pPr>
-    </w:p>
-    <w:p>
-      <w:pPr>
-        <w:pStyle w:val="Heading4"/>
+        <w:pStyle w:val="4"/>
+        <w:rPr>
+          <w:lang w:val="en-US"/>
+        </w:rPr>
+      </w:pPr>
+    </w:p>
+    <w:p>
+      <w:pPr>
+        <w:pStyle w:val="4"/>
       </w:pPr>
       <w:r>
         <w:t>3.</w:t>
@@ -5654,20 +5923,17 @@
       </w:r>
     </w:p>
     <w:p>
-      <w:pPr>
-        <w:rPr>
-          <w:lang w:val="en-US"/>
-        </w:rPr>
-      </w:pPr>
       <w:r>
         <w:t xml:space="preserve">Ακολουθούν διαγράμματα </w:t>
       </w:r>
+      <w:proofErr w:type="spellStart"/>
       <w:r>
         <w:rPr>
           <w:lang w:val="en-US"/>
         </w:rPr>
         <w:t>uml</w:t>
       </w:r>
+      <w:proofErr w:type="spellEnd"/>
       <w:r>
         <w:t xml:space="preserve"> </w:t>
       </w:r>
@@ -5744,7 +6010,7 @@
     </w:p>
     <w:p>
       <w:pPr>
-        <w:pStyle w:val="Caption"/>
+        <w:pStyle w:val="a8"/>
         <w:jc w:val="center"/>
       </w:pPr>
       <w:r>
@@ -5789,7 +6055,7 @@
     </w:p>
     <w:p>
       <w:pPr>
-        <w:pStyle w:val="Heading4"/>
+        <w:pStyle w:val="4"/>
       </w:pPr>
       <w:r>
         <w:t>3.</w:t>
@@ -5807,7 +6073,7 @@
     </w:p>
     <w:p>
       <w:pPr>
-        <w:pStyle w:val="Heading2"/>
+        <w:pStyle w:val="2"/>
       </w:pPr>
       <w:r>
         <w:t>3.</w:t>
@@ -5868,7 +6134,7 @@
     </w:p>
     <w:p>
       <w:pPr>
-        <w:pStyle w:val="Heading2"/>
+        <w:pStyle w:val="2"/>
       </w:pPr>
       <w:r>
         <w:lastRenderedPageBreak/>
@@ -5886,7 +6152,7 @@
     </w:p>
     <w:p>
       <w:pPr>
-        <w:pStyle w:val="Heading3"/>
+        <w:pStyle w:val="3"/>
       </w:pPr>
       <w:r>
         <w:t>3.</w:t>
@@ -5939,7 +6205,7 @@
     </w:p>
     <w:p>
       <w:pPr>
-        <w:pStyle w:val="Heading2"/>
+        <w:pStyle w:val="2"/>
       </w:pPr>
       <w:r>
         <w:t>3.</w:t>
@@ -5967,7 +6233,7 @@
     </w:p>
     <w:p>
       <w:pPr>
-        <w:pStyle w:val="ListParagraph"/>
+        <w:pStyle w:val="a7"/>
         <w:numPr>
           <w:ilvl w:val="0"/>
           <w:numId w:val="28"/>
@@ -5982,7 +6248,7 @@
     </w:p>
     <w:p>
       <w:pPr>
-        <w:pStyle w:val="ListParagraph"/>
+        <w:pStyle w:val="a7"/>
         <w:numPr>
           <w:ilvl w:val="0"/>
           <w:numId w:val="28"/>
@@ -5992,8 +6258,16 @@
         <w:rPr>
           <w:lang w:val="en-US"/>
         </w:rPr>
-        <w:t>Spring mvc</w:t>
-      </w:r>
+        <w:t xml:space="preserve">Spring </w:t>
+      </w:r>
+      <w:proofErr w:type="spellStart"/>
+      <w:r>
+        <w:rPr>
+          <w:lang w:val="en-US"/>
+        </w:rPr>
+        <w:t>mvc</w:t>
+      </w:r>
+      <w:proofErr w:type="spellEnd"/>
     </w:p>
     <w:p>
       <w:r>
@@ -6011,19 +6285,21 @@
       <w:r>
         <w:t xml:space="preserve">της βάσης δεδομένων είναι σταθερό και ακολουθεί το πρότυπο του </w:t>
       </w:r>
+      <w:proofErr w:type="spellStart"/>
       <w:r>
         <w:rPr>
           <w:lang w:val="en-US"/>
         </w:rPr>
         <w:t>entsoe</w:t>
       </w:r>
+      <w:proofErr w:type="spellEnd"/>
       <w:r>
         <w:t xml:space="preserve">. </w:t>
       </w:r>
     </w:p>
     <w:p>
       <w:pPr>
-        <w:pStyle w:val="Heading2"/>
+        <w:pStyle w:val="2"/>
       </w:pPr>
       <w:r>
         <w:t>3.</w:t>
@@ -6040,7 +6316,7 @@
     </w:p>
     <w:p>
       <w:pPr>
-        <w:pStyle w:val="Heading3"/>
+        <w:pStyle w:val="3"/>
       </w:pPr>
       <w:r>
         <w:t>3.</w:t>
@@ -6063,7 +6339,7 @@
     </w:p>
     <w:p>
       <w:pPr>
-        <w:pStyle w:val="Heading3"/>
+        <w:pStyle w:val="3"/>
       </w:pPr>
       <w:r>
         <w:t>3.</w:t>
@@ -6094,7 +6370,7 @@
     </w:p>
     <w:p>
       <w:pPr>
-        <w:pStyle w:val="Heading3"/>
+        <w:pStyle w:val="3"/>
       </w:pPr>
       <w:r>
         <w:t>3.</w:t>
@@ -6111,8 +6387,6 @@
       </w:r>
     </w:p>
     <w:p>
-      <w:bookmarkStart w:id="0" w:name="_GoBack"/>
-      <w:bookmarkEnd w:id="0"/>
       <w:r>
         <w:t>-</w:t>
       </w:r>
@@ -6157,7 +6431,7 @@
 <w:ftr xmlns:wpc="http://schemas.microsoft.com/office/word/2010/wordprocessingCanvas" xmlns:cx="http://schemas.microsoft.com/office/drawing/2014/chartex" xmlns:cx1="http://schemas.microsoft.com/office/drawing/2015/9/8/chartex" xmlns:cx2="http://schemas.microsoft.com/office/drawing/2015/10/21/chartex" xmlns:cx3="http://schemas.microsoft.com/office/drawing/2016/5/9/chartex" xmlns:cx4="http://schemas.microsoft.com/office/drawing/2016/5/10/chartex" xmlns:cx5="http://schemas.microsoft.com/office/drawing/2016/5/11/chartex" xmlns:cx6="http://schemas.microsoft.com/office/drawing/2016/5/12/chartex" xmlns:cx7="http://schemas.microsoft.com/office/drawing/2016/5/13/chartex" xmlns:cx8="http://schemas.microsoft.com/office/drawing/2016/5/14/chartex" xmlns:mc="http://schemas.openxmlformats.org/markup-compatibility/2006" xmlns:aink="http://schemas.microsoft.com/office/drawing/2016/ink" xmlns:am3d="http://schemas.microsoft.com/office/drawing/2017/model3d" xmlns:o="urn:schemas-microsoft-com:office:office" xmlns:r="http://schemas.openxmlformats.org/officeDocument/2006/relationships" xmlns:m="http://schemas.openxmlformats.org/officeDocument/2006/math" xmlns:v="urn:schemas-microsoft-com:vml" xmlns:wp14="http://schemas.microsoft.com/office/word/2010/wordprocessingDrawing" xmlns:wp="http://schemas.openxmlformats.org/drawingml/2006/wordprocessingDrawing" xmlns:w10="urn:schemas-microsoft-com:office:word" xmlns:w="http://schemas.openxmlformats.org/wordprocessingml/2006/main" xmlns:w14="http://schemas.microsoft.com/office/word/2010/wordml" xmlns:w15="http://schemas.microsoft.com/office/word/2012/wordml" xmlns:w16cid="http://schemas.microsoft.com/office/word/2016/wordml/cid" xmlns:w16se="http://schemas.microsoft.com/office/word/2015/wordml/symex" xmlns:wpg="http://schemas.microsoft.com/office/word/2010/wordprocessingGroup" xmlns:wpi="http://schemas.microsoft.com/office/word/2010/wordprocessingInk" xmlns:wne="http://schemas.microsoft.com/office/word/2006/wordml" xmlns:wps="http://schemas.microsoft.com/office/word/2010/wordprocessingShape" mc:Ignorable="w14 w15 w16se w16cid wp14">
   <w:p>
     <w:pPr>
-      <w:pStyle w:val="Footer"/>
+      <w:pStyle w:val="a5"/>
       <w:pBdr>
         <w:top w:val="single" w:sz="4" w:space="1" w:color="auto"/>
       </w:pBdr>
@@ -6214,12 +6488,21 @@
       </w:rPr>
       <w:tab/>
     </w:r>
+    <w:proofErr w:type="spellStart"/>
     <w:r>
       <w:rPr>
         <w:sz w:val="18"/>
         <w:szCs w:val="18"/>
       </w:rPr>
-      <w:t xml:space="preserve">Σελ </w:t>
+      <w:t>Σελ</w:t>
+    </w:r>
+    <w:proofErr w:type="spellEnd"/>
+    <w:r>
+      <w:rPr>
+        <w:sz w:val="18"/>
+        <w:szCs w:val="18"/>
+      </w:rPr>
+      <w:t xml:space="preserve"> </w:t>
     </w:r>
     <w:r>
       <w:rPr>
@@ -7024,7 +7307,7 @@
     <w:lvl w:ilvl="0">
       <w:start w:val="1"/>
       <w:numFmt w:val="decimal"/>
-      <w:pStyle w:val="Heading1"/>
+      <w:pStyle w:val="1"/>
       <w:lvlText w:val="%1."/>
       <w:lvlJc w:val="left"/>
       <w:pPr>
@@ -8186,6 +8469,119 @@
     </w:lvl>
   </w:abstractNum>
   <w:abstractNum w:abstractNumId="18" w15:restartNumberingAfterBreak="0">
+    <w:nsid w:val="4A71035F"/>
+    <w:multiLevelType w:val="hybridMultilevel"/>
+    <w:tmpl w:val="08841696"/>
+    <w:lvl w:ilvl="0" w:tplc="04080001">
+      <w:start w:val="1"/>
+      <w:numFmt w:val="bullet"/>
+      <w:lvlText w:val=""/>
+      <w:lvlJc w:val="left"/>
+      <w:pPr>
+        <w:ind w:left="720" w:hanging="360"/>
+      </w:pPr>
+      <w:rPr>
+        <w:rFonts w:ascii="Symbol" w:hAnsi="Symbol" w:hint="default"/>
+      </w:rPr>
+    </w:lvl>
+    <w:lvl w:ilvl="1" w:tplc="04080003" w:tentative="1">
+      <w:start w:val="1"/>
+      <w:numFmt w:val="bullet"/>
+      <w:lvlText w:val="o"/>
+      <w:lvlJc w:val="left"/>
+      <w:pPr>
+        <w:ind w:left="1440" w:hanging="360"/>
+      </w:pPr>
+      <w:rPr>
+        <w:rFonts w:ascii="Courier New" w:hAnsi="Courier New" w:cs="Courier New" w:hint="default"/>
+      </w:rPr>
+    </w:lvl>
+    <w:lvl w:ilvl="2" w:tplc="04080005" w:tentative="1">
+      <w:start w:val="1"/>
+      <w:numFmt w:val="bullet"/>
+      <w:lvlText w:val=""/>
+      <w:lvlJc w:val="left"/>
+      <w:pPr>
+        <w:ind w:left="2160" w:hanging="360"/>
+      </w:pPr>
+      <w:rPr>
+        <w:rFonts w:ascii="Wingdings" w:hAnsi="Wingdings" w:hint="default"/>
+      </w:rPr>
+    </w:lvl>
+    <w:lvl w:ilvl="3" w:tplc="04080001" w:tentative="1">
+      <w:start w:val="1"/>
+      <w:numFmt w:val="bullet"/>
+      <w:lvlText w:val=""/>
+      <w:lvlJc w:val="left"/>
+      <w:pPr>
+        <w:ind w:left="2880" w:hanging="360"/>
+      </w:pPr>
+      <w:rPr>
+        <w:rFonts w:ascii="Symbol" w:hAnsi="Symbol" w:hint="default"/>
+      </w:rPr>
+    </w:lvl>
+    <w:lvl w:ilvl="4" w:tplc="04080003" w:tentative="1">
+      <w:start w:val="1"/>
+      <w:numFmt w:val="bullet"/>
+      <w:lvlText w:val="o"/>
+      <w:lvlJc w:val="left"/>
+      <w:pPr>
+        <w:ind w:left="3600" w:hanging="360"/>
+      </w:pPr>
+      <w:rPr>
+        <w:rFonts w:ascii="Courier New" w:hAnsi="Courier New" w:cs="Courier New" w:hint="default"/>
+      </w:rPr>
+    </w:lvl>
+    <w:lvl w:ilvl="5" w:tplc="04080005" w:tentative="1">
+      <w:start w:val="1"/>
+      <w:numFmt w:val="bullet"/>
+      <w:lvlText w:val=""/>
+      <w:lvlJc w:val="left"/>
+      <w:pPr>
+        <w:ind w:left="4320" w:hanging="360"/>
+      </w:pPr>
+      <w:rPr>
+        <w:rFonts w:ascii="Wingdings" w:hAnsi="Wingdings" w:hint="default"/>
+      </w:rPr>
+    </w:lvl>
+    <w:lvl w:ilvl="6" w:tplc="04080001" w:tentative="1">
+      <w:start w:val="1"/>
+      <w:numFmt w:val="bullet"/>
+      <w:lvlText w:val=""/>
+      <w:lvlJc w:val="left"/>
+      <w:pPr>
+        <w:ind w:left="5040" w:hanging="360"/>
+      </w:pPr>
+      <w:rPr>
+        <w:rFonts w:ascii="Symbol" w:hAnsi="Symbol" w:hint="default"/>
+      </w:rPr>
+    </w:lvl>
+    <w:lvl w:ilvl="7" w:tplc="04080003" w:tentative="1">
+      <w:start w:val="1"/>
+      <w:numFmt w:val="bullet"/>
+      <w:lvlText w:val="o"/>
+      <w:lvlJc w:val="left"/>
+      <w:pPr>
+        <w:ind w:left="5760" w:hanging="360"/>
+      </w:pPr>
+      <w:rPr>
+        <w:rFonts w:ascii="Courier New" w:hAnsi="Courier New" w:cs="Courier New" w:hint="default"/>
+      </w:rPr>
+    </w:lvl>
+    <w:lvl w:ilvl="8" w:tplc="04080005" w:tentative="1">
+      <w:start w:val="1"/>
+      <w:numFmt w:val="bullet"/>
+      <w:lvlText w:val=""/>
+      <w:lvlJc w:val="left"/>
+      <w:pPr>
+        <w:ind w:left="6480" w:hanging="360"/>
+      </w:pPr>
+      <w:rPr>
+        <w:rFonts w:ascii="Wingdings" w:hAnsi="Wingdings" w:hint="default"/>
+      </w:rPr>
+    </w:lvl>
+  </w:abstractNum>
+  <w:abstractNum w:abstractNumId="19" w15:restartNumberingAfterBreak="0">
     <w:nsid w:val="4E932369"/>
     <w:multiLevelType w:val="hybridMultilevel"/>
     <w:tmpl w:val="87C40000"/>
@@ -8271,7 +8667,7 @@
       </w:pPr>
     </w:lvl>
   </w:abstractNum>
-  <w:abstractNum w:abstractNumId="19" w15:restartNumberingAfterBreak="0">
+  <w:abstractNum w:abstractNumId="20" w15:restartNumberingAfterBreak="0">
     <w:nsid w:val="508256CA"/>
     <w:multiLevelType w:val="hybridMultilevel"/>
     <w:tmpl w:val="8B86266C"/>
@@ -8384,7 +8780,7 @@
       </w:rPr>
     </w:lvl>
   </w:abstractNum>
-  <w:abstractNum w:abstractNumId="20" w15:restartNumberingAfterBreak="0">
+  <w:abstractNum w:abstractNumId="21" w15:restartNumberingAfterBreak="0">
     <w:nsid w:val="522D4A92"/>
     <w:multiLevelType w:val="multilevel"/>
     <w:tmpl w:val="DCF8B00A"/>
@@ -8470,7 +8866,7 @@
       </w:pPr>
     </w:lvl>
   </w:abstractNum>
-  <w:abstractNum w:abstractNumId="21" w15:restartNumberingAfterBreak="0">
+  <w:abstractNum w:abstractNumId="22" w15:restartNumberingAfterBreak="0">
     <w:nsid w:val="672843CF"/>
     <w:multiLevelType w:val="multilevel"/>
     <w:tmpl w:val="6D00330A"/>
@@ -8583,7 +8979,7 @@
       </w:rPr>
     </w:lvl>
   </w:abstractNum>
-  <w:abstractNum w:abstractNumId="22" w15:restartNumberingAfterBreak="0">
+  <w:abstractNum w:abstractNumId="23" w15:restartNumberingAfterBreak="0">
     <w:nsid w:val="71A4673C"/>
     <w:multiLevelType w:val="multilevel"/>
     <w:tmpl w:val="49162C0C"/>
@@ -8696,7 +9092,7 @@
       </w:rPr>
     </w:lvl>
   </w:abstractNum>
-  <w:abstractNum w:abstractNumId="23" w15:restartNumberingAfterBreak="0">
+  <w:abstractNum w:abstractNumId="24" w15:restartNumberingAfterBreak="0">
     <w:nsid w:val="729B04E7"/>
     <w:multiLevelType w:val="multilevel"/>
     <w:tmpl w:val="95008FCE"/>
@@ -8809,7 +9205,7 @@
       </w:rPr>
     </w:lvl>
   </w:abstractNum>
-  <w:abstractNum w:abstractNumId="24" w15:restartNumberingAfterBreak="0">
+  <w:abstractNum w:abstractNumId="25" w15:restartNumberingAfterBreak="0">
     <w:nsid w:val="77247271"/>
     <w:multiLevelType w:val="multilevel"/>
     <w:tmpl w:val="609EF3EC"/>
@@ -8922,7 +9318,7 @@
       </w:rPr>
     </w:lvl>
   </w:abstractNum>
-  <w:abstractNum w:abstractNumId="25" w15:restartNumberingAfterBreak="0">
+  <w:abstractNum w:abstractNumId="26" w15:restartNumberingAfterBreak="0">
     <w:nsid w:val="7BA659EF"/>
     <w:multiLevelType w:val="hybridMultilevel"/>
     <w:tmpl w:val="DC6830CA"/>
@@ -9035,7 +9431,7 @@
       </w:rPr>
     </w:lvl>
   </w:abstractNum>
-  <w:abstractNum w:abstractNumId="26" w15:restartNumberingAfterBreak="0">
+  <w:abstractNum w:abstractNumId="27" w15:restartNumberingAfterBreak="0">
     <w:nsid w:val="7BE9657B"/>
     <w:multiLevelType w:val="multilevel"/>
     <w:tmpl w:val="093A5FF4"/>
@@ -9145,7 +9541,7 @@
       </w:rPr>
     </w:lvl>
   </w:abstractNum>
-  <w:abstractNum w:abstractNumId="27" w15:restartNumberingAfterBreak="0">
+  <w:abstractNum w:abstractNumId="28" w15:restartNumberingAfterBreak="0">
     <w:nsid w:val="7D0E4D93"/>
     <w:multiLevelType w:val="hybridMultilevel"/>
     <w:tmpl w:val="6F520C98"/>
@@ -9265,7 +9661,7 @@
     <w:abstractNumId w:val="17"/>
   </w:num>
   <w:num w:numId="3">
-    <w:abstractNumId w:val="20"/>
+    <w:abstractNumId w:val="21"/>
   </w:num>
   <w:num w:numId="4">
     <w:abstractNumId w:val="8"/>
@@ -9274,19 +9670,19 @@
     <w:abstractNumId w:val="11"/>
   </w:num>
   <w:num w:numId="6">
-    <w:abstractNumId w:val="26"/>
+    <w:abstractNumId w:val="27"/>
   </w:num>
   <w:num w:numId="7">
     <w:abstractNumId w:val="12"/>
   </w:num>
   <w:num w:numId="8">
-    <w:abstractNumId w:val="21"/>
+    <w:abstractNumId w:val="22"/>
   </w:num>
   <w:num w:numId="9">
     <w:abstractNumId w:val="5"/>
   </w:num>
   <w:num w:numId="10">
-    <w:abstractNumId w:val="23"/>
+    <w:abstractNumId w:val="24"/>
   </w:num>
   <w:num w:numId="11">
     <w:abstractNumId w:val="10"/>
@@ -9295,7 +9691,7 @@
     <w:abstractNumId w:val="2"/>
   </w:num>
   <w:num w:numId="13">
-    <w:abstractNumId w:val="24"/>
+    <w:abstractNumId w:val="25"/>
   </w:num>
   <w:num w:numId="14">
     <w:abstractNumId w:val="9"/>
@@ -9307,10 +9703,10 @@
     <w:abstractNumId w:val="1"/>
   </w:num>
   <w:num w:numId="17">
-    <w:abstractNumId w:val="22"/>
+    <w:abstractNumId w:val="23"/>
   </w:num>
   <w:num w:numId="18">
-    <w:abstractNumId w:val="19"/>
+    <w:abstractNumId w:val="20"/>
   </w:num>
   <w:num w:numId="19">
     <w:abstractNumId w:val="16"/>
@@ -9319,7 +9715,7 @@
     <w:abstractNumId w:val="15"/>
   </w:num>
   <w:num w:numId="21">
-    <w:abstractNumId w:val="25"/>
+    <w:abstractNumId w:val="26"/>
   </w:num>
   <w:num w:numId="22">
     <w:abstractNumId w:val="6"/>
@@ -9334,13 +9730,16 @@
     <w:abstractNumId w:val="0"/>
   </w:num>
   <w:num w:numId="26">
-    <w:abstractNumId w:val="18"/>
+    <w:abstractNumId w:val="19"/>
   </w:num>
   <w:num w:numId="27">
     <w:abstractNumId w:val="4"/>
   </w:num>
   <w:num w:numId="28">
-    <w:abstractNumId w:val="27"/>
+    <w:abstractNumId w:val="28"/>
+  </w:num>
+  <w:num w:numId="29">
+    <w:abstractNumId w:val="18"/>
   </w:num>
 </w:numbering>
 </file>
@@ -9736,7 +10135,7 @@
     <w:lsdException w:name="Unresolved Mention" w:semiHidden="1" w:unhideWhenUsed="1"/>
     <w:lsdException w:name="Smart Link" w:semiHidden="1" w:unhideWhenUsed="1"/>
   </w:latentStyles>
-  <w:style w:type="paragraph" w:default="1" w:styleId="Normal">
+  <w:style w:type="paragraph" w:default="1" w:styleId="a">
     <w:name w:val="Normal"/>
     <w:qFormat/>
     <w:rsid w:val="00C87106"/>
@@ -9748,11 +10147,11 @@
       <w:lang w:val="el-GR"/>
     </w:rPr>
   </w:style>
-  <w:style w:type="paragraph" w:styleId="Heading1">
+  <w:style w:type="paragraph" w:styleId="1">
     <w:name w:val="heading 1"/>
-    <w:basedOn w:val="Normal"/>
-    <w:next w:val="Normal"/>
-    <w:link w:val="Heading1Char"/>
+    <w:basedOn w:val="a"/>
+    <w:next w:val="a"/>
+    <w:link w:val="1Char"/>
     <w:uiPriority w:val="9"/>
     <w:qFormat/>
     <w:rsid w:val="004276A5"/>
@@ -9771,11 +10170,11 @@
       <w:szCs w:val="32"/>
     </w:rPr>
   </w:style>
-  <w:style w:type="paragraph" w:styleId="Heading2">
+  <w:style w:type="paragraph" w:styleId="2">
     <w:name w:val="heading 2"/>
-    <w:basedOn w:val="Normal"/>
-    <w:next w:val="Normal"/>
-    <w:link w:val="Heading2Char"/>
+    <w:basedOn w:val="a"/>
+    <w:next w:val="a"/>
+    <w:link w:val="2Char"/>
     <w:uiPriority w:val="9"/>
     <w:unhideWhenUsed/>
     <w:qFormat/>
@@ -9793,11 +10192,11 @@
       <w:szCs w:val="26"/>
     </w:rPr>
   </w:style>
-  <w:style w:type="paragraph" w:styleId="Heading3">
+  <w:style w:type="paragraph" w:styleId="3">
     <w:name w:val="heading 3"/>
-    <w:basedOn w:val="Normal"/>
-    <w:next w:val="Normal"/>
-    <w:link w:val="Heading3Char"/>
+    <w:basedOn w:val="a"/>
+    <w:next w:val="a"/>
+    <w:link w:val="3Char"/>
     <w:uiPriority w:val="9"/>
     <w:unhideWhenUsed/>
     <w:qFormat/>
@@ -9814,11 +10213,11 @@
       <w:color w:val="1F3763" w:themeColor="accent1" w:themeShade="7F"/>
     </w:rPr>
   </w:style>
-  <w:style w:type="paragraph" w:styleId="Heading4">
+  <w:style w:type="paragraph" w:styleId="4">
     <w:name w:val="heading 4"/>
-    <w:basedOn w:val="Normal"/>
-    <w:next w:val="Normal"/>
-    <w:link w:val="Heading4Char"/>
+    <w:basedOn w:val="a"/>
+    <w:next w:val="a"/>
+    <w:link w:val="4Char"/>
     <w:uiPriority w:val="9"/>
     <w:unhideWhenUsed/>
     <w:qFormat/>
@@ -9837,13 +10236,13 @@
       <w:color w:val="2F5496" w:themeColor="accent1" w:themeShade="BF"/>
     </w:rPr>
   </w:style>
-  <w:style w:type="character" w:default="1" w:styleId="DefaultParagraphFont">
+  <w:style w:type="character" w:default="1" w:styleId="a0">
     <w:name w:val="Default Paragraph Font"/>
     <w:uiPriority w:val="1"/>
     <w:semiHidden/>
     <w:unhideWhenUsed/>
   </w:style>
-  <w:style w:type="table" w:default="1" w:styleId="TableNormal">
+  <w:style w:type="table" w:default="1" w:styleId="a1">
     <w:name w:val="Normal Table"/>
     <w:uiPriority w:val="99"/>
     <w:semiHidden/>
@@ -9858,16 +10257,16 @@
       </w:tblCellMar>
     </w:tblPr>
   </w:style>
-  <w:style w:type="numbering" w:default="1" w:styleId="NoList">
+  <w:style w:type="numbering" w:default="1" w:styleId="a2">
     <w:name w:val="No List"/>
     <w:uiPriority w:val="99"/>
     <w:semiHidden/>
     <w:unhideWhenUsed/>
   </w:style>
-  <w:style w:type="character" w:customStyle="1" w:styleId="Heading1Char">
-    <w:name w:val="Heading 1 Char"/>
-    <w:basedOn w:val="DefaultParagraphFont"/>
-    <w:link w:val="Heading1"/>
+  <w:style w:type="character" w:customStyle="1" w:styleId="1Char">
+    <w:name w:val="Επικεφαλίδα 1 Char"/>
+    <w:basedOn w:val="a0"/>
+    <w:link w:val="1"/>
     <w:uiPriority w:val="9"/>
     <w:rsid w:val="004276A5"/>
     <w:rPr>
@@ -9877,10 +10276,10 @@
       <w:lang w:val="el-GR"/>
     </w:rPr>
   </w:style>
-  <w:style w:type="character" w:customStyle="1" w:styleId="Heading2Char">
-    <w:name w:val="Heading 2 Char"/>
-    <w:basedOn w:val="DefaultParagraphFont"/>
-    <w:link w:val="Heading2"/>
+  <w:style w:type="character" w:customStyle="1" w:styleId="2Char">
+    <w:name w:val="Επικεφαλίδα 2 Char"/>
+    <w:basedOn w:val="a0"/>
+    <w:link w:val="2"/>
     <w:uiPriority w:val="9"/>
     <w:rsid w:val="00CF5C9E"/>
     <w:rPr>
@@ -9892,7 +10291,7 @@
   </w:style>
   <w:style w:type="paragraph" w:customStyle="1" w:styleId="Description">
     <w:name w:val="Description"/>
-    <w:basedOn w:val="Normal"/>
+    <w:basedOn w:val="a"/>
     <w:qFormat/>
     <w:rsid w:val="00772CA3"/>
     <w:rPr>
@@ -9901,11 +10300,11 @@
       <w:sz w:val="20"/>
     </w:rPr>
   </w:style>
-  <w:style w:type="paragraph" w:styleId="Title">
+  <w:style w:type="paragraph" w:styleId="a3">
     <w:name w:val="Title"/>
-    <w:basedOn w:val="Normal"/>
-    <w:next w:val="Normal"/>
-    <w:link w:val="TitleChar"/>
+    <w:basedOn w:val="a"/>
+    <w:next w:val="a"/>
+    <w:link w:val="Char"/>
     <w:uiPriority w:val="10"/>
     <w:qFormat/>
     <w:rsid w:val="00E65018"/>
@@ -9921,10 +10320,10 @@
       <w:szCs w:val="56"/>
     </w:rPr>
   </w:style>
-  <w:style w:type="character" w:customStyle="1" w:styleId="TitleChar">
-    <w:name w:val="Title Char"/>
-    <w:basedOn w:val="DefaultParagraphFont"/>
-    <w:link w:val="Title"/>
+  <w:style w:type="character" w:customStyle="1" w:styleId="Char">
+    <w:name w:val="Τίτλος Char"/>
+    <w:basedOn w:val="a0"/>
+    <w:link w:val="a3"/>
     <w:uiPriority w:val="10"/>
     <w:rsid w:val="00E65018"/>
     <w:rPr>
@@ -9936,10 +10335,10 @@
       <w:lang w:val="el-GR"/>
     </w:rPr>
   </w:style>
-  <w:style w:type="paragraph" w:styleId="Header">
+  <w:style w:type="paragraph" w:styleId="a4">
     <w:name w:val="header"/>
-    <w:basedOn w:val="Normal"/>
-    <w:link w:val="HeaderChar"/>
+    <w:basedOn w:val="a"/>
+    <w:link w:val="Char0"/>
     <w:uiPriority w:val="99"/>
     <w:unhideWhenUsed/>
     <w:rsid w:val="00651715"/>
@@ -9951,20 +10350,20 @@
       <w:spacing w:before="0"/>
     </w:pPr>
   </w:style>
-  <w:style w:type="character" w:customStyle="1" w:styleId="HeaderChar">
-    <w:name w:val="Header Char"/>
-    <w:basedOn w:val="DefaultParagraphFont"/>
-    <w:link w:val="Header"/>
+  <w:style w:type="character" w:customStyle="1" w:styleId="Char0">
+    <w:name w:val="Κεφαλίδα Char"/>
+    <w:basedOn w:val="a0"/>
+    <w:link w:val="a4"/>
     <w:uiPriority w:val="99"/>
     <w:rsid w:val="00651715"/>
     <w:rPr>
       <w:lang w:val="el-GR"/>
     </w:rPr>
   </w:style>
-  <w:style w:type="paragraph" w:styleId="Footer">
+  <w:style w:type="paragraph" w:styleId="a5">
     <w:name w:val="footer"/>
-    <w:basedOn w:val="Normal"/>
-    <w:link w:val="FooterChar"/>
+    <w:basedOn w:val="a"/>
+    <w:link w:val="Char1"/>
     <w:uiPriority w:val="99"/>
     <w:unhideWhenUsed/>
     <w:rsid w:val="00651715"/>
@@ -9976,21 +10375,21 @@
       <w:spacing w:before="0"/>
     </w:pPr>
   </w:style>
-  <w:style w:type="character" w:customStyle="1" w:styleId="FooterChar">
-    <w:name w:val="Footer Char"/>
-    <w:basedOn w:val="DefaultParagraphFont"/>
-    <w:link w:val="Footer"/>
+  <w:style w:type="character" w:customStyle="1" w:styleId="Char1">
+    <w:name w:val="Υποσέλιδο Char"/>
+    <w:basedOn w:val="a0"/>
+    <w:link w:val="a5"/>
     <w:uiPriority w:val="99"/>
     <w:rsid w:val="00651715"/>
     <w:rPr>
       <w:lang w:val="el-GR"/>
     </w:rPr>
   </w:style>
-  <w:style w:type="paragraph" w:styleId="Subtitle">
+  <w:style w:type="paragraph" w:styleId="a6">
     <w:name w:val="Subtitle"/>
-    <w:basedOn w:val="Normal"/>
-    <w:next w:val="Normal"/>
-    <w:link w:val="SubtitleChar"/>
+    <w:basedOn w:val="a"/>
+    <w:next w:val="a"/>
+    <w:link w:val="Char2"/>
     <w:uiPriority w:val="11"/>
     <w:qFormat/>
     <w:rsid w:val="00E65018"/>
@@ -10008,10 +10407,10 @@
       <w:szCs w:val="22"/>
     </w:rPr>
   </w:style>
-  <w:style w:type="character" w:customStyle="1" w:styleId="SubtitleChar">
-    <w:name w:val="Subtitle Char"/>
-    <w:basedOn w:val="DefaultParagraphFont"/>
-    <w:link w:val="Subtitle"/>
+  <w:style w:type="character" w:customStyle="1" w:styleId="Char2">
+    <w:name w:val="Υπότιτλος Char"/>
+    <w:basedOn w:val="a0"/>
+    <w:link w:val="a6"/>
     <w:uiPriority w:val="11"/>
     <w:rsid w:val="00E65018"/>
     <w:rPr>
@@ -10023,10 +10422,10 @@
       <w:lang w:val="el-GR"/>
     </w:rPr>
   </w:style>
-  <w:style w:type="character" w:customStyle="1" w:styleId="Heading3Char">
-    <w:name w:val="Heading 3 Char"/>
-    <w:basedOn w:val="DefaultParagraphFont"/>
-    <w:link w:val="Heading3"/>
+  <w:style w:type="character" w:customStyle="1" w:styleId="3Char">
+    <w:name w:val="Επικεφαλίδα 3 Char"/>
+    <w:basedOn w:val="a0"/>
+    <w:link w:val="3"/>
     <w:uiPriority w:val="9"/>
     <w:rsid w:val="00CF5C9E"/>
     <w:rPr>
@@ -10035,10 +10434,10 @@
       <w:lang w:val="el-GR"/>
     </w:rPr>
   </w:style>
-  <w:style w:type="character" w:customStyle="1" w:styleId="Heading4Char">
-    <w:name w:val="Heading 4 Char"/>
-    <w:basedOn w:val="DefaultParagraphFont"/>
-    <w:link w:val="Heading4"/>
+  <w:style w:type="character" w:customStyle="1" w:styleId="4Char">
+    <w:name w:val="Επικεφαλίδα 4 Char"/>
+    <w:basedOn w:val="a0"/>
+    <w:link w:val="4"/>
     <w:uiPriority w:val="9"/>
     <w:rsid w:val="005B73E6"/>
     <w:rPr>
@@ -10049,9 +10448,9 @@
       <w:lang w:val="el-GR"/>
     </w:rPr>
   </w:style>
-  <w:style w:type="paragraph" w:styleId="ListParagraph">
+  <w:style w:type="paragraph" w:styleId="a7">
     <w:name w:val="List Paragraph"/>
-    <w:basedOn w:val="Normal"/>
+    <w:basedOn w:val="a"/>
     <w:uiPriority w:val="34"/>
     <w:qFormat/>
     <w:rsid w:val="004B3935"/>
@@ -10060,10 +10459,10 @@
       <w:contextualSpacing/>
     </w:pPr>
   </w:style>
-  <w:style w:type="paragraph" w:styleId="Caption">
+  <w:style w:type="paragraph" w:styleId="a8">
     <w:name w:val="caption"/>
-    <w:basedOn w:val="Normal"/>
-    <w:next w:val="Normal"/>
+    <w:basedOn w:val="a"/>
+    <w:next w:val="a"/>
     <w:uiPriority w:val="35"/>
     <w:unhideWhenUsed/>
     <w:qFormat/>
@@ -10079,10 +10478,10 @@
       <w:szCs w:val="18"/>
     </w:rPr>
   </w:style>
-  <w:style w:type="paragraph" w:styleId="EndnoteText">
+  <w:style w:type="paragraph" w:styleId="a9">
     <w:name w:val="endnote text"/>
-    <w:basedOn w:val="Normal"/>
-    <w:link w:val="EndnoteTextChar"/>
+    <w:basedOn w:val="a"/>
+    <w:link w:val="Char3"/>
     <w:uiPriority w:val="99"/>
     <w:semiHidden/>
     <w:unhideWhenUsed/>
@@ -10095,10 +10494,10 @@
       <w:szCs w:val="20"/>
     </w:rPr>
   </w:style>
-  <w:style w:type="character" w:customStyle="1" w:styleId="EndnoteTextChar">
-    <w:name w:val="Endnote Text Char"/>
-    <w:basedOn w:val="DefaultParagraphFont"/>
-    <w:link w:val="EndnoteText"/>
+  <w:style w:type="character" w:customStyle="1" w:styleId="Char3">
+    <w:name w:val="Κείμενο σημείωσης τέλους Char"/>
+    <w:basedOn w:val="a0"/>
+    <w:link w:val="a9"/>
     <w:uiPriority w:val="99"/>
     <w:semiHidden/>
     <w:rsid w:val="0073332C"/>
@@ -10108,9 +10507,9 @@
       <w:lang w:val="el-GR"/>
     </w:rPr>
   </w:style>
-  <w:style w:type="character" w:styleId="EndnoteReference">
+  <w:style w:type="character" w:styleId="aa">
     <w:name w:val="endnote reference"/>
-    <w:basedOn w:val="DefaultParagraphFont"/>
+    <w:basedOn w:val="a0"/>
     <w:uiPriority w:val="99"/>
     <w:semiHidden/>
     <w:unhideWhenUsed/>
@@ -10119,9 +10518,9 @@
       <w:vertAlign w:val="superscript"/>
     </w:rPr>
   </w:style>
-  <w:style w:type="table" w:styleId="TableGrid">
+  <w:style w:type="table" w:styleId="ab">
     <w:name w:val="Table Grid"/>
-    <w:basedOn w:val="TableNormal"/>
+    <w:basedOn w:val="a1"/>
     <w:uiPriority w:val="39"/>
     <w:rsid w:val="00786FF8"/>
     <w:tblPr>
@@ -10135,9 +10534,9 @@
       </w:tblBorders>
     </w:tblPr>
   </w:style>
-  <w:style w:type="character" w:styleId="Hyperlink">
+  <w:style w:type="character" w:styleId="-">
     <w:name w:val="Hyperlink"/>
-    <w:basedOn w:val="DefaultParagraphFont"/>
+    <w:basedOn w:val="a0"/>
     <w:uiPriority w:val="99"/>
     <w:unhideWhenUsed/>
     <w:rsid w:val="00786FF8"/>
@@ -10146,9 +10545,9 @@
       <w:u w:val="single"/>
     </w:rPr>
   </w:style>
-  <w:style w:type="character" w:styleId="UnresolvedMention">
+  <w:style w:type="character" w:styleId="ac">
     <w:name w:val="Unresolved Mention"/>
-    <w:basedOn w:val="DefaultParagraphFont"/>
+    <w:basedOn w:val="a0"/>
     <w:uiPriority w:val="99"/>
     <w:semiHidden/>
     <w:unhideWhenUsed/>
@@ -10461,7 +10860,7 @@
 </file>
 
 <file path=customXml/itemProps1.xml><?xml version="1.0" encoding="utf-8"?>
-<ds:datastoreItem xmlns:ds="http://schemas.openxmlformats.org/officeDocument/2006/customXml" ds:itemID="{C093098B-FD67-485C-8946-E2E713CE7BAB}">
+<ds:datastoreItem xmlns:ds="http://schemas.openxmlformats.org/officeDocument/2006/customXml" ds:itemID="{3EDFA3E7-28DC-494E-82C1-BE2F534881EE}">
   <ds:schemaRefs>
     <ds:schemaRef ds:uri="http://schemas.openxmlformats.org/officeDocument/2006/bibliography"/>
   </ds:schemaRefs>

</xml_diff>

<commit_message>
User roles changes, images
</commit_message>
<xml_diff>
--- a/documentation/SRS_2019_v1.docx
+++ b/documentation/SRS_2019_v1.docx
@@ -204,7 +204,6 @@
         <w:rPr>
           <w:b/>
           <w:bCs/>
-          <w:lang w:val="en-US"/>
         </w:rPr>
       </w:pPr>
       <w:r>
@@ -744,15 +743,7 @@
         <w:rPr>
           <w:lang w:val="en-US"/>
         </w:rPr>
-        <w:t>Aggregate</w:t>
-      </w:r>
-      <w:bookmarkStart w:id="0" w:name="_GoBack"/>
-      <w:bookmarkEnd w:id="0"/>
-      <w:r>
-        <w:rPr>
-          <w:lang w:val="en-US"/>
-        </w:rPr>
-        <w:t>dGenerationPerType</w:t>
+        <w:t>AggregatedGenerationPerType</w:t>
       </w:r>
       <w:proofErr w:type="spellEnd"/>
       <w:r>
@@ -877,10 +868,10 @@
           <w:noProof/>
         </w:rPr>
         <w:drawing>
-          <wp:inline distT="0" distB="0" distL="0" distR="0" wp14:anchorId="1C02370E" wp14:editId="7AC82F18">
-            <wp:extent cx="5727700" cy="4556125"/>
-            <wp:effectExtent l="0" t="0" r="6350" b="0"/>
-            <wp:docPr id="11" name="Picture 11"/>
+          <wp:inline distT="0" distB="0" distL="0" distR="0" wp14:anchorId="7A07761B" wp14:editId="4150712F">
+            <wp:extent cx="5722620" cy="4472940"/>
+            <wp:effectExtent l="0" t="0" r="0" b="3810"/>
+            <wp:docPr id="2" name="Εικόνα 2"/>
             <wp:cNvGraphicFramePr>
               <a:graphicFrameLocks xmlns:a="http://schemas.openxmlformats.org/drawingml/2006/main" noChangeAspect="1"/>
             </wp:cNvGraphicFramePr>
@@ -888,23 +879,36 @@
               <a:graphicData uri="http://schemas.openxmlformats.org/drawingml/2006/picture">
                 <pic:pic xmlns:pic="http://schemas.openxmlformats.org/drawingml/2006/picture">
                   <pic:nvPicPr>
-                    <pic:cNvPr id="1" name=""/>
-                    <pic:cNvPicPr/>
+                    <pic:cNvPr id="0" name="Picture 1"/>
+                    <pic:cNvPicPr>
+                      <a:picLocks noChangeAspect="1" noChangeArrowheads="1"/>
+                    </pic:cNvPicPr>
                   </pic:nvPicPr>
                   <pic:blipFill>
-                    <a:blip r:embed="rId8"/>
+                    <a:blip r:embed="rId8">
+                      <a:extLst>
+                        <a:ext uri="{28A0092B-C50C-407E-A947-70E740481C1C}">
+                          <a14:useLocalDpi xmlns:a14="http://schemas.microsoft.com/office/drawing/2010/main" val="0"/>
+                        </a:ext>
+                      </a:extLst>
+                    </a:blip>
+                    <a:srcRect/>
                     <a:stretch>
                       <a:fillRect/>
                     </a:stretch>
                   </pic:blipFill>
-                  <pic:spPr>
+                  <pic:spPr bwMode="auto">
                     <a:xfrm>
                       <a:off x="0" y="0"/>
-                      <a:ext cx="5727700" cy="4556125"/>
+                      <a:ext cx="5722620" cy="4472940"/>
                     </a:xfrm>
                     <a:prstGeom prst="rect">
                       <a:avLst/>
                     </a:prstGeom>
+                    <a:noFill/>
+                    <a:ln>
+                      <a:noFill/>
+                    </a:ln>
                   </pic:spPr>
                 </pic:pic>
               </a:graphicData>
@@ -917,6 +921,9 @@
       <w:pPr>
         <w:pStyle w:val="a8"/>
         <w:jc w:val="center"/>
+        <w:rPr>
+          <w:lang w:val="en-US"/>
+        </w:rPr>
       </w:pPr>
       <w:r>
         <w:t xml:space="preserve">Εικόνα </w:t>
@@ -955,9 +962,45 @@
     </w:p>
     <w:p>
       <w:pPr>
+        <w:rPr>
+          <w:lang w:val="en-US"/>
+        </w:rPr>
+      </w:pPr>
+    </w:p>
+    <w:p>
+      <w:pPr>
+        <w:rPr>
+          <w:lang w:val="en-US"/>
+        </w:rPr>
+      </w:pPr>
+    </w:p>
+    <w:p>
+      <w:pPr>
+        <w:rPr>
+          <w:lang w:val="en-US"/>
+        </w:rPr>
+      </w:pPr>
+    </w:p>
+    <w:p>
+      <w:pPr>
+        <w:rPr>
+          <w:lang w:val="en-US"/>
+        </w:rPr>
+      </w:pPr>
+    </w:p>
+    <w:p>
+      <w:pPr>
+        <w:rPr>
+          <w:lang w:val="en-US"/>
+        </w:rPr>
+      </w:pPr>
+    </w:p>
+    <w:p>
+      <w:pPr>
         <w:pStyle w:val="1"/>
       </w:pPr>
       <w:r>
+        <w:lastRenderedPageBreak/>
         <w:t xml:space="preserve">Προδιαγραφές απαιτήσεων </w:t>
       </w:r>
       <w:r>
@@ -1083,7 +1126,6 @@
         </w:numPr>
       </w:pPr>
       <w:r>
-        <w:lastRenderedPageBreak/>
         <w:t>Διαχειριστής</w:t>
       </w:r>
     </w:p>
@@ -1848,9 +1890,17 @@
     </w:p>
     <w:p>
       <w:pPr>
+        <w:pStyle w:val="a7"/>
+      </w:pPr>
+      <w:bookmarkStart w:id="0" w:name="_GoBack"/>
+      <w:bookmarkEnd w:id="0"/>
+    </w:p>
+    <w:p>
+      <w:pPr>
         <w:pStyle w:val="4"/>
       </w:pPr>
       <w:r>
+        <w:lastRenderedPageBreak/>
         <w:t>3.1.2.5</w:t>
       </w:r>
       <w:r>
@@ -2182,7 +2232,6 @@
               <w:rPr>
                 <w:lang w:val="en-US"/>
               </w:rPr>
-              <w:lastRenderedPageBreak/>
               <w:t>--</w:t>
             </w:r>
             <w:r>
@@ -2799,6 +2848,7 @@
           <w:b/>
           <w:bCs/>
         </w:rPr>
+        <w:lastRenderedPageBreak/>
         <w:t>Βήμα 1.5</w:t>
       </w:r>
     </w:p>
@@ -2932,7 +2982,6 @@
         <w:rPr>
           <w:lang w:val="en-US"/>
         </w:rPr>
-        <w:lastRenderedPageBreak/>
         <w:t>To</w:t>
       </w:r>
       <w:r>
@@ -3259,7 +3308,6 @@
         <w:rPr>
           <w:noProof/>
         </w:rPr>
-        <w:lastRenderedPageBreak/>
         <w:drawing>
           <wp:inline distT="0" distB="0" distL="0" distR="0" wp14:anchorId="414AC059" wp14:editId="79AC55DC">
             <wp:extent cx="5727700" cy="1515110"/>
@@ -10860,7 +10908,7 @@
 </file>
 
 <file path=customXml/itemProps1.xml><?xml version="1.0" encoding="utf-8"?>
-<ds:datastoreItem xmlns:ds="http://schemas.openxmlformats.org/officeDocument/2006/customXml" ds:itemID="{3EDFA3E7-28DC-494E-82C1-BE2F534881EE}">
+<ds:datastoreItem xmlns:ds="http://schemas.openxmlformats.org/officeDocument/2006/customXml" ds:itemID="{A50FA972-2811-4369-B442-778FD18E58BF}">
   <ds:schemaRefs>
     <ds:schemaRef ds:uri="http://schemas.openxmlformats.org/officeDocument/2006/bibliography"/>
   </ds:schemaRefs>

</xml_diff>

<commit_message>
User roles changes, diagrams and requirements
</commit_message>
<xml_diff>
--- a/documentation/SRS_2019_v1.docx
+++ b/documentation/SRS_2019_v1.docx
@@ -152,14 +152,7 @@
       </w:r>
       <w:r>
         <w:tab/>
-      </w:r>
-      <w:proofErr w:type="spellStart"/>
-      <w:r>
-        <w:t>Διεπαφές</w:t>
-      </w:r>
-      <w:proofErr w:type="spellEnd"/>
-      <w:r>
-        <w:t xml:space="preserve"> (</w:t>
+        <w:t>Διεπαφές (</w:t>
       </w:r>
       <w:r>
         <w:rPr>
@@ -189,14 +182,7 @@
       </w:r>
       <w:r>
         <w:tab/>
-      </w:r>
-      <w:proofErr w:type="spellStart"/>
-      <w:r>
-        <w:t>Διεπαφές</w:t>
-      </w:r>
-      <w:proofErr w:type="spellEnd"/>
-      <w:r>
-        <w:t xml:space="preserve"> με το χρήστη</w:t>
+        <w:t>Διεπαφές με το χρήστη</w:t>
       </w:r>
     </w:p>
     <w:p>
@@ -428,15 +414,7 @@
     </w:p>
     <w:p>
       <w:r>
-        <w:t xml:space="preserve">Μια </w:t>
-      </w:r>
-      <w:proofErr w:type="spellStart"/>
-      <w:r>
-        <w:t>διεπαφή</w:t>
-      </w:r>
-      <w:proofErr w:type="spellEnd"/>
-      <w:r>
-        <w:t xml:space="preserve"> μέσω της οποίας ο </w:t>
+        <w:t xml:space="preserve">Μια διεπαφή μέσω της οποίας ο </w:t>
       </w:r>
       <w:r>
         <w:rPr>
@@ -528,47 +506,39 @@
       <w:r>
         <w:t xml:space="preserve"> </w:t>
       </w:r>
-      <w:proofErr w:type="spellStart"/>
       <w:r>
         <w:rPr>
           <w:lang w:val="en-US"/>
         </w:rPr>
         <w:t>ActualTotalLoad</w:t>
       </w:r>
-      <w:proofErr w:type="spellEnd"/>
       <w:r>
         <w:t xml:space="preserve">, </w:t>
       </w:r>
-      <w:proofErr w:type="spellStart"/>
       <w:r>
         <w:rPr>
           <w:lang w:val="en-US"/>
         </w:rPr>
         <w:t>AggregatedGenerationPerType</w:t>
       </w:r>
-      <w:proofErr w:type="spellEnd"/>
       <w:r>
         <w:t xml:space="preserve">, </w:t>
       </w:r>
-      <w:proofErr w:type="spellStart"/>
       <w:r>
         <w:rPr>
           <w:lang w:val="en-US"/>
         </w:rPr>
         <w:t>DayAheadTotalLoadForecast</w:t>
       </w:r>
-      <w:proofErr w:type="spellEnd"/>
       <w:r>
         <w:t xml:space="preserve">, </w:t>
       </w:r>
-      <w:proofErr w:type="spellStart"/>
       <w:r>
         <w:rPr>
           <w:lang w:val="en-US"/>
         </w:rPr>
         <w:t>ActualvsForecast</w:t>
       </w:r>
-      <w:proofErr w:type="spellEnd"/>
       <w:r>
         <w:t xml:space="preserve">, </w:t>
       </w:r>
@@ -623,15 +593,7 @@
     </w:p>
     <w:p>
       <w:r>
-        <w:t xml:space="preserve">Μια </w:t>
-      </w:r>
-      <w:proofErr w:type="spellStart"/>
-      <w:r>
-        <w:t>διεπαφή</w:t>
-      </w:r>
-      <w:proofErr w:type="spellEnd"/>
-      <w:r>
-        <w:t xml:space="preserve"> μέσω της οποίας ο</w:t>
+        <w:t>Μια διεπαφή μέσω της οποίας ο</w:t>
       </w:r>
       <w:r>
         <w:t xml:space="preserve"> </w:t>
@@ -727,47 +689,39 @@
       <w:r>
         <w:t xml:space="preserve"> </w:t>
       </w:r>
-      <w:proofErr w:type="spellStart"/>
       <w:r>
         <w:rPr>
           <w:lang w:val="en-US"/>
         </w:rPr>
         <w:t>ActualTotalLoad</w:t>
       </w:r>
-      <w:proofErr w:type="spellEnd"/>
       <w:r>
         <w:t xml:space="preserve">, </w:t>
       </w:r>
-      <w:proofErr w:type="spellStart"/>
       <w:r>
         <w:rPr>
           <w:lang w:val="en-US"/>
         </w:rPr>
         <w:t>AggregatedGenerationPerType</w:t>
       </w:r>
-      <w:proofErr w:type="spellEnd"/>
       <w:r>
         <w:t xml:space="preserve">, </w:t>
       </w:r>
-      <w:proofErr w:type="spellStart"/>
       <w:r>
         <w:rPr>
           <w:lang w:val="en-US"/>
         </w:rPr>
         <w:t>DayAheadTotalLoadForecast</w:t>
       </w:r>
-      <w:proofErr w:type="spellEnd"/>
       <w:r>
         <w:t xml:space="preserve">, </w:t>
       </w:r>
-      <w:proofErr w:type="spellStart"/>
       <w:r>
         <w:rPr>
           <w:lang w:val="en-US"/>
         </w:rPr>
         <w:t>ActualvsForecast</w:t>
       </w:r>
-      <w:proofErr w:type="spellEnd"/>
       <w:r>
         <w:t xml:space="preserve">, </w:t>
       </w:r>
@@ -1119,18 +1073,6 @@
     </w:p>
     <w:p>
       <w:pPr>
-        <w:pStyle w:val="a7"/>
-        <w:numPr>
-          <w:ilvl w:val="0"/>
-          <w:numId w:val="24"/>
-        </w:numPr>
-      </w:pPr>
-      <w:r>
-        <w:t>Διαχειριστής</w:t>
-      </w:r>
-    </w:p>
-    <w:p>
-      <w:pPr>
         <w:pStyle w:val="4"/>
       </w:pPr>
       <w:r>
@@ -1401,50 +1343,42 @@
       <w:r>
         <w:t xml:space="preserve">: </w:t>
       </w:r>
-      <w:proofErr w:type="spellStart"/>
       <w:r>
         <w:rPr>
           <w:lang w:val="en-US"/>
         </w:rPr>
         <w:t>ActualTotalLoad</w:t>
       </w:r>
-      <w:proofErr w:type="spellEnd"/>
       <w:r>
         <w:t xml:space="preserve">, </w:t>
       </w:r>
-      <w:proofErr w:type="spellStart"/>
       <w:r>
         <w:rPr>
           <w:lang w:val="en-US"/>
         </w:rPr>
         <w:t>DayAheadTotalLoadForecast</w:t>
       </w:r>
-      <w:proofErr w:type="spellEnd"/>
       <w:r>
         <w:t xml:space="preserve">, </w:t>
       </w:r>
-      <w:proofErr w:type="spellStart"/>
       <w:r>
         <w:rPr>
           <w:lang w:val="en-US"/>
         </w:rPr>
         <w:t>AggregatedGenerationPerType</w:t>
       </w:r>
-      <w:proofErr w:type="spellEnd"/>
       <w:r>
         <w:t xml:space="preserve"> </w:t>
       </w:r>
       <w:r>
         <w:t xml:space="preserve">και </w:t>
       </w:r>
-      <w:proofErr w:type="spellStart"/>
       <w:r>
         <w:rPr>
           <w:lang w:val="en-US"/>
         </w:rPr>
         <w:t>ActualvsForecast</w:t>
       </w:r>
-      <w:proofErr w:type="spellEnd"/>
       <w:r>
         <w:t>.</w:t>
       </w:r>
@@ -1508,14 +1442,12 @@
       <w:r>
         <w:t xml:space="preserve"> </w:t>
       </w:r>
-      <w:proofErr w:type="spellStart"/>
       <w:r>
         <w:rPr>
           <w:lang w:val="en-US"/>
         </w:rPr>
         <w:t>timeres</w:t>
       </w:r>
-      <w:proofErr w:type="spellEnd"/>
       <w:r>
         <w:t xml:space="preserve"> </w:t>
       </w:r>
@@ -1547,7 +1479,16 @@
         <w:t>PT</w:t>
       </w:r>
       <w:r>
-        <w:t xml:space="preserve">15 | </w:t>
+        <w:t>15</w:t>
+      </w:r>
+      <w:r>
+        <w:rPr>
+          <w:lang w:val="en-US"/>
+        </w:rPr>
+        <w:t>M</w:t>
+      </w:r>
+      <w:r>
+        <w:t xml:space="preserve"> | </w:t>
       </w:r>
       <w:r>
         <w:rPr>
@@ -1556,7 +1497,16 @@
         <w:t>PT</w:t>
       </w:r>
       <w:r>
-        <w:t xml:space="preserve">30 | </w:t>
+        <w:t>30</w:t>
+      </w:r>
+      <w:r>
+        <w:rPr>
+          <w:lang w:val="en-US"/>
+        </w:rPr>
+        <w:t>M</w:t>
+      </w:r>
+      <w:r>
+        <w:t xml:space="preserve"> | </w:t>
       </w:r>
       <w:r>
         <w:rPr>
@@ -1566,6 +1516,12 @@
       </w:r>
       <w:r>
         <w:t>60</w:t>
+      </w:r>
+      <w:r>
+        <w:rPr>
+          <w:lang w:val="en-US"/>
+        </w:rPr>
+        <w:t>M</w:t>
       </w:r>
     </w:p>
     <w:p>
@@ -1804,7 +1760,6 @@
       <w:r>
         <w:t xml:space="preserve">: </w:t>
       </w:r>
-      <w:proofErr w:type="spellStart"/>
       <w:r>
         <w:rPr>
           <w:lang w:val="en-US"/>
@@ -1817,7 +1772,6 @@
         </w:rPr>
         <w:t>x</w:t>
       </w:r>
-      <w:proofErr w:type="spellEnd"/>
       <w:r>
         <w:t xml:space="preserve"> | </w:t>
       </w:r>
@@ -1840,9 +1794,6 @@
         <w:t>option</w:t>
       </w:r>
       <w:r>
-        <w:t>,</w:t>
-      </w:r>
-      <w:r>
         <w:t xml:space="preserve"> </w:t>
       </w:r>
       <w:r>
@@ -1892,8 +1843,11 @@
       <w:pPr>
         <w:pStyle w:val="a7"/>
       </w:pPr>
-      <w:bookmarkStart w:id="0" w:name="_GoBack"/>
-      <w:bookmarkEnd w:id="0"/>
+    </w:p>
+    <w:p>
+      <w:pPr>
+        <w:pStyle w:val="a7"/>
+      </w:pPr>
     </w:p>
     <w:p>
       <w:pPr>
@@ -1994,74 +1948,33 @@
                 <w:lang w:val="en-US"/>
               </w:rPr>
             </w:pPr>
-            <w:proofErr w:type="spellStart"/>
             <w:r>
               <w:rPr>
                 <w:lang w:val="en-US"/>
               </w:rPr>
               <w:t>ActualTotalLoad</w:t>
             </w:r>
-            <w:proofErr w:type="spellEnd"/>
             <w:r>
               <w:rPr>
                 <w:lang w:val="en-US"/>
               </w:rPr>
-              <w:t>|</w:t>
+              <w:br/>
+              <w:t>DayAheadTotalLoad</w:t>
             </w:r>
             <w:r>
               <w:rPr>
                 <w:lang w:val="en-US"/>
               </w:rPr>
               <w:br/>
-            </w:r>
-            <w:proofErr w:type="spellStart"/>
-            <w:r>
-              <w:rPr>
-                <w:lang w:val="en-US"/>
-              </w:rPr>
-              <w:t>DayAheadTotalLoad</w:t>
-            </w:r>
-            <w:proofErr w:type="spellEnd"/>
-            <w:r>
-              <w:rPr>
-                <w:lang w:val="en-US"/>
-              </w:rPr>
-              <w:t>|</w:t>
+              <w:t>ActualvsForecast</w:t>
             </w:r>
             <w:r>
               <w:rPr>
                 <w:lang w:val="en-US"/>
               </w:rPr>
               <w:br/>
-            </w:r>
-            <w:proofErr w:type="spellStart"/>
-            <w:r>
-              <w:rPr>
-                <w:lang w:val="en-US"/>
-              </w:rPr>
-              <w:t>ActualvsForecast</w:t>
-            </w:r>
-            <w:proofErr w:type="spellEnd"/>
-            <w:r>
-              <w:rPr>
-                <w:lang w:val="en-US"/>
-              </w:rPr>
-              <w:t>|</w:t>
-            </w:r>
-            <w:r>
-              <w:rPr>
-                <w:lang w:val="en-US"/>
-              </w:rPr>
-              <w:br/>
-            </w:r>
-            <w:proofErr w:type="spellStart"/>
-            <w:r>
-              <w:rPr>
-                <w:lang w:val="en-US"/>
-              </w:rPr>
               <w:t>AggregatedGenerationPerType</w:t>
             </w:r>
-            <w:proofErr w:type="spellEnd"/>
           </w:p>
         </w:tc>
         <w:tc>
@@ -2118,7 +2031,6 @@
                 <w:lang w:val="en-US"/>
               </w:rPr>
             </w:pPr>
-            <w:proofErr w:type="spellStart"/>
             <w:r>
               <w:rPr>
                 <w:lang w:val="en-US"/>
@@ -2131,7 +2043,6 @@
               </w:rPr>
               <w:t>xxx</w:t>
             </w:r>
-            <w:proofErr w:type="spellEnd"/>
           </w:p>
         </w:tc>
         <w:tc>
@@ -2170,14 +2081,12 @@
               </w:rPr>
               <w:t>--</w:t>
             </w:r>
-            <w:proofErr w:type="spellStart"/>
             <w:r>
               <w:rPr>
                 <w:lang w:val="en-US"/>
               </w:rPr>
               <w:t>timeres</w:t>
             </w:r>
-            <w:proofErr w:type="spellEnd"/>
           </w:p>
         </w:tc>
         <w:tc>
@@ -2194,7 +2103,37 @@
               <w:rPr>
                 <w:lang w:val="en-US"/>
               </w:rPr>
-              <w:t>PT15 | PT30 | PT60</w:t>
+              <w:t>PT15</w:t>
+            </w:r>
+            <w:r>
+              <w:rPr>
+                <w:lang w:val="en-US"/>
+              </w:rPr>
+              <w:t>M</w:t>
+            </w:r>
+            <w:r>
+              <w:rPr>
+                <w:lang w:val="en-US"/>
+              </w:rPr>
+              <w:t xml:space="preserve"> | PT30</w:t>
+            </w:r>
+            <w:r>
+              <w:rPr>
+                <w:lang w:val="en-US"/>
+              </w:rPr>
+              <w:t>M</w:t>
+            </w:r>
+            <w:r>
+              <w:rPr>
+                <w:lang w:val="en-US"/>
+              </w:rPr>
+              <w:t>| PT60</w:t>
+            </w:r>
+            <w:r>
+              <w:rPr>
+                <w:lang w:val="en-US"/>
+              </w:rPr>
+              <w:t>M</w:t>
             </w:r>
           </w:p>
         </w:tc>
@@ -2256,14 +2195,14 @@
               <w:rPr>
                 <w:lang w:val="en-US"/>
               </w:rPr>
-              <w:t>YYYY-MM-DD |</w:t>
+              <w:t xml:space="preserve">YYYY-MM-DD </w:t>
             </w:r>
             <w:r>
               <w:rPr>
                 <w:lang w:val="en-US"/>
               </w:rPr>
               <w:br/>
-              <w:t>YYYY-MM        |</w:t>
+              <w:t xml:space="preserve">YYYY-MM        </w:t>
             </w:r>
             <w:r>
               <w:rPr>
@@ -2328,19 +2267,11 @@
                 <w:lang w:val="en-US"/>
               </w:rPr>
             </w:pPr>
-            <w:proofErr w:type="spellStart"/>
             <w:r>
               <w:rPr>
                 <w:lang w:val="en-US"/>
               </w:rPr>
-              <w:t>xxxx</w:t>
-            </w:r>
-            <w:proofErr w:type="spellEnd"/>
-            <w:r>
-              <w:rPr>
-                <w:lang w:val="en-US"/>
-              </w:rPr>
-              <w:t xml:space="preserve"> | csv </w:t>
+              <w:t xml:space="preserve">xxxx | csv </w:t>
             </w:r>
           </w:p>
         </w:tc>
@@ -2448,13 +2379,7 @@
         <w:ind w:left="720"/>
       </w:pPr>
       <w:r>
-        <w:t>Ο χρήστης έβαλε λάθος τιμή για τ</w:t>
-      </w:r>
-      <w:r>
-        <w:t>ην εντολή</w:t>
-      </w:r>
-      <w:r>
-        <w:t xml:space="preserve"> </w:t>
+        <w:t xml:space="preserve">Ο χρήστης έβαλε λάθος τιμή για </w:t>
       </w:r>
       <w:r>
         <w:rPr>
@@ -2567,14 +2492,12 @@
       <w:r>
         <w:t xml:space="preserve"> </w:t>
       </w:r>
-      <w:proofErr w:type="spellStart"/>
       <w:r>
         <w:rPr>
           <w:lang w:val="en-US"/>
         </w:rPr>
         <w:t>timeres</w:t>
       </w:r>
-      <w:proofErr w:type="spellEnd"/>
       <w:r>
         <w:t xml:space="preserve"> </w:t>
       </w:r>
@@ -3149,14 +3072,12 @@
       <w:r>
         <w:t xml:space="preserve">Ακολουθούν διαγράμματα </w:t>
       </w:r>
-      <w:proofErr w:type="spellStart"/>
       <w:r>
         <w:rPr>
           <w:lang w:val="en-US"/>
         </w:rPr>
         <w:t>uml</w:t>
       </w:r>
-      <w:proofErr w:type="spellEnd"/>
       <w:r>
         <w:t xml:space="preserve"> </w:t>
       </w:r>
@@ -3191,15 +3112,16 @@
       <w:pPr>
         <w:keepNext/>
       </w:pPr>
+      <w:bookmarkStart w:id="0" w:name="_GoBack"/>
       <w:r>
         <w:rPr>
           <w:noProof/>
         </w:rPr>
         <w:drawing>
-          <wp:inline distT="0" distB="0" distL="0" distR="0" wp14:anchorId="12FE1329" wp14:editId="07AD37D3">
-            <wp:extent cx="6157115" cy="3053301"/>
-            <wp:effectExtent l="0" t="0" r="0" b="0"/>
-            <wp:docPr id="1" name="Picture 1"/>
+          <wp:inline distT="0" distB="0" distL="0" distR="0" wp14:anchorId="7828D67F" wp14:editId="589D4A58">
+            <wp:extent cx="6242050" cy="2125980"/>
+            <wp:effectExtent l="0" t="0" r="6350" b="7620"/>
+            <wp:docPr id="3" name="Εικόνα 3"/>
             <wp:cNvGraphicFramePr>
               <a:graphicFrameLocks xmlns:a="http://schemas.openxmlformats.org/drawingml/2006/main" noChangeAspect="1"/>
             </wp:cNvGraphicFramePr>
@@ -3207,23 +3129,36 @@
               <a:graphicData uri="http://schemas.openxmlformats.org/drawingml/2006/picture">
                 <pic:pic xmlns:pic="http://schemas.openxmlformats.org/drawingml/2006/picture">
                   <pic:nvPicPr>
-                    <pic:cNvPr id="1" name=""/>
-                    <pic:cNvPicPr/>
+                    <pic:cNvPr id="0" name="Picture 1"/>
+                    <pic:cNvPicPr>
+                      <a:picLocks noChangeAspect="1" noChangeArrowheads="1"/>
+                    </pic:cNvPicPr>
                   </pic:nvPicPr>
                   <pic:blipFill>
-                    <a:blip r:embed="rId9"/>
+                    <a:blip r:embed="rId9" cstate="print">
+                      <a:extLst>
+                        <a:ext uri="{28A0092B-C50C-407E-A947-70E740481C1C}">
+                          <a14:useLocalDpi xmlns:a14="http://schemas.microsoft.com/office/drawing/2010/main" val="0"/>
+                        </a:ext>
+                      </a:extLst>
+                    </a:blip>
+                    <a:srcRect/>
                     <a:stretch>
                       <a:fillRect/>
                     </a:stretch>
                   </pic:blipFill>
-                  <pic:spPr>
+                  <pic:spPr bwMode="auto">
                     <a:xfrm>
                       <a:off x="0" y="0"/>
-                      <a:ext cx="6165494" cy="3057456"/>
+                      <a:ext cx="6248192" cy="2128072"/>
                     </a:xfrm>
                     <a:prstGeom prst="rect">
                       <a:avLst/>
                     </a:prstGeom>
+                    <a:noFill/>
+                    <a:ln>
+                      <a:noFill/>
+                    </a:ln>
                   </pic:spPr>
                 </pic:pic>
               </a:graphicData>
@@ -3231,6 +3166,7 @@
           </wp:inline>
         </w:drawing>
       </w:r>
+      <w:bookmarkEnd w:id="0"/>
     </w:p>
     <w:p>
       <w:pPr>
@@ -3308,6 +3244,7 @@
         <w:rPr>
           <w:noProof/>
         </w:rPr>
+        <w:lastRenderedPageBreak/>
         <w:drawing>
           <wp:inline distT="0" distB="0" distL="0" distR="0" wp14:anchorId="414AC059" wp14:editId="79AC55DC">
             <wp:extent cx="5727700" cy="1515110"/>
@@ -3718,14 +3655,12 @@
       <w:r>
         <w:t xml:space="preserve"> </w:t>
       </w:r>
-      <w:proofErr w:type="spellStart"/>
       <w:r>
         <w:rPr>
           <w:lang w:val="en-US"/>
         </w:rPr>
         <w:t>uml</w:t>
       </w:r>
-      <w:proofErr w:type="spellEnd"/>
       <w:r>
         <w:t xml:space="preserve"> </w:t>
       </w:r>
@@ -4249,14 +4184,12 @@
       <w:r>
         <w:t xml:space="preserve"> </w:t>
       </w:r>
-      <w:proofErr w:type="spellStart"/>
       <w:r>
         <w:rPr>
           <w:lang w:val="en-US"/>
         </w:rPr>
         <w:t>newuser</w:t>
       </w:r>
-      <w:proofErr w:type="spellEnd"/>
       <w:r>
         <w:t xml:space="preserve">, </w:t>
       </w:r>
@@ -4311,14 +4244,12 @@
       <w:r>
         <w:t xml:space="preserve"> </w:t>
       </w:r>
-      <w:proofErr w:type="spellStart"/>
       <w:r>
         <w:rPr>
           <w:lang w:val="en-US"/>
         </w:rPr>
         <w:t>passw</w:t>
       </w:r>
-      <w:proofErr w:type="spellEnd"/>
       <w:r>
         <w:t xml:space="preserve"> </w:t>
       </w:r>
@@ -4579,16 +4510,8 @@
               <w:rPr>
                 <w:lang w:val="en-US"/>
               </w:rPr>
-              <w:t>--</w:t>
+              <w:t>--newuser</w:t>
             </w:r>
-            <w:proofErr w:type="spellStart"/>
-            <w:r>
-              <w:rPr>
-                <w:lang w:val="en-US"/>
-              </w:rPr>
-              <w:t>newuser</w:t>
-            </w:r>
-            <w:proofErr w:type="spellEnd"/>
           </w:p>
         </w:tc>
         <w:tc>
@@ -4601,14 +4524,12 @@
                 <w:lang w:val="en-US"/>
               </w:rPr>
             </w:pPr>
-            <w:proofErr w:type="spellStart"/>
             <w:r>
               <w:rPr>
                 <w:lang w:val="en-US"/>
               </w:rPr>
               <w:t>xxxx</w:t>
             </w:r>
-            <w:proofErr w:type="spellEnd"/>
           </w:p>
         </w:tc>
         <w:tc>
@@ -4645,16 +4566,8 @@
               <w:rPr>
                 <w:lang w:val="en-US"/>
               </w:rPr>
-              <w:t>--</w:t>
+              <w:t>--passw</w:t>
             </w:r>
-            <w:proofErr w:type="spellStart"/>
-            <w:r>
-              <w:rPr>
-                <w:lang w:val="en-US"/>
-              </w:rPr>
-              <w:t>passw</w:t>
-            </w:r>
-            <w:proofErr w:type="spellEnd"/>
           </w:p>
         </w:tc>
         <w:tc>
@@ -4667,14 +4580,12 @@
                 <w:lang w:val="en-US"/>
               </w:rPr>
             </w:pPr>
-            <w:proofErr w:type="spellStart"/>
             <w:r>
               <w:rPr>
                 <w:lang w:val="en-US"/>
               </w:rPr>
               <w:t>xxxx</w:t>
             </w:r>
-            <w:proofErr w:type="spellEnd"/>
           </w:p>
         </w:tc>
         <w:tc>
@@ -4971,14 +4882,12 @@
       <w:r>
         <w:t xml:space="preserve"> </w:t>
       </w:r>
-      <w:proofErr w:type="spellStart"/>
       <w:r>
         <w:rPr>
           <w:lang w:val="en-US"/>
         </w:rPr>
         <w:t>newuser</w:t>
       </w:r>
-      <w:proofErr w:type="spellEnd"/>
       <w:r>
         <w:t xml:space="preserve"> </w:t>
       </w:r>
@@ -5027,14 +4936,12 @@
       <w:r>
         <w:t xml:space="preserve"> </w:t>
       </w:r>
-      <w:proofErr w:type="spellStart"/>
       <w:r>
         <w:rPr>
           <w:lang w:val="en-US"/>
         </w:rPr>
         <w:t>passw</w:t>
       </w:r>
-      <w:proofErr w:type="spellEnd"/>
       <w:r>
         <w:t xml:space="preserve"> </w:t>
       </w:r>
@@ -5423,19 +5330,11 @@
       <w:r>
         <w:t xml:space="preserve">Ακολουθούν διαγράμματα </w:t>
       </w:r>
-      <w:proofErr w:type="spellStart"/>
-      <w:r>
-        <w:rPr>
-          <w:lang w:val="en-US"/>
-        </w:rPr>
-        <w:t>uml</w:t>
-      </w:r>
-      <w:proofErr w:type="spellEnd"/>
-      <w:r>
-        <w:rPr>
-          <w:lang w:val="en-US"/>
-        </w:rPr>
-        <w:t xml:space="preserve"> activity</w:t>
+      <w:r>
+        <w:rPr>
+          <w:lang w:val="en-US"/>
+        </w:rPr>
+        <w:t>uml activity</w:t>
       </w:r>
     </w:p>
     <w:p>
@@ -5974,14 +5873,12 @@
       <w:r>
         <w:t xml:space="preserve">Ακολουθούν διαγράμματα </w:t>
       </w:r>
-      <w:proofErr w:type="spellStart"/>
       <w:r>
         <w:rPr>
           <w:lang w:val="en-US"/>
         </w:rPr>
         <w:t>uml</w:t>
       </w:r>
-      <w:proofErr w:type="spellEnd"/>
       <w:r>
         <w:t xml:space="preserve"> </w:t>
       </w:r>
@@ -6306,16 +6203,8 @@
         <w:rPr>
           <w:lang w:val="en-US"/>
         </w:rPr>
-        <w:t xml:space="preserve">Spring </w:t>
-      </w:r>
-      <w:proofErr w:type="spellStart"/>
-      <w:r>
-        <w:rPr>
-          <w:lang w:val="en-US"/>
-        </w:rPr>
-        <w:t>mvc</w:t>
-      </w:r>
-      <w:proofErr w:type="spellEnd"/>
+        <w:t>Spring mvc</w:t>
+      </w:r>
     </w:p>
     <w:p>
       <w:r>
@@ -6333,14 +6222,12 @@
       <w:r>
         <w:t xml:space="preserve">της βάσης δεδομένων είναι σταθερό και ακολουθεί το πρότυπο του </w:t>
       </w:r>
-      <w:proofErr w:type="spellStart"/>
       <w:r>
         <w:rPr>
           <w:lang w:val="en-US"/>
         </w:rPr>
         <w:t>entsoe</w:t>
       </w:r>
-      <w:proofErr w:type="spellEnd"/>
       <w:r>
         <w:t xml:space="preserve">. </w:t>
       </w:r>
@@ -6536,21 +6423,12 @@
       </w:rPr>
       <w:tab/>
     </w:r>
-    <w:proofErr w:type="spellStart"/>
     <w:r>
       <w:rPr>
         <w:sz w:val="18"/>
         <w:szCs w:val="18"/>
       </w:rPr>
-      <w:t>Σελ</w:t>
-    </w:r>
-    <w:proofErr w:type="spellEnd"/>
-    <w:r>
-      <w:rPr>
-        <w:sz w:val="18"/>
-        <w:szCs w:val="18"/>
-      </w:rPr>
-      <w:t xml:space="preserve"> </w:t>
+      <w:t xml:space="preserve">Σελ </w:t>
     </w:r>
     <w:r>
       <w:rPr>
@@ -10908,7 +10786,7 @@
 </file>
 
 <file path=customXml/itemProps1.xml><?xml version="1.0" encoding="utf-8"?>
-<ds:datastoreItem xmlns:ds="http://schemas.openxmlformats.org/officeDocument/2006/customXml" ds:itemID="{A50FA972-2811-4369-B442-778FD18E58BF}">
+<ds:datastoreItem xmlns:ds="http://schemas.openxmlformats.org/officeDocument/2006/customXml" ds:itemID="{C830A1A4-E559-4F9D-9504-C4A8878D700D}">
   <ds:schemaRefs>
     <ds:schemaRef ds:uri="http://schemas.openxmlformats.org/officeDocument/2006/bibliography"/>
   </ds:schemaRefs>

</xml_diff>

<commit_message>
User roles changes, use case diagrams on SRS
</commit_message>
<xml_diff>
--- a/documentation/SRS_2019_v1.docx
+++ b/documentation/SRS_2019_v1.docx
@@ -3112,7 +3112,6 @@
       <w:pPr>
         <w:keepNext/>
       </w:pPr>
-      <w:bookmarkStart w:id="0" w:name="_GoBack"/>
       <w:r>
         <w:rPr>
           <w:noProof/>
@@ -3166,7 +3165,6 @@
           </wp:inline>
         </w:drawing>
       </w:r>
-      <w:bookmarkEnd w:id="0"/>
     </w:p>
     <w:p>
       <w:pPr>
@@ -3246,10 +3244,10 @@
         </w:rPr>
         <w:lastRenderedPageBreak/>
         <w:drawing>
-          <wp:inline distT="0" distB="0" distL="0" distR="0" wp14:anchorId="414AC059" wp14:editId="79AC55DC">
-            <wp:extent cx="5727700" cy="1515110"/>
-            <wp:effectExtent l="0" t="0" r="6350" b="8890"/>
-            <wp:docPr id="6" name="Picture 6"/>
+          <wp:inline distT="0" distB="0" distL="0" distR="0" wp14:anchorId="666BA419" wp14:editId="08EBC3AD">
+            <wp:extent cx="5715000" cy="1684020"/>
+            <wp:effectExtent l="0" t="0" r="0" b="0"/>
+            <wp:docPr id="1" name="Εικόνα 1"/>
             <wp:cNvGraphicFramePr>
               <a:graphicFrameLocks xmlns:a="http://schemas.openxmlformats.org/drawingml/2006/main" noChangeAspect="1"/>
             </wp:cNvGraphicFramePr>
@@ -3257,23 +3255,36 @@
               <a:graphicData uri="http://schemas.openxmlformats.org/drawingml/2006/picture">
                 <pic:pic xmlns:pic="http://schemas.openxmlformats.org/drawingml/2006/picture">
                   <pic:nvPicPr>
-                    <pic:cNvPr id="1" name=""/>
-                    <pic:cNvPicPr/>
+                    <pic:cNvPr id="0" name="Picture 1"/>
+                    <pic:cNvPicPr>
+                      <a:picLocks noChangeAspect="1" noChangeArrowheads="1"/>
+                    </pic:cNvPicPr>
                   </pic:nvPicPr>
                   <pic:blipFill>
-                    <a:blip r:embed="rId10"/>
+                    <a:blip r:embed="rId10">
+                      <a:extLst>
+                        <a:ext uri="{28A0092B-C50C-407E-A947-70E740481C1C}">
+                          <a14:useLocalDpi xmlns:a14="http://schemas.microsoft.com/office/drawing/2010/main" val="0"/>
+                        </a:ext>
+                      </a:extLst>
+                    </a:blip>
+                    <a:srcRect/>
                     <a:stretch>
                       <a:fillRect/>
                     </a:stretch>
                   </pic:blipFill>
-                  <pic:spPr>
+                  <pic:spPr bwMode="auto">
                     <a:xfrm>
                       <a:off x="0" y="0"/>
-                      <a:ext cx="5727700" cy="1515110"/>
+                      <a:ext cx="5715000" cy="1684020"/>
                     </a:xfrm>
                     <a:prstGeom prst="rect">
                       <a:avLst/>
                     </a:prstGeom>
+                    <a:noFill/>
+                    <a:ln>
+                      <a:noFill/>
+                    </a:ln>
                   </pic:spPr>
                 </pic:pic>
               </a:graphicData>
@@ -3379,15 +3390,17 @@
       <w:pPr>
         <w:keepNext/>
       </w:pPr>
+      <w:bookmarkStart w:id="0" w:name="_GoBack"/>
+      <w:bookmarkEnd w:id="0"/>
       <w:r>
         <w:rPr>
           <w:noProof/>
         </w:rPr>
         <w:drawing>
-          <wp:inline distT="0" distB="0" distL="0" distR="0" wp14:anchorId="01000451" wp14:editId="16FB5333">
-            <wp:extent cx="5727700" cy="1665605"/>
-            <wp:effectExtent l="0" t="0" r="6350" b="0"/>
-            <wp:docPr id="7" name="Picture 7"/>
+          <wp:inline distT="0" distB="0" distL="0" distR="0" wp14:anchorId="61B8DD72" wp14:editId="355F4977">
+            <wp:extent cx="5722620" cy="1615440"/>
+            <wp:effectExtent l="0" t="0" r="0" b="3810"/>
+            <wp:docPr id="9" name="Εικόνα 9"/>
             <wp:cNvGraphicFramePr>
               <a:graphicFrameLocks xmlns:a="http://schemas.openxmlformats.org/drawingml/2006/main" noChangeAspect="1"/>
             </wp:cNvGraphicFramePr>
@@ -3395,23 +3408,36 @@
               <a:graphicData uri="http://schemas.openxmlformats.org/drawingml/2006/picture">
                 <pic:pic xmlns:pic="http://schemas.openxmlformats.org/drawingml/2006/picture">
                   <pic:nvPicPr>
-                    <pic:cNvPr id="1" name=""/>
-                    <pic:cNvPicPr/>
+                    <pic:cNvPr id="0" name="Picture 2"/>
+                    <pic:cNvPicPr>
+                      <a:picLocks noChangeAspect="1" noChangeArrowheads="1"/>
+                    </pic:cNvPicPr>
                   </pic:nvPicPr>
                   <pic:blipFill>
-                    <a:blip r:embed="rId11"/>
+                    <a:blip r:embed="rId11">
+                      <a:extLst>
+                        <a:ext uri="{28A0092B-C50C-407E-A947-70E740481C1C}">
+                          <a14:useLocalDpi xmlns:a14="http://schemas.microsoft.com/office/drawing/2010/main" val="0"/>
+                        </a:ext>
+                      </a:extLst>
+                    </a:blip>
+                    <a:srcRect/>
                     <a:stretch>
                       <a:fillRect/>
                     </a:stretch>
                   </pic:blipFill>
-                  <pic:spPr>
+                  <pic:spPr bwMode="auto">
                     <a:xfrm>
                       <a:off x="0" y="0"/>
-                      <a:ext cx="5727700" cy="1665605"/>
+                      <a:ext cx="5722620" cy="1615440"/>
                     </a:xfrm>
                     <a:prstGeom prst="rect">
                       <a:avLst/>
                     </a:prstGeom>
+                    <a:noFill/>
+                    <a:ln>
+                      <a:noFill/>
+                    </a:ln>
                   </pic:spPr>
                 </pic:pic>
               </a:graphicData>
@@ -10786,7 +10812,7 @@
 </file>
 
 <file path=customXml/itemProps1.xml><?xml version="1.0" encoding="utf-8"?>
-<ds:datastoreItem xmlns:ds="http://schemas.openxmlformats.org/officeDocument/2006/customXml" ds:itemID="{C830A1A4-E559-4F9D-9504-C4A8878D700D}">
+<ds:datastoreItem xmlns:ds="http://schemas.openxmlformats.org/officeDocument/2006/customXml" ds:itemID="{A5B304CB-9E6F-4568-9080-572BE69D5C19}">
   <ds:schemaRefs>
     <ds:schemaRef ds:uri="http://schemas.openxmlformats.org/officeDocument/2006/bibliography"/>
   </ds:schemaRefs>

</xml_diff>

<commit_message>
Fixed SRS - usecases 1
</commit_message>
<xml_diff>
--- a/documentation/SRS_2019_v1.docx
+++ b/documentation/SRS_2019_v1.docx
@@ -3390,8 +3390,6 @@
       <w:pPr>
         <w:keepNext/>
       </w:pPr>
-      <w:bookmarkStart w:id="0" w:name="_GoBack"/>
-      <w:bookmarkEnd w:id="0"/>
       <w:r>
         <w:rPr>
           <w:noProof/>
@@ -3533,10 +3531,10 @@
           <w:noProof/>
         </w:rPr>
         <w:drawing>
-          <wp:inline distT="0" distB="0" distL="0" distR="0" wp14:anchorId="4E7A36DA" wp14:editId="2EC42373">
-            <wp:extent cx="5727700" cy="1617980"/>
-            <wp:effectExtent l="0" t="0" r="6350" b="1270"/>
-            <wp:docPr id="8" name="Picture 8"/>
+          <wp:inline distT="0" distB="0" distL="0" distR="0" wp14:anchorId="45855E02" wp14:editId="01A2C7BD">
+            <wp:extent cx="5722620" cy="2049780"/>
+            <wp:effectExtent l="0" t="0" r="0" b="7620"/>
+            <wp:docPr id="6" name="Εικόνα 6"/>
             <wp:cNvGraphicFramePr>
               <a:graphicFrameLocks xmlns:a="http://schemas.openxmlformats.org/drawingml/2006/main" noChangeAspect="1"/>
             </wp:cNvGraphicFramePr>
@@ -3544,23 +3542,36 @@
               <a:graphicData uri="http://schemas.openxmlformats.org/drawingml/2006/picture">
                 <pic:pic xmlns:pic="http://schemas.openxmlformats.org/drawingml/2006/picture">
                   <pic:nvPicPr>
-                    <pic:cNvPr id="1" name=""/>
-                    <pic:cNvPicPr/>
+                    <pic:cNvPr id="0" name="Picture 1"/>
+                    <pic:cNvPicPr>
+                      <a:picLocks noChangeAspect="1" noChangeArrowheads="1"/>
+                    </pic:cNvPicPr>
                   </pic:nvPicPr>
                   <pic:blipFill>
-                    <a:blip r:embed="rId12"/>
+                    <a:blip r:embed="rId12">
+                      <a:extLst>
+                        <a:ext uri="{28A0092B-C50C-407E-A947-70E740481C1C}">
+                          <a14:useLocalDpi xmlns:a14="http://schemas.microsoft.com/office/drawing/2010/main" val="0"/>
+                        </a:ext>
+                      </a:extLst>
+                    </a:blip>
+                    <a:srcRect/>
                     <a:stretch>
                       <a:fillRect/>
                     </a:stretch>
                   </pic:blipFill>
-                  <pic:spPr>
+                  <pic:spPr bwMode="auto">
                     <a:xfrm>
                       <a:off x="0" y="0"/>
-                      <a:ext cx="5727700" cy="1617980"/>
+                      <a:ext cx="5722620" cy="2049780"/>
                     </a:xfrm>
                     <a:prstGeom prst="rect">
                       <a:avLst/>
                     </a:prstGeom>
+                    <a:noFill/>
+                    <a:ln>
+                      <a:noFill/>
+                    </a:ln>
                   </pic:spPr>
                 </pic:pic>
               </a:graphicData>
@@ -3641,9 +3652,45 @@
     </w:p>
     <w:p>
       <w:pPr>
+        <w:rPr>
+          <w:lang w:val="en-US"/>
+        </w:rPr>
+      </w:pPr>
+    </w:p>
+    <w:p>
+      <w:pPr>
+        <w:rPr>
+          <w:lang w:val="en-US"/>
+        </w:rPr>
+      </w:pPr>
+    </w:p>
+    <w:p>
+      <w:pPr>
+        <w:rPr>
+          <w:lang w:val="en-US"/>
+        </w:rPr>
+      </w:pPr>
+    </w:p>
+    <w:p>
+      <w:pPr>
+        <w:rPr>
+          <w:lang w:val="en-US"/>
+        </w:rPr>
+      </w:pPr>
+    </w:p>
+    <w:p>
+      <w:pPr>
+        <w:rPr>
+          <w:lang w:val="en-US"/>
+        </w:rPr>
+      </w:pPr>
+    </w:p>
+    <w:p>
+      <w:pPr>
         <w:pStyle w:val="4"/>
       </w:pPr>
       <w:r>
+        <w:lastRenderedPageBreak/>
         <w:t>3.</w:t>
       </w:r>
       <w:r>
@@ -3707,16 +3754,17 @@
       <w:pPr>
         <w:keepNext/>
       </w:pPr>
+      <w:bookmarkStart w:id="0" w:name="_GoBack"/>
+      <w:bookmarkEnd w:id="0"/>
       <w:r>
         <w:rPr>
           <w:noProof/>
         </w:rPr>
-        <w:lastRenderedPageBreak/>
         <w:drawing>
-          <wp:inline distT="0" distB="0" distL="0" distR="0" wp14:anchorId="3594BEBE" wp14:editId="258D6C77">
-            <wp:extent cx="5727700" cy="7271385"/>
-            <wp:effectExtent l="0" t="0" r="6350" b="5715"/>
-            <wp:docPr id="14" name="Picture 14"/>
+          <wp:inline distT="0" distB="0" distL="0" distR="0" wp14:anchorId="0B3D7A48" wp14:editId="1BED4053">
+            <wp:extent cx="5722620" cy="7787640"/>
+            <wp:effectExtent l="0" t="0" r="0" b="3810"/>
+            <wp:docPr id="7" name="Εικόνα 7"/>
             <wp:cNvGraphicFramePr>
               <a:graphicFrameLocks xmlns:a="http://schemas.openxmlformats.org/drawingml/2006/main" noChangeAspect="1"/>
             </wp:cNvGraphicFramePr>
@@ -3724,7 +3772,7 @@
               <a:graphicData uri="http://schemas.openxmlformats.org/drawingml/2006/picture">
                 <pic:pic xmlns:pic="http://schemas.openxmlformats.org/drawingml/2006/picture">
                   <pic:nvPicPr>
-                    <pic:cNvPr id="0" name="Picture 3"/>
+                    <pic:cNvPr id="0" name="Picture 2"/>
                     <pic:cNvPicPr>
                       <a:picLocks noChangeAspect="1" noChangeArrowheads="1"/>
                     </pic:cNvPicPr>
@@ -3745,7 +3793,7 @@
                   <pic:spPr bwMode="auto">
                     <a:xfrm>
                       <a:off x="0" y="0"/>
-                      <a:ext cx="5727700" cy="7271385"/>
+                      <a:ext cx="5722620" cy="7787640"/>
                     </a:xfrm>
                     <a:prstGeom prst="rect">
                       <a:avLst/>
@@ -3834,6 +3882,7 @@
         <w:rPr>
           <w:lang w:val="en-US"/>
         </w:rPr>
+        <w:lastRenderedPageBreak/>
         <w:t>3.</w:t>
       </w:r>
       <w:r>
@@ -3876,7 +3925,6 @@
         <w:pStyle w:val="3"/>
       </w:pPr>
       <w:r>
-        <w:lastRenderedPageBreak/>
         <w:t>3.</w:t>
       </w:r>
       <w:r>
@@ -4801,7 +4849,6 @@
           <w:b/>
           <w:bCs/>
         </w:rPr>
-        <w:lastRenderedPageBreak/>
         <w:t>Βήμα 1</w:t>
       </w:r>
     </w:p>
@@ -5405,7 +5452,6 @@
           <w:bCs/>
           <w:lang w:val="en-US"/>
         </w:rPr>
-        <w:lastRenderedPageBreak/>
         <w:t>CLI</w:t>
       </w:r>
     </w:p>
@@ -10812,7 +10858,7 @@
 </file>
 
 <file path=customXml/itemProps1.xml><?xml version="1.0" encoding="utf-8"?>
-<ds:datastoreItem xmlns:ds="http://schemas.openxmlformats.org/officeDocument/2006/customXml" ds:itemID="{A5B304CB-9E6F-4568-9080-572BE69D5C19}">
+<ds:datastoreItem xmlns:ds="http://schemas.openxmlformats.org/officeDocument/2006/customXml" ds:itemID="{8DB82313-FFB2-44B2-B12C-EB25E817DC0B}">
   <ds:schemaRefs>
     <ds:schemaRef ds:uri="http://schemas.openxmlformats.org/officeDocument/2006/bibliography"/>
   </ds:schemaRefs>

</xml_diff>

<commit_message>
Use cases 2, edited API KEY references - SRS
</commit_message>
<xml_diff>
--- a/documentation/SRS_2019_v1.docx
+++ b/documentation/SRS_2019_v1.docx
@@ -1323,13 +1323,19 @@
         <w:t xml:space="preserve">) </w:t>
       </w:r>
       <w:r>
-        <w:t xml:space="preserve">από το οποίο θέλει να αντλήσει πληροφορίες, σαν όρισμα στην εντολή </w:t>
+        <w:t xml:space="preserve">από το οποίο θέλει να αντλήσει πληροφορίες, σαν όρισμα </w:t>
+      </w:r>
+      <w:r>
+        <w:t>(</w:t>
       </w:r>
       <w:r>
         <w:rPr>
           <w:lang w:val="en-US"/>
         </w:rPr>
         <w:t>SCOPE</w:t>
+      </w:r>
+      <w:r>
+        <w:t>)</w:t>
       </w:r>
       <w:r>
         <w:t xml:space="preserve">. </w:t>
@@ -3754,8 +3760,6 @@
       <w:pPr>
         <w:keepNext/>
       </w:pPr>
-      <w:bookmarkStart w:id="0" w:name="_GoBack"/>
-      <w:bookmarkEnd w:id="0"/>
       <w:r>
         <w:rPr>
           <w:noProof/>
@@ -4226,13 +4230,19 @@
         <w:t>Admin</w:t>
       </w:r>
       <w:r>
-        <w:t xml:space="preserve">, σαν όρισμα στην εντολή </w:t>
+        <w:t xml:space="preserve">, σαν όρισμα </w:t>
+      </w:r>
+      <w:r>
+        <w:t>(</w:t>
       </w:r>
       <w:r>
         <w:rPr>
           <w:lang w:val="en-US"/>
         </w:rPr>
         <w:t>SCOPE</w:t>
+      </w:r>
+      <w:r>
+        <w:t>)</w:t>
       </w:r>
       <w:r>
         <w:t>.</w:t>
@@ -4799,6 +4809,11 @@
       <w:pPr>
         <w:pStyle w:val="4"/>
       </w:pPr>
+    </w:p>
+    <w:p>
+      <w:pPr>
+        <w:pStyle w:val="4"/>
+      </w:pPr>
       <w:r>
         <w:t>3.</w:t>
       </w:r>
@@ -4828,17 +4843,34 @@
           <w:bCs/>
         </w:rPr>
       </w:pPr>
-    </w:p>
-    <w:p>
-      <w:pPr>
+      <w:r>
         <w:rPr>
           <w:b/>
           <w:bCs/>
         </w:rPr>
-      </w:pPr>
-    </w:p>
-    <w:p>
-      <w:pPr>
+        <w:t>Βήμα 1</w:t>
+      </w:r>
+    </w:p>
+    <w:p>
+      <w:r>
+        <w:t xml:space="preserve">Ο χρήστης γράφει το </w:t>
+      </w:r>
+      <w:r>
+        <w:rPr>
+          <w:lang w:val="en-US"/>
+        </w:rPr>
+        <w:t>query</w:t>
+      </w:r>
+      <w:r>
+        <w:t xml:space="preserve"> </w:t>
+      </w:r>
+      <w:r>
+        <w:t>στη γραμμή εντολών</w:t>
+      </w:r>
+    </w:p>
+    <w:p>
+      <w:pPr>
+        <w:ind w:left="720"/>
         <w:rPr>
           <w:b/>
           <w:bCs/>
@@ -4849,24 +4881,51 @@
           <w:b/>
           <w:bCs/>
         </w:rPr>
-        <w:t>Βήμα 1</w:t>
-      </w:r>
-    </w:p>
-    <w:p>
-      <w:r>
-        <w:t xml:space="preserve">Ο χρήστης γράφει το </w:t>
-      </w:r>
-      <w:r>
-        <w:rPr>
-          <w:lang w:val="en-US"/>
-        </w:rPr>
-        <w:t>query</w:t>
-      </w:r>
-      <w:r>
-        <w:t xml:space="preserve"> </w:t>
-      </w:r>
-      <w:r>
-        <w:t>στη γραμμή εντολών</w:t>
+        <w:t>Βήμα 1.1</w:t>
+      </w:r>
+    </w:p>
+    <w:p>
+      <w:pPr>
+        <w:ind w:left="720"/>
+      </w:pPr>
+      <w:r>
+        <w:t>Ο χρήστης έ</w:t>
+      </w:r>
+      <w:r>
+        <w:t xml:space="preserve">βαλε </w:t>
+      </w:r>
+      <w:r>
+        <w:t>διαφορετική</w:t>
+      </w:r>
+      <w:r>
+        <w:t xml:space="preserve"> τιμή για </w:t>
+      </w:r>
+      <w:r>
+        <w:rPr>
+          <w:lang w:val="en-US"/>
+        </w:rPr>
+        <w:t>SCOPE</w:t>
+      </w:r>
+      <w:r>
+        <w:t xml:space="preserve"> </w:t>
+      </w:r>
+      <w:r>
+        <w:rPr>
+          <w:lang w:val="en-US"/>
+        </w:rPr>
+        <w:sym w:font="Wingdings" w:char="F0E0"/>
+      </w:r>
+      <w:r>
+        <w:t xml:space="preserve"> </w:t>
+      </w:r>
+      <w:r>
+        <w:t xml:space="preserve">Δεν είναι λειτουργία </w:t>
+      </w:r>
+      <w:r>
+        <w:rPr>
+          <w:lang w:val="en-US"/>
+        </w:rPr>
+        <w:t>Admin</w:t>
       </w:r>
     </w:p>
     <w:p>
@@ -4882,7 +4941,7 @@
           <w:b/>
           <w:bCs/>
         </w:rPr>
-        <w:t>Βήμα 1.1</w:t>
+        <w:t>Βήμα 1.2</w:t>
       </w:r>
     </w:p>
     <w:p>
@@ -4890,22 +4949,22 @@
         <w:ind w:left="720"/>
       </w:pPr>
       <w:r>
-        <w:t>Ο χρήστης έ</w:t>
-      </w:r>
-      <w:r>
-        <w:t xml:space="preserve">βαλε </w:t>
-      </w:r>
-      <w:r>
-        <w:t>διαφορετική</w:t>
-      </w:r>
-      <w:r>
-        <w:t xml:space="preserve"> τιμή για την εντολή </w:t>
-      </w:r>
-      <w:r>
-        <w:rPr>
-          <w:lang w:val="en-US"/>
-        </w:rPr>
-        <w:t>SCOPE</w:t>
+        <w:t xml:space="preserve">Ο χρήστης έβαλε λάθος τιμή για το </w:t>
+      </w:r>
+      <w:r>
+        <w:rPr>
+          <w:lang w:val="en-US"/>
+        </w:rPr>
+        <w:t>option</w:t>
+      </w:r>
+      <w:r>
+        <w:t xml:space="preserve"> </w:t>
+      </w:r>
+      <w:r>
+        <w:rPr>
+          <w:lang w:val="en-US"/>
+        </w:rPr>
+        <w:t>newuser</w:t>
       </w:r>
       <w:r>
         <w:t xml:space="preserve"> </w:t>
@@ -4920,7 +4979,7 @@
         <w:t xml:space="preserve"> </w:t>
       </w:r>
       <w:r>
-        <w:t>Περίπτωση χρήσης 1</w:t>
+        <w:t>Ενημέρωση χρήστη για τρόπο χρήσης και έξοδος</w:t>
       </w:r>
     </w:p>
     <w:p>
@@ -4936,7 +4995,7 @@
           <w:b/>
           <w:bCs/>
         </w:rPr>
-        <w:t>Βήμα 1.2</w:t>
+        <w:t>Βήμα 1.3</w:t>
       </w:r>
     </w:p>
     <w:p>
@@ -4959,7 +5018,7 @@
         <w:rPr>
           <w:lang w:val="en-US"/>
         </w:rPr>
-        <w:t>newuser</w:t>
+        <w:t>passw</w:t>
       </w:r>
       <w:r>
         <w:t xml:space="preserve"> </w:t>
@@ -4974,7 +5033,13 @@
         <w:t xml:space="preserve"> </w:t>
       </w:r>
       <w:r>
-        <w:t>Ενημέρωση χρήστη για τρόπο χρήσης και έξοδος</w:t>
+        <w:t>Ενημέρωση χρήστη για τον τρόπο χρήσης</w:t>
+      </w:r>
+      <w:r>
+        <w:t xml:space="preserve"> </w:t>
+      </w:r>
+      <w:r>
+        <w:t>και έξοδος</w:t>
       </w:r>
     </w:p>
     <w:p>
@@ -4990,7 +5055,7 @@
           <w:b/>
           <w:bCs/>
         </w:rPr>
-        <w:t>Βήμα 1.3</w:t>
+        <w:t>Βήμα 1.4</w:t>
       </w:r>
     </w:p>
     <w:p>
@@ -5013,7 +5078,7 @@
         <w:rPr>
           <w:lang w:val="en-US"/>
         </w:rPr>
-        <w:t>passw</w:t>
+        <w:t>email</w:t>
       </w:r>
       <w:r>
         <w:t xml:space="preserve"> </w:t>
@@ -5028,13 +5093,7 @@
         <w:t xml:space="preserve"> </w:t>
       </w:r>
       <w:r>
-        <w:t>Ενημέρωση χρήστη για τον τρόπο χρήσης</w:t>
-      </w:r>
-      <w:r>
-        <w:t xml:space="preserve"> </w:t>
-      </w:r>
-      <w:r>
-        <w:t>και έξοδος</w:t>
+        <w:t>Ενημέρωση χρήστη για τον τρόπο χρήσης και έξοδος</w:t>
       </w:r>
     </w:p>
     <w:p>
@@ -5050,7 +5109,7 @@
           <w:b/>
           <w:bCs/>
         </w:rPr>
-        <w:t>Βήμα 1.4</w:t>
+        <w:t>Βήμα 1.5</w:t>
       </w:r>
     </w:p>
     <w:p>
@@ -5073,7 +5132,7 @@
         <w:rPr>
           <w:lang w:val="en-US"/>
         </w:rPr>
-        <w:t>email</w:t>
+        <w:t>quota</w:t>
       </w:r>
       <w:r>
         <w:t xml:space="preserve"> </w:t>
@@ -5104,7 +5163,7 @@
           <w:b/>
           <w:bCs/>
         </w:rPr>
-        <w:t>Βήμα 1.5</w:t>
+        <w:t>Βήμα 1.6</w:t>
       </w:r>
     </w:p>
     <w:p>
@@ -5112,22 +5171,13 @@
         <w:ind w:left="720"/>
       </w:pPr>
       <w:r>
-        <w:t xml:space="preserve">Ο χρήστης έβαλε λάθος τιμή για το </w:t>
-      </w:r>
-      <w:r>
-        <w:rPr>
-          <w:lang w:val="en-US"/>
-        </w:rPr>
-        <w:t>option</w:t>
-      </w:r>
-      <w:r>
-        <w:t xml:space="preserve"> </w:t>
-      </w:r>
-      <w:r>
-        <w:rPr>
-          <w:lang w:val="en-US"/>
-        </w:rPr>
-        <w:t>quota</w:t>
+        <w:t xml:space="preserve">Ο χρήστης δεν έχει </w:t>
+      </w:r>
+      <w:r>
+        <w:rPr>
+          <w:lang w:val="en-US"/>
+        </w:rPr>
+        <w:t>token</w:t>
       </w:r>
       <w:r>
         <w:t xml:space="preserve"> </w:t>
@@ -5142,7 +5192,19 @@
         <w:t xml:space="preserve"> </w:t>
       </w:r>
       <w:r>
-        <w:t>Ενημέρωση χρήστη για τον τρόπο χρήσης και έξοδος</w:t>
+        <w:t xml:space="preserve">Ενημέρωση – προτροπή χρήστη για </w:t>
+      </w:r>
+      <w:r>
+        <w:rPr>
+          <w:lang w:val="en-US"/>
+        </w:rPr>
+        <w:t>login</w:t>
+      </w:r>
+      <w:r>
+        <w:t xml:space="preserve"> </w:t>
+      </w:r>
+      <w:r>
+        <w:t>και έξοδος</w:t>
       </w:r>
     </w:p>
     <w:p>
@@ -5158,7 +5220,7 @@
           <w:b/>
           <w:bCs/>
         </w:rPr>
-        <w:t>Βήμα 1.6</w:t>
+        <w:t>Βήμα 1.7</w:t>
       </w:r>
     </w:p>
     <w:p>
@@ -5166,45 +5228,17 @@
         <w:ind w:left="720"/>
       </w:pPr>
       <w:r>
-        <w:t xml:space="preserve">Ο χρήστης δεν έχει </w:t>
-      </w:r>
-      <w:r>
-        <w:rPr>
-          <w:lang w:val="en-US"/>
-        </w:rPr>
-        <w:t>token</w:t>
-      </w:r>
-      <w:r>
-        <w:t xml:space="preserve"> </w:t>
-      </w:r>
-      <w:r>
-        <w:rPr>
-          <w:lang w:val="en-US"/>
-        </w:rPr>
+        <w:t xml:space="preserve">Δεν υπάρχει σύνδεση στο σύστημα </w:t>
+      </w:r>
+      <w:r>
         <w:sym w:font="Wingdings" w:char="F0E0"/>
       </w:r>
       <w:r>
-        <w:t xml:space="preserve"> </w:t>
-      </w:r>
-      <w:r>
-        <w:t xml:space="preserve">Ενημέρωση – προτροπή χρήστη για </w:t>
-      </w:r>
-      <w:r>
-        <w:rPr>
-          <w:lang w:val="en-US"/>
-        </w:rPr>
-        <w:t>login</w:t>
-      </w:r>
-      <w:r>
-        <w:t xml:space="preserve"> </w:t>
-      </w:r>
-      <w:r>
-        <w:t>και έξοδος</w:t>
-      </w:r>
-    </w:p>
-    <w:p>
-      <w:pPr>
-        <w:ind w:left="720"/>
+        <w:t xml:space="preserve"> Ενημέρωση χρήστη και έξοδος.</w:t>
+      </w:r>
+    </w:p>
+    <w:p>
+      <w:pPr>
         <w:rPr>
           <w:b/>
           <w:bCs/>
@@ -5215,25 +5249,17 @@
           <w:b/>
           <w:bCs/>
         </w:rPr>
-        <w:t>Βήμα 1.7</w:t>
+        <w:t>Βήμα 2</w:t>
+      </w:r>
+    </w:p>
+    <w:p>
+      <w:r>
+        <w:t>Η εγκυρότητα του χρήστη ελέγχεται από το σύστημα</w:t>
       </w:r>
     </w:p>
     <w:p>
       <w:pPr>
         <w:ind w:left="720"/>
-      </w:pPr>
-      <w:r>
-        <w:t xml:space="preserve">Δεν υπάρχει σύνδεση στο σύστημα </w:t>
-      </w:r>
-      <w:r>
-        <w:sym w:font="Wingdings" w:char="F0E0"/>
-      </w:r>
-      <w:r>
-        <w:t xml:space="preserve"> Ενημέρωση χρήστη και έξοδος.</w:t>
-      </w:r>
-    </w:p>
-    <w:p>
-      <w:pPr>
         <w:rPr>
           <w:b/>
           <w:bCs/>
@@ -5244,17 +5270,43 @@
           <w:b/>
           <w:bCs/>
         </w:rPr>
-        <w:t>Βήμα 2</w:t>
-      </w:r>
-    </w:p>
-    <w:p>
-      <w:r>
-        <w:t>Η εγκυρότητα του χρήστη ελέγχεται από το σύστημα</w:t>
+        <w:t>Βήμα 2.1</w:t>
       </w:r>
     </w:p>
     <w:p>
       <w:pPr>
         <w:ind w:left="720"/>
+      </w:pPr>
+      <w:r>
+        <w:rPr>
+          <w:lang w:val="en-US"/>
+        </w:rPr>
+        <w:t>To</w:t>
+      </w:r>
+      <w:r>
+        <w:t xml:space="preserve"> </w:t>
+      </w:r>
+      <w:r>
+        <w:rPr>
+          <w:lang w:val="en-US"/>
+        </w:rPr>
+        <w:t>token</w:t>
+      </w:r>
+      <w:r>
+        <w:t xml:space="preserve"> </w:t>
+      </w:r>
+      <w:r>
+        <w:t xml:space="preserve">του χρήστη δεν είναι έγκυρο </w:t>
+      </w:r>
+      <w:r>
+        <w:sym w:font="Wingdings" w:char="F0E0"/>
+      </w:r>
+      <w:r>
+        <w:t xml:space="preserve"> Επιστροφή κωδικού 401</w:t>
+      </w:r>
+    </w:p>
+    <w:p>
+      <w:pPr>
         <w:rPr>
           <w:b/>
           <w:bCs/>
@@ -5265,43 +5317,17 @@
           <w:b/>
           <w:bCs/>
         </w:rPr>
-        <w:t>Βήμα 2.1</w:t>
+        <w:t>Βήμα 3</w:t>
+      </w:r>
+    </w:p>
+    <w:p>
+      <w:r>
+        <w:t>Εκτέλεση λειτουργίας προσθήκης χρήστη</w:t>
       </w:r>
     </w:p>
     <w:p>
       <w:pPr>
         <w:ind w:left="720"/>
-      </w:pPr>
-      <w:r>
-        <w:rPr>
-          <w:lang w:val="en-US"/>
-        </w:rPr>
-        <w:t>To</w:t>
-      </w:r>
-      <w:r>
-        <w:t xml:space="preserve"> </w:t>
-      </w:r>
-      <w:r>
-        <w:rPr>
-          <w:lang w:val="en-US"/>
-        </w:rPr>
-        <w:t>token</w:t>
-      </w:r>
-      <w:r>
-        <w:t xml:space="preserve"> </w:t>
-      </w:r>
-      <w:r>
-        <w:t xml:space="preserve">του χρήστη δεν είναι έγκυρο </w:t>
-      </w:r>
-      <w:r>
-        <w:sym w:font="Wingdings" w:char="F0E0"/>
-      </w:r>
-      <w:r>
-        <w:t xml:space="preserve"> Επιστροφή κωδικού 401</w:t>
-      </w:r>
-    </w:p>
-    <w:p>
-      <w:pPr>
         <w:rPr>
           <w:b/>
           <w:bCs/>
@@ -5312,17 +5338,55 @@
           <w:b/>
           <w:bCs/>
         </w:rPr>
-        <w:t>Βήμα 3</w:t>
-      </w:r>
-    </w:p>
-    <w:p>
-      <w:r>
-        <w:t>Εκτέλεση λειτουργίας προσθήκης χρήστη</w:t>
+        <w:t>Βήμα 3.1</w:t>
       </w:r>
     </w:p>
     <w:p>
       <w:pPr>
         <w:ind w:left="720"/>
+      </w:pPr>
+      <w:r>
+        <w:t>Σφάλμα κατά την λειτουργία</w:t>
+      </w:r>
+      <w:r>
+        <w:t xml:space="preserve">, </w:t>
+      </w:r>
+      <w:r>
+        <w:t xml:space="preserve">το </w:t>
+      </w:r>
+      <w:r>
+        <w:rPr>
+          <w:lang w:val="en-US"/>
+        </w:rPr>
+        <w:t>email</w:t>
+      </w:r>
+      <w:r>
+        <w:t xml:space="preserve"> </w:t>
+      </w:r>
+      <w:r>
+        <w:t>του χρήστη υπάρχει</w:t>
+      </w:r>
+      <w:r>
+        <w:t xml:space="preserve"> </w:t>
+      </w:r>
+      <w:r>
+        <w:sym w:font="Wingdings" w:char="F0E0"/>
+      </w:r>
+      <w:r>
+        <w:t xml:space="preserve"> Επιστροφή κωδικού </w:t>
+      </w:r>
+      <w:r>
+        <w:t>4</w:t>
+      </w:r>
+      <w:r>
+        <w:t>00</w:t>
+      </w:r>
+      <w:r>
+        <w:t xml:space="preserve"> με κατάλληλο μήνυμα.</w:t>
+      </w:r>
+    </w:p>
+    <w:p>
+      <w:pPr>
         <w:rPr>
           <w:b/>
           <w:bCs/>
@@ -5333,125 +5397,60 @@
           <w:b/>
           <w:bCs/>
         </w:rPr>
-        <w:t>Βήμα 3.1</w:t>
-      </w:r>
-    </w:p>
-    <w:p>
-      <w:pPr>
-        <w:ind w:left="720"/>
-      </w:pPr>
-      <w:r>
-        <w:t xml:space="preserve">Σφάλμα κατά την λειτουργία </w:t>
-      </w:r>
-      <w:r>
-        <w:sym w:font="Wingdings" w:char="F0E0"/>
-      </w:r>
-      <w:r>
-        <w:t xml:space="preserve"> Επιστροφή κωδικού 500</w:t>
-      </w:r>
-    </w:p>
-    <w:p>
-      <w:pPr>
+        <w:t>Βήμα 4</w:t>
+      </w:r>
+    </w:p>
+    <w:p>
+      <w:r>
+        <w:t>Παρουσίαση αποτελέσματος λειτουργίας</w:t>
+      </w:r>
+      <w:r>
+        <w:t xml:space="preserve"> – </w:t>
+      </w:r>
+      <w:r>
+        <w:rPr>
+          <w:lang w:val="en-US"/>
+        </w:rPr>
+        <w:t>Username</w:t>
+      </w:r>
+      <w:r>
+        <w:t xml:space="preserve"> </w:t>
+      </w:r>
+      <w:r>
+        <w:t>χρήστη</w:t>
+      </w:r>
+    </w:p>
+    <w:p>
+      <w:pPr>
+        <w:rPr>
+          <w:lang w:val="en-US"/>
+        </w:rPr>
+      </w:pPr>
+      <w:r>
+        <w:t xml:space="preserve">Ακολουθούν διαγράμματα </w:t>
+      </w:r>
+      <w:r>
+        <w:rPr>
+          <w:lang w:val="en-US"/>
+        </w:rPr>
+        <w:t>uml activity</w:t>
+      </w:r>
+    </w:p>
+    <w:p>
+      <w:pPr>
+        <w:rPr>
+          <w:lang w:val="en-US"/>
+        </w:rPr>
+      </w:pPr>
+      <w:bookmarkStart w:id="0" w:name="_GoBack"/>
+      <w:bookmarkEnd w:id="0"/>
+      <w:r>
         <w:rPr>
           <w:b/>
           <w:bCs/>
-        </w:rPr>
-      </w:pPr>
-      <w:r>
-        <w:rPr>
-          <w:b/>
-          <w:bCs/>
-        </w:rPr>
-        <w:t>Βήμα 4</w:t>
-      </w:r>
-    </w:p>
-    <w:p>
-      <w:r>
-        <w:t>Παρουσίαση αποτελέσματος λειτουργίας</w:t>
-      </w:r>
-      <w:r>
-        <w:t xml:space="preserve"> – </w:t>
-      </w:r>
-      <w:r>
-        <w:rPr>
-          <w:lang w:val="en-US"/>
-        </w:rPr>
-        <w:t>API</w:t>
-      </w:r>
-      <w:r>
-        <w:t xml:space="preserve"> </w:t>
-      </w:r>
-      <w:r>
-        <w:rPr>
-          <w:lang w:val="en-US"/>
-        </w:rPr>
-        <w:t>KEY</w:t>
-      </w:r>
-      <w:r>
-        <w:t xml:space="preserve"> </w:t>
-      </w:r>
-      <w:r>
-        <w:t>χρήστη</w:t>
-      </w:r>
-    </w:p>
-    <w:p>
-      <w:pPr>
-        <w:rPr>
-          <w:lang w:val="en-US"/>
-        </w:rPr>
-      </w:pPr>
-      <w:r>
-        <w:t xml:space="preserve">Ακολουθούν διαγράμματα </w:t>
-      </w:r>
-      <w:r>
-        <w:rPr>
-          <w:lang w:val="en-US"/>
-        </w:rPr>
-        <w:t>uml activity</w:t>
-      </w:r>
-    </w:p>
-    <w:p>
-      <w:pPr>
-        <w:rPr>
-          <w:lang w:val="en-US"/>
-        </w:rPr>
-      </w:pPr>
-    </w:p>
-    <w:p>
-      <w:pPr>
-        <w:rPr>
-          <w:lang w:val="en-US"/>
-        </w:rPr>
-      </w:pPr>
-    </w:p>
-    <w:p>
-      <w:pPr>
-        <w:rPr>
-          <w:lang w:val="en-US"/>
-        </w:rPr>
-      </w:pPr>
-    </w:p>
-    <w:p>
-      <w:pPr>
-        <w:rPr>
-          <w:lang w:val="en-US"/>
-        </w:rPr>
-      </w:pPr>
-    </w:p>
-    <w:p>
-      <w:pPr>
-        <w:rPr>
-          <w:b/>
-          <w:bCs/>
-          <w:lang w:val="en-US"/>
-        </w:rPr>
-      </w:pPr>
-      <w:r>
-        <w:rPr>
-          <w:b/>
-          <w:bCs/>
-          <w:lang w:val="en-US"/>
-        </w:rPr>
+          <w:lang w:val="en-US"/>
+        </w:rPr>
+        <w:lastRenderedPageBreak/>
         <w:t>CLI</w:t>
       </w:r>
     </w:p>
@@ -10858,7 +10857,7 @@
 </file>
 
 <file path=customXml/itemProps1.xml><?xml version="1.0" encoding="utf-8"?>
-<ds:datastoreItem xmlns:ds="http://schemas.openxmlformats.org/officeDocument/2006/customXml" ds:itemID="{8DB82313-FFB2-44B2-B12C-EB25E817DC0B}">
+<ds:datastoreItem xmlns:ds="http://schemas.openxmlformats.org/officeDocument/2006/customXml" ds:itemID="{F12A727A-7E0F-4B99-A321-D741C8D20FA9}">
   <ds:schemaRefs>
     <ds:schemaRef ds:uri="http://schemas.openxmlformats.org/officeDocument/2006/bibliography"/>
   </ds:schemaRefs>

</xml_diff>

<commit_message>
Made changes on SRS - removed API KEY references from diagrams
</commit_message>
<xml_diff>
--- a/documentation/SRS_2019_v1.docx
+++ b/documentation/SRS_2019_v1.docx
@@ -5442,8 +5442,6 @@
           <w:lang w:val="en-US"/>
         </w:rPr>
       </w:pPr>
-      <w:bookmarkStart w:id="0" w:name="_GoBack"/>
-      <w:bookmarkEnd w:id="0"/>
       <w:r>
         <w:rPr>
           <w:b/>
@@ -5463,10 +5461,10 @@
           <w:noProof/>
         </w:rPr>
         <w:drawing>
-          <wp:inline distT="0" distB="0" distL="0" distR="0" wp14:anchorId="2D4C42D1" wp14:editId="4D4C93CA">
-            <wp:extent cx="5727700" cy="1670050"/>
-            <wp:effectExtent l="0" t="0" r="6350" b="6350"/>
-            <wp:docPr id="4" name="Picture 4"/>
+          <wp:inline distT="0" distB="0" distL="0" distR="0" wp14:anchorId="74156027" wp14:editId="5BDFD65B">
+            <wp:extent cx="5722620" cy="2049780"/>
+            <wp:effectExtent l="0" t="0" r="0" b="7620"/>
+            <wp:docPr id="8" name="Εικόνα 8"/>
             <wp:cNvGraphicFramePr>
               <a:graphicFrameLocks xmlns:a="http://schemas.openxmlformats.org/drawingml/2006/main" noChangeAspect="1"/>
             </wp:cNvGraphicFramePr>
@@ -5474,23 +5472,36 @@
               <a:graphicData uri="http://schemas.openxmlformats.org/drawingml/2006/picture">
                 <pic:pic xmlns:pic="http://schemas.openxmlformats.org/drawingml/2006/picture">
                   <pic:nvPicPr>
-                    <pic:cNvPr id="1" name=""/>
-                    <pic:cNvPicPr/>
+                    <pic:cNvPr id="0" name="Picture 1"/>
+                    <pic:cNvPicPr>
+                      <a:picLocks noChangeAspect="1" noChangeArrowheads="1"/>
+                    </pic:cNvPicPr>
                   </pic:nvPicPr>
                   <pic:blipFill>
-                    <a:blip r:embed="rId14"/>
+                    <a:blip r:embed="rId14" cstate="print">
+                      <a:extLst>
+                        <a:ext uri="{28A0092B-C50C-407E-A947-70E740481C1C}">
+                          <a14:useLocalDpi xmlns:a14="http://schemas.microsoft.com/office/drawing/2010/main" val="0"/>
+                        </a:ext>
+                      </a:extLst>
+                    </a:blip>
+                    <a:srcRect/>
                     <a:stretch>
                       <a:fillRect/>
                     </a:stretch>
                   </pic:blipFill>
-                  <pic:spPr>
+                  <pic:spPr bwMode="auto">
                     <a:xfrm>
                       <a:off x="0" y="0"/>
-                      <a:ext cx="5727700" cy="1670050"/>
+                      <a:ext cx="5722620" cy="2049780"/>
                     </a:xfrm>
                     <a:prstGeom prst="rect">
                       <a:avLst/>
                     </a:prstGeom>
+                    <a:noFill/>
+                    <a:ln>
+                      <a:noFill/>
+                    </a:ln>
                   </pic:spPr>
                 </pic:pic>
               </a:graphicData>
@@ -5799,12 +5810,94 @@
           <w:lang w:val="en-US"/>
         </w:rPr>
       </w:pPr>
-      <w:r>
+    </w:p>
+    <w:p>
+      <w:pPr>
         <w:rPr>
           <w:b/>
           <w:bCs/>
           <w:lang w:val="en-US"/>
         </w:rPr>
+      </w:pPr>
+    </w:p>
+    <w:p>
+      <w:pPr>
+        <w:rPr>
+          <w:b/>
+          <w:bCs/>
+          <w:lang w:val="en-US"/>
+        </w:rPr>
+      </w:pPr>
+    </w:p>
+    <w:p>
+      <w:pPr>
+        <w:rPr>
+          <w:b/>
+          <w:bCs/>
+          <w:lang w:val="en-US"/>
+        </w:rPr>
+      </w:pPr>
+    </w:p>
+    <w:p>
+      <w:pPr>
+        <w:rPr>
+          <w:b/>
+          <w:bCs/>
+          <w:lang w:val="en-US"/>
+        </w:rPr>
+      </w:pPr>
+    </w:p>
+    <w:p>
+      <w:pPr>
+        <w:rPr>
+          <w:b/>
+          <w:bCs/>
+          <w:lang w:val="en-US"/>
+        </w:rPr>
+      </w:pPr>
+    </w:p>
+    <w:p>
+      <w:pPr>
+        <w:rPr>
+          <w:b/>
+          <w:bCs/>
+          <w:lang w:val="en-US"/>
+        </w:rPr>
+      </w:pPr>
+    </w:p>
+    <w:p>
+      <w:pPr>
+        <w:rPr>
+          <w:b/>
+          <w:bCs/>
+          <w:lang w:val="en-US"/>
+        </w:rPr>
+      </w:pPr>
+    </w:p>
+    <w:p>
+      <w:pPr>
+        <w:rPr>
+          <w:b/>
+          <w:bCs/>
+          <w:lang w:val="en-US"/>
+        </w:rPr>
+      </w:pPr>
+    </w:p>
+    <w:p>
+      <w:pPr>
+        <w:rPr>
+          <w:b/>
+          <w:bCs/>
+          <w:lang w:val="en-US"/>
+        </w:rPr>
+      </w:pPr>
+      <w:r>
+        <w:rPr>
+          <w:b/>
+          <w:bCs/>
+          <w:lang w:val="en-US"/>
+        </w:rPr>
+        <w:lastRenderedPageBreak/>
         <w:t>Server – Route Controller</w:t>
       </w:r>
     </w:p>
@@ -5817,10 +5910,10 @@
           <w:noProof/>
         </w:rPr>
         <w:drawing>
-          <wp:inline distT="0" distB="0" distL="0" distR="0" wp14:anchorId="25B39805" wp14:editId="45B804F0">
-            <wp:extent cx="5727700" cy="1679575"/>
-            <wp:effectExtent l="0" t="0" r="6350" b="0"/>
-            <wp:docPr id="13" name="Picture 13"/>
+          <wp:inline distT="0" distB="0" distL="0" distR="0" wp14:anchorId="3BF6E6E1" wp14:editId="2915C48A">
+            <wp:extent cx="5722620" cy="2697480"/>
+            <wp:effectExtent l="0" t="0" r="0" b="7620"/>
+            <wp:docPr id="10" name="Εικόνα 10"/>
             <wp:cNvGraphicFramePr>
               <a:graphicFrameLocks xmlns:a="http://schemas.openxmlformats.org/drawingml/2006/main" noChangeAspect="1"/>
             </wp:cNvGraphicFramePr>
@@ -5828,23 +5921,36 @@
               <a:graphicData uri="http://schemas.openxmlformats.org/drawingml/2006/picture">
                 <pic:pic xmlns:pic="http://schemas.openxmlformats.org/drawingml/2006/picture">
                   <pic:nvPicPr>
-                    <pic:cNvPr id="1" name=""/>
-                    <pic:cNvPicPr/>
+                    <pic:cNvPr id="0" name="Picture 2"/>
+                    <pic:cNvPicPr>
+                      <a:picLocks noChangeAspect="1" noChangeArrowheads="1"/>
+                    </pic:cNvPicPr>
                   </pic:nvPicPr>
                   <pic:blipFill>
-                    <a:blip r:embed="rId17"/>
+                    <a:blip r:embed="rId17">
+                      <a:extLst>
+                        <a:ext uri="{28A0092B-C50C-407E-A947-70E740481C1C}">
+                          <a14:useLocalDpi xmlns:a14="http://schemas.microsoft.com/office/drawing/2010/main" val="0"/>
+                        </a:ext>
+                      </a:extLst>
+                    </a:blip>
+                    <a:srcRect/>
                     <a:stretch>
                       <a:fillRect/>
                     </a:stretch>
                   </pic:blipFill>
-                  <pic:spPr>
+                  <pic:spPr bwMode="auto">
                     <a:xfrm>
                       <a:off x="0" y="0"/>
-                      <a:ext cx="5727700" cy="1679575"/>
+                      <a:ext cx="5722620" cy="2697480"/>
                     </a:xfrm>
                     <a:prstGeom prst="rect">
                       <a:avLst/>
                     </a:prstGeom>
+                    <a:noFill/>
+                    <a:ln>
+                      <a:noFill/>
+                    </a:ln>
                   </pic:spPr>
                 </pic:pic>
               </a:graphicData>
@@ -5924,9 +6030,143 @@
     </w:p>
     <w:p>
       <w:pPr>
+        <w:rPr>
+          <w:lang w:val="en-US"/>
+        </w:rPr>
+      </w:pPr>
+    </w:p>
+    <w:p>
+      <w:pPr>
+        <w:rPr>
+          <w:lang w:val="en-US"/>
+        </w:rPr>
+      </w:pPr>
+    </w:p>
+    <w:p>
+      <w:pPr>
+        <w:rPr>
+          <w:lang w:val="en-US"/>
+        </w:rPr>
+      </w:pPr>
+    </w:p>
+    <w:p>
+      <w:pPr>
+        <w:rPr>
+          <w:lang w:val="en-US"/>
+        </w:rPr>
+      </w:pPr>
+    </w:p>
+    <w:p>
+      <w:pPr>
+        <w:rPr>
+          <w:lang w:val="en-US"/>
+        </w:rPr>
+      </w:pPr>
+    </w:p>
+    <w:p>
+      <w:pPr>
+        <w:rPr>
+          <w:lang w:val="en-US"/>
+        </w:rPr>
+      </w:pPr>
+    </w:p>
+    <w:p>
+      <w:pPr>
+        <w:rPr>
+          <w:lang w:val="en-US"/>
+        </w:rPr>
+      </w:pPr>
+    </w:p>
+    <w:p>
+      <w:pPr>
+        <w:rPr>
+          <w:lang w:val="en-US"/>
+        </w:rPr>
+      </w:pPr>
+    </w:p>
+    <w:p>
+      <w:pPr>
+        <w:rPr>
+          <w:lang w:val="en-US"/>
+        </w:rPr>
+      </w:pPr>
+    </w:p>
+    <w:p>
+      <w:pPr>
+        <w:rPr>
+          <w:lang w:val="en-US"/>
+        </w:rPr>
+      </w:pPr>
+    </w:p>
+    <w:p>
+      <w:pPr>
+        <w:rPr>
+          <w:lang w:val="en-US"/>
+        </w:rPr>
+      </w:pPr>
+    </w:p>
+    <w:p>
+      <w:pPr>
+        <w:rPr>
+          <w:lang w:val="en-US"/>
+        </w:rPr>
+      </w:pPr>
+    </w:p>
+    <w:p>
+      <w:pPr>
+        <w:rPr>
+          <w:lang w:val="en-US"/>
+        </w:rPr>
+      </w:pPr>
+    </w:p>
+    <w:p>
+      <w:pPr>
+        <w:rPr>
+          <w:lang w:val="en-US"/>
+        </w:rPr>
+      </w:pPr>
+    </w:p>
+    <w:p>
+      <w:pPr>
+        <w:rPr>
+          <w:lang w:val="en-US"/>
+        </w:rPr>
+      </w:pPr>
+    </w:p>
+    <w:p>
+      <w:pPr>
+        <w:rPr>
+          <w:lang w:val="en-US"/>
+        </w:rPr>
+      </w:pPr>
+    </w:p>
+    <w:p>
+      <w:pPr>
+        <w:rPr>
+          <w:lang w:val="en-US"/>
+        </w:rPr>
+      </w:pPr>
+    </w:p>
+    <w:p>
+      <w:pPr>
+        <w:rPr>
+          <w:lang w:val="en-US"/>
+        </w:rPr>
+      </w:pPr>
+    </w:p>
+    <w:p>
+      <w:pPr>
+        <w:rPr>
+          <w:lang w:val="en-US"/>
+        </w:rPr>
+      </w:pPr>
+    </w:p>
+    <w:p>
+      <w:pPr>
         <w:pStyle w:val="4"/>
       </w:pPr>
       <w:r>
+        <w:lastRenderedPageBreak/>
         <w:t>3.</w:t>
       </w:r>
       <w:r>
@@ -6087,11 +6327,15 @@
         <w:t xml:space="preserve">Παρατηρήσεις </w:t>
       </w:r>
     </w:p>
+    <w:p/>
+    <w:p/>
+    <w:p/>
     <w:p>
       <w:pPr>
         <w:pStyle w:val="2"/>
       </w:pPr>
       <w:r>
+        <w:lastRenderedPageBreak/>
         <w:t>3.</w:t>
       </w:r>
       <w:r>
@@ -6153,7 +6397,6 @@
         <w:pStyle w:val="2"/>
       </w:pPr>
       <w:r>
-        <w:lastRenderedPageBreak/>
         <w:t>3.</w:t>
       </w:r>
       <w:r>
@@ -6291,7 +6534,15 @@
         <w:t xml:space="preserve"> </w:t>
       </w:r>
       <w:r>
-        <w:t xml:space="preserve">της βάσης δεδομένων είναι σταθερό και ακολουθεί το πρότυπο του </w:t>
+        <w:t>της βάσης δεδομένων είναι σταθερό και ακολουθεί τ</w:t>
+      </w:r>
+      <w:r>
+        <w:t>η δομή</w:t>
+      </w:r>
+      <w:bookmarkStart w:id="0" w:name="_GoBack"/>
+      <w:bookmarkEnd w:id="0"/>
+      <w:r>
+        <w:t xml:space="preserve"> του </w:t>
       </w:r>
       <w:r>
         <w:rPr>
@@ -10857,7 +11108,7 @@
 </file>
 
 <file path=customXml/itemProps1.xml><?xml version="1.0" encoding="utf-8"?>
-<ds:datastoreItem xmlns:ds="http://schemas.openxmlformats.org/officeDocument/2006/customXml" ds:itemID="{F12A727A-7E0F-4B99-A321-D741C8D20FA9}">
+<ds:datastoreItem xmlns:ds="http://schemas.openxmlformats.org/officeDocument/2006/customXml" ds:itemID="{BB0D90C9-6E14-4757-BDDF-AC87D7E51EA1}">
   <ds:schemaRefs>
     <ds:schemaRef ds:uri="http://schemas.openxmlformats.org/officeDocument/2006/bibliography"/>
   </ds:schemaRefs>

</xml_diff>

<commit_message>
Overview changes - SRS
</commit_message>
<xml_diff>
--- a/documentation/SRS_2019_v1.docx
+++ b/documentation/SRS_2019_v1.docx
@@ -79,6 +79,9 @@
       </w:r>
     </w:p>
     <w:p>
+      <w:pPr>
+        <w:jc w:val="both"/>
+      </w:pPr>
       <w:r>
         <w:t>Στόχος του συγκεκριμένου λογισμικού είναι</w:t>
       </w:r>
@@ -90,6 +93,7 @@
           <w:ilvl w:val="0"/>
           <w:numId w:val="18"/>
         </w:numPr>
+        <w:jc w:val="both"/>
       </w:pPr>
       <w:r>
         <w:t xml:space="preserve">Να </w:t>
@@ -114,6 +118,7 @@
           <w:ilvl w:val="0"/>
           <w:numId w:val="18"/>
         </w:numPr>
+        <w:jc w:val="both"/>
       </w:pPr>
       <w:r>
         <w:t xml:space="preserve">Να βοηθήσει </w:t>
@@ -132,6 +137,7 @@
           <w:ilvl w:val="0"/>
           <w:numId w:val="18"/>
         </w:numPr>
+        <w:jc w:val="both"/>
       </w:pPr>
       <w:r>
         <w:t>Να παρέχει μια γενική εικόνα για τους τρόπους παραγωγής ενέργειας Ευρωπαϊκών χωρών</w:t>
@@ -365,6 +371,7 @@
     </w:p>
     <w:p>
       <w:pPr>
+        <w:jc w:val="both"/>
         <w:rPr>
           <w:lang w:val="en-US"/>
         </w:rPr>
@@ -413,6 +420,9 @@
       </w:r>
     </w:p>
     <w:p>
+      <w:pPr>
+        <w:jc w:val="both"/>
+      </w:pPr>
       <w:r>
         <w:t xml:space="preserve">Μια διεπαφή μέσω της οποίας ο </w:t>
       </w:r>
@@ -439,15 +449,22 @@
           <w:ilvl w:val="0"/>
           <w:numId w:val="20"/>
         </w:numPr>
-      </w:pPr>
-      <w:r>
-        <w:t xml:space="preserve">Να εξέλθει από το σύστημα – </w:t>
+        <w:jc w:val="both"/>
+      </w:pPr>
+      <w:r>
+        <w:t xml:space="preserve">Να εξέλθει από το σύστημα </w:t>
+      </w:r>
+      <w:r>
+        <w:t>(</w:t>
       </w:r>
       <w:r>
         <w:rPr>
           <w:lang w:val="en-US"/>
         </w:rPr>
         <w:t>logout</w:t>
+      </w:r>
+      <w:r>
+        <w:t>)</w:t>
       </w:r>
     </w:p>
     <w:p>
@@ -457,6 +474,7 @@
           <w:ilvl w:val="0"/>
           <w:numId w:val="20"/>
         </w:numPr>
+        <w:jc w:val="both"/>
       </w:pPr>
       <w:r>
         <w:t>Να</w:t>
@@ -580,6 +598,7 @@
     </w:p>
     <w:p>
       <w:pPr>
+        <w:jc w:val="both"/>
         <w:rPr>
           <w:lang w:val="en-US"/>
         </w:rPr>
@@ -592,6 +611,9 @@
       </w:r>
     </w:p>
     <w:p>
+      <w:pPr>
+        <w:jc w:val="both"/>
+      </w:pPr>
       <w:r>
         <w:t>Μια διεπαφή μέσω της οποίας ο</w:t>
       </w:r>
@@ -616,12 +638,16 @@
           <w:ilvl w:val="0"/>
           <w:numId w:val="21"/>
         </w:numPr>
+        <w:jc w:val="both"/>
       </w:pPr>
       <w:r>
         <w:t>Να εξέλθει από το σύστημα</w:t>
       </w:r>
       <w:r>
-        <w:t xml:space="preserve"> – </w:t>
+        <w:t xml:space="preserve"> </w:t>
+      </w:r>
+      <w:r>
+        <w:t>(</w:t>
       </w:r>
       <w:r>
         <w:rPr>
@@ -630,7 +656,7 @@
         <w:t>logout</w:t>
       </w:r>
       <w:r>
-        <w:t xml:space="preserve"> </w:t>
+        <w:t>)</w:t>
       </w:r>
     </w:p>
     <w:p>
@@ -640,6 +666,7 @@
           <w:ilvl w:val="0"/>
           <w:numId w:val="21"/>
         </w:numPr>
+        <w:jc w:val="both"/>
       </w:pPr>
       <w:r>
         <w:t>Να</w:t>
@@ -736,9 +763,9 @@
           <w:ilvl w:val="0"/>
           <w:numId w:val="21"/>
         </w:numPr>
-      </w:pPr>
-      <w:r>
-        <w:lastRenderedPageBreak/>
+        <w:jc w:val="both"/>
+      </w:pPr>
+      <w:r>
         <w:t xml:space="preserve">Να </w:t>
       </w:r>
       <w:r>
@@ -752,8 +779,10 @@
           <w:ilvl w:val="0"/>
           <w:numId w:val="21"/>
         </w:numPr>
-      </w:pPr>
-      <w:r>
+        <w:jc w:val="both"/>
+      </w:pPr>
+      <w:r>
+        <w:lastRenderedPageBreak/>
         <w:t>Να τροποποιεί λογαριασμό χρήστη (διαπιστευμένου και τον δικό του)</w:t>
       </w:r>
     </w:p>
@@ -764,6 +793,7 @@
           <w:ilvl w:val="0"/>
           <w:numId w:val="21"/>
         </w:numPr>
+        <w:jc w:val="both"/>
       </w:pPr>
       <w:r>
         <w:t>Να μπορεί να δει την κατάσταση λογαριασμού χρήστη (διαπιστευμένου και τον δικό του)</w:t>
@@ -776,6 +806,7 @@
           <w:ilvl w:val="0"/>
           <w:numId w:val="21"/>
         </w:numPr>
+        <w:jc w:val="both"/>
       </w:pPr>
       <w:r>
         <w:t>Να μπορεί να προσθέτει δεδομένα στ</w:t>
@@ -788,6 +819,9 @@
       </w:r>
     </w:p>
     <w:p>
+      <w:pPr>
+        <w:jc w:val="both"/>
+      </w:pPr>
       <w:r>
         <w:t xml:space="preserve">Παρακάτω παραθέτουμε ένα μοντέλο </w:t>
       </w:r>
@@ -951,6 +985,13 @@
     </w:p>
     <w:p>
       <w:pPr>
+        <w:rPr>
+          <w:lang w:val="en-US"/>
+        </w:rPr>
+      </w:pPr>
+    </w:p>
+    <w:p>
+      <w:pPr>
         <w:pStyle w:val="1"/>
       </w:pPr>
       <w:r>
@@ -1041,7 +1082,13 @@
         <w:pStyle w:val="4"/>
       </w:pPr>
       <w:r>
-        <w:t>3.</w:t>
+        <w:rPr>
+          <w:lang w:val="en-US"/>
+        </w:rPr>
+        <w:t>2</w:t>
+      </w:r>
+      <w:r>
+        <w:t>.</w:t>
       </w:r>
       <w:r>
         <w:t>1</w:t>
@@ -1076,7 +1123,13 @@
         <w:pStyle w:val="4"/>
       </w:pPr>
       <w:r>
-        <w:t>3.</w:t>
+        <w:rPr>
+          <w:lang w:val="en-US"/>
+        </w:rPr>
+        <w:t>2</w:t>
+      </w:r>
+      <w:r>
+        <w:t>.</w:t>
       </w:r>
       <w:r>
         <w:t>1</w:t>
@@ -1096,6 +1149,7 @@
           <w:ilvl w:val="0"/>
           <w:numId w:val="23"/>
         </w:numPr>
+        <w:jc w:val="both"/>
       </w:pPr>
       <w:r>
         <w:t xml:space="preserve">Να υπάρχει δυνατότητα σύνδεσης στον </w:t>
@@ -1120,6 +1174,7 @@
           <w:ilvl w:val="0"/>
           <w:numId w:val="23"/>
         </w:numPr>
+        <w:jc w:val="both"/>
       </w:pPr>
       <w:r>
         <w:t xml:space="preserve">Ο </w:t>
@@ -1144,6 +1199,7 @@
           <w:ilvl w:val="0"/>
           <w:numId w:val="23"/>
         </w:numPr>
+        <w:jc w:val="both"/>
       </w:pPr>
       <w:r>
         <w:t xml:space="preserve">Ο χρήστης να έχει εγκαταστήσει το </w:t>
@@ -1162,6 +1218,7 @@
           <w:ilvl w:val="0"/>
           <w:numId w:val="23"/>
         </w:numPr>
+        <w:jc w:val="both"/>
       </w:pPr>
       <w:r>
         <w:t>Να υπάρχουν δεδομένα στην βάση</w:t>
@@ -1174,6 +1231,7 @@
           <w:ilvl w:val="0"/>
           <w:numId w:val="23"/>
         </w:numPr>
+        <w:jc w:val="both"/>
       </w:pPr>
       <w:r>
         <w:t xml:space="preserve">Ο χρήστης να έχει αρκετό </w:t>
@@ -1195,6 +1253,7 @@
           <w:ilvl w:val="0"/>
           <w:numId w:val="23"/>
         </w:numPr>
+        <w:jc w:val="both"/>
       </w:pPr>
       <w:r>
         <w:t>Ο χρήστης να κάνει εισαγωγή των σωστών εντολών και παραμέτρων</w:t>
@@ -1207,6 +1266,7 @@
           <w:ilvl w:val="0"/>
           <w:numId w:val="23"/>
         </w:numPr>
+        <w:jc w:val="both"/>
       </w:pPr>
       <w:r>
         <w:t xml:space="preserve">Ο χρήστης να διαθέτει </w:t>
@@ -1232,7 +1292,13 @@
         <w:pStyle w:val="4"/>
       </w:pPr>
       <w:r>
-        <w:t>3.</w:t>
+        <w:rPr>
+          <w:lang w:val="en-US"/>
+        </w:rPr>
+        <w:t>2</w:t>
+      </w:r>
+      <w:r>
+        <w:t>.</w:t>
       </w:r>
       <w:r>
         <w:t>1</w:t>
@@ -1270,7 +1336,13 @@
         <w:pStyle w:val="4"/>
       </w:pPr>
       <w:r>
-        <w:t>3.</w:t>
+        <w:rPr>
+          <w:lang w:val="en-US"/>
+        </w:rPr>
+        <w:t>2</w:t>
+      </w:r>
+      <w:r>
+        <w:t>.</w:t>
       </w:r>
       <w:r>
         <w:t>1</w:t>
@@ -1309,6 +1381,7 @@
           <w:ilvl w:val="0"/>
           <w:numId w:val="25"/>
         </w:numPr>
+        <w:jc w:val="both"/>
       </w:pPr>
       <w:r>
         <w:t>Να εισάγει το όνομα του συνόλου δεδομένων (</w:t>
@@ -1396,6 +1469,7 @@
           <w:ilvl w:val="0"/>
           <w:numId w:val="25"/>
         </w:numPr>
+        <w:jc w:val="both"/>
       </w:pPr>
       <w:r>
         <w:t>Να εισάγει</w:t>
@@ -1435,6 +1509,7 @@
           <w:ilvl w:val="0"/>
           <w:numId w:val="25"/>
         </w:numPr>
+        <w:jc w:val="both"/>
       </w:pPr>
       <w:r>
         <w:t xml:space="preserve">Να εισάγει κατάλληλη τιμή για την χρονική ανάλυση των δεδομένων, στο </w:t>
@@ -1537,6 +1612,7 @@
           <w:ilvl w:val="0"/>
           <w:numId w:val="25"/>
         </w:numPr>
+        <w:jc w:val="both"/>
       </w:pPr>
       <w:r>
         <w:t>Να εισάγει κατάλληλη τιμή για τον τρόπο που θα ομαδοποιηθούν τα δεδομένα. Αυτό μπορεί να γίνει ως εξής</w:t>
@@ -1552,6 +1628,7 @@
           <w:ilvl w:val="1"/>
           <w:numId w:val="25"/>
         </w:numPr>
+        <w:jc w:val="both"/>
         <w:rPr>
           <w:lang w:val="en-US"/>
         </w:rPr>
@@ -1639,6 +1716,7 @@
           <w:ilvl w:val="1"/>
           <w:numId w:val="25"/>
         </w:numPr>
+        <w:jc w:val="both"/>
       </w:pPr>
       <w:r>
         <w:rPr>
@@ -1693,6 +1771,7 @@
           <w:ilvl w:val="1"/>
           <w:numId w:val="25"/>
         </w:numPr>
+        <w:jc w:val="both"/>
       </w:pPr>
       <w:r>
         <w:rPr>
@@ -1738,6 +1817,7 @@
           <w:ilvl w:val="0"/>
           <w:numId w:val="25"/>
         </w:numPr>
+        <w:jc w:val="both"/>
       </w:pPr>
       <w:r>
         <w:t xml:space="preserve">Να εισάγει κατάλληλη τιμή για τον τρόπο κωδικοποίησης των δεδομένων που θα πάρει, στο </w:t>
@@ -1860,8 +1940,14 @@
         <w:pStyle w:val="4"/>
       </w:pPr>
       <w:r>
+        <w:rPr>
+          <w:lang w:val="en-US"/>
+        </w:rPr>
         <w:lastRenderedPageBreak/>
-        <w:t>3.1.2.5</w:t>
+        <w:t>2</w:t>
+      </w:r>
+      <w:r>
+        <w:t>.1.2.5</w:t>
       </w:r>
       <w:r>
         <w:tab/>
@@ -2307,7 +2393,13 @@
         <w:pStyle w:val="4"/>
       </w:pPr>
       <w:r>
-        <w:t>3.</w:t>
+        <w:rPr>
+          <w:lang w:val="en-US"/>
+        </w:rPr>
+        <w:t>2</w:t>
+      </w:r>
+      <w:r>
+        <w:t>.</w:t>
       </w:r>
       <w:r>
         <w:t>1</w:t>
@@ -2348,6 +2440,9 @@
       </w:r>
     </w:p>
     <w:p>
+      <w:pPr>
+        <w:jc w:val="both"/>
+      </w:pPr>
       <w:r>
         <w:t xml:space="preserve">Ο χρήστης εισάγει το </w:t>
       </w:r>
@@ -2367,6 +2462,7 @@
     <w:p>
       <w:pPr>
         <w:ind w:left="720"/>
+        <w:jc w:val="both"/>
         <w:rPr>
           <w:b/>
           <w:bCs/>
@@ -2383,6 +2479,7 @@
     <w:p>
       <w:pPr>
         <w:ind w:left="720"/>
+        <w:jc w:val="both"/>
       </w:pPr>
       <w:r>
         <w:t xml:space="preserve">Ο χρήστης έβαλε λάθος τιμή για </w:t>
@@ -2412,6 +2509,7 @@
     <w:p>
       <w:pPr>
         <w:ind w:left="720"/>
+        <w:jc w:val="both"/>
         <w:rPr>
           <w:b/>
           <w:bCs/>
@@ -2428,6 +2526,7 @@
     <w:p>
       <w:pPr>
         <w:ind w:left="720"/>
+        <w:jc w:val="both"/>
       </w:pPr>
       <w:r>
         <w:t>Ο χρήστης έβαλε λάθος τιμή για το</w:t>
@@ -2469,6 +2568,7 @@
     <w:p>
       <w:pPr>
         <w:ind w:left="720"/>
+        <w:jc w:val="both"/>
         <w:rPr>
           <w:b/>
           <w:bCs/>
@@ -2485,6 +2585,7 @@
     <w:p>
       <w:pPr>
         <w:ind w:left="720"/>
+        <w:jc w:val="both"/>
       </w:pPr>
       <w:r>
         <w:t xml:space="preserve">Ο χρήστης έβαλε λάθος τιμή για το </w:t>
@@ -2523,6 +2624,7 @@
     <w:p>
       <w:pPr>
         <w:ind w:left="720"/>
+        <w:jc w:val="both"/>
         <w:rPr>
           <w:b/>
           <w:bCs/>
@@ -2539,6 +2641,7 @@
     <w:p>
       <w:pPr>
         <w:ind w:left="720"/>
+        <w:jc w:val="both"/>
       </w:pPr>
       <w:r>
         <w:t>Ο χρήστης</w:t>
@@ -2595,6 +2698,7 @@
     <w:p>
       <w:pPr>
         <w:ind w:left="1440"/>
+        <w:jc w:val="both"/>
         <w:rPr>
           <w:b/>
           <w:bCs/>
@@ -2618,6 +2722,7 @@
     <w:p>
       <w:pPr>
         <w:ind w:left="1440"/>
+        <w:jc w:val="both"/>
       </w:pPr>
       <w:r>
         <w:t>Ο χρήστης έβαλε λάθος τιμή για το</w:t>
@@ -2659,6 +2764,7 @@
     <w:p>
       <w:pPr>
         <w:ind w:left="1440"/>
+        <w:jc w:val="both"/>
         <w:rPr>
           <w:b/>
           <w:bCs/>
@@ -2675,6 +2781,7 @@
     <w:p>
       <w:pPr>
         <w:ind w:left="1440"/>
+        <w:jc w:val="both"/>
       </w:pPr>
       <w:r>
         <w:t xml:space="preserve">Ο χρήστης έβαλε λάθος τιμή για το </w:t>
@@ -2713,6 +2820,7 @@
     <w:p>
       <w:pPr>
         <w:ind w:left="1440"/>
+        <w:jc w:val="both"/>
         <w:rPr>
           <w:b/>
           <w:bCs/>
@@ -2729,6 +2837,7 @@
     <w:p>
       <w:pPr>
         <w:ind w:left="1440"/>
+        <w:jc w:val="both"/>
       </w:pPr>
       <w:r>
         <w:t xml:space="preserve">Ο χρήστης έβαλε λάθος τιμή για το </w:t>
@@ -2767,6 +2876,7 @@
     <w:p>
       <w:pPr>
         <w:ind w:left="720"/>
+        <w:jc w:val="both"/>
         <w:rPr>
           <w:b/>
           <w:bCs/>
@@ -2784,6 +2894,7 @@
     <w:p>
       <w:pPr>
         <w:ind w:left="720"/>
+        <w:jc w:val="both"/>
       </w:pPr>
       <w:r>
         <w:t xml:space="preserve">Ο χρήστης δεν έχει </w:t>
@@ -2831,6 +2942,7 @@
     <w:p>
       <w:pPr>
         <w:ind w:left="720"/>
+        <w:jc w:val="both"/>
         <w:rPr>
           <w:b/>
           <w:bCs/>
@@ -2847,6 +2959,7 @@
     <w:p>
       <w:pPr>
         <w:ind w:left="720"/>
+        <w:jc w:val="both"/>
       </w:pPr>
       <w:r>
         <w:t>Δεν υπάρχει σύνδεση στο σύστημα</w:t>
@@ -2866,6 +2979,12 @@
       <w:r>
         <w:t>Ενημέρωση χρήστη και έξοδος</w:t>
       </w:r>
+    </w:p>
+    <w:p>
+      <w:pPr>
+        <w:ind w:left="720"/>
+        <w:jc w:val="both"/>
+      </w:pPr>
     </w:p>
     <w:p>
       <w:pPr>
@@ -2883,6 +3002,9 @@
       </w:r>
     </w:p>
     <w:p>
+      <w:pPr>
+        <w:jc w:val="both"/>
+      </w:pPr>
       <w:r>
         <w:t>Η εγκυρότητα του χρήστη ελέγχεται από το σύστημα</w:t>
       </w:r>
@@ -2890,6 +3012,7 @@
     <w:p>
       <w:pPr>
         <w:ind w:left="720"/>
+        <w:jc w:val="both"/>
         <w:rPr>
           <w:b/>
           <w:bCs/>
@@ -2906,6 +3029,7 @@
     <w:p>
       <w:pPr>
         <w:ind w:left="720"/>
+        <w:jc w:val="both"/>
       </w:pPr>
       <w:r>
         <w:rPr>
@@ -2938,6 +3062,7 @@
     <w:p>
       <w:pPr>
         <w:ind w:left="720"/>
+        <w:jc w:val="both"/>
         <w:rPr>
           <w:b/>
           <w:bCs/>
@@ -2954,6 +3079,7 @@
     <w:p>
       <w:pPr>
         <w:ind w:left="720"/>
+        <w:jc w:val="both"/>
       </w:pPr>
       <w:r>
         <w:t xml:space="preserve">Ο χρήστης δεν έχει αρκετά </w:t>
@@ -2982,6 +3108,7 @@
     </w:p>
     <w:p>
       <w:pPr>
+        <w:jc w:val="both"/>
         <w:rPr>
           <w:b/>
           <w:bCs/>
@@ -2996,6 +3123,9 @@
       </w:r>
     </w:p>
     <w:p>
+      <w:pPr>
+        <w:jc w:val="both"/>
+      </w:pPr>
       <w:r>
         <w:t xml:space="preserve">Γίνεται αναζήτηση και ομαδοποίηση των ζητούμενων δεδομένων </w:t>
       </w:r>
@@ -3003,6 +3133,7 @@
     <w:p>
       <w:pPr>
         <w:ind w:left="720"/>
+        <w:jc w:val="both"/>
         <w:rPr>
           <w:b/>
           <w:bCs/>
@@ -3019,6 +3150,7 @@
     <w:p>
       <w:pPr>
         <w:ind w:left="720"/>
+        <w:jc w:val="both"/>
       </w:pPr>
       <w:r>
         <w:t xml:space="preserve">Δεν υπάρχουν δεδομένα </w:t>
@@ -3032,6 +3164,7 @@
     </w:p>
     <w:p>
       <w:pPr>
+        <w:jc w:val="both"/>
         <w:rPr>
           <w:b/>
           <w:bCs/>
@@ -3046,6 +3179,9 @@
       </w:r>
     </w:p>
     <w:p>
+      <w:pPr>
+        <w:jc w:val="both"/>
+      </w:pPr>
       <w:r>
         <w:t>Επιστροφή δεδομένων</w:t>
       </w:r>
@@ -3055,6 +3191,7 @@
     </w:p>
     <w:p>
       <w:pPr>
+        <w:jc w:val="both"/>
         <w:rPr>
           <w:b/>
           <w:bCs/>
@@ -3069,6 +3206,9 @@
       </w:r>
     </w:p>
     <w:p>
+      <w:pPr>
+        <w:jc w:val="both"/>
+      </w:pPr>
       <w:r>
         <w:t>Απεικόνιση δεδομένων</w:t>
       </w:r>
@@ -3696,8 +3836,14 @@
         <w:pStyle w:val="4"/>
       </w:pPr>
       <w:r>
+        <w:rPr>
+          <w:lang w:val="en-US"/>
+        </w:rPr>
         <w:lastRenderedPageBreak/>
-        <w:t>3.</w:t>
+        <w:t>2</w:t>
+      </w:r>
+      <w:r>
+        <w:t>.</w:t>
       </w:r>
       <w:r>
         <w:t>1</w:t>
@@ -3878,58 +4024,40 @@
     <w:p>
       <w:pPr>
         <w:pStyle w:val="4"/>
-        <w:rPr>
-          <w:lang w:val="en-US"/>
-        </w:rPr>
-      </w:pPr>
-      <w:r>
-        <w:rPr>
-          <w:lang w:val="en-US"/>
-        </w:rPr>
+      </w:pPr>
+      <w:r>
         <w:lastRenderedPageBreak/>
-        <w:t>3.</w:t>
-      </w:r>
-      <w:r>
-        <w:rPr>
-          <w:lang w:val="en-US"/>
-        </w:rPr>
+        <w:t>2</w:t>
+      </w:r>
+      <w:r>
+        <w:t>.</w:t>
+      </w:r>
+      <w:r>
         <w:t>1</w:t>
       </w:r>
       <w:r>
-        <w:rPr>
-          <w:lang w:val="en-US"/>
-        </w:rPr>
         <w:t>.1.8</w:t>
       </w:r>
       <w:r>
-        <w:rPr>
-          <w:lang w:val="en-US"/>
-        </w:rPr>
         <w:tab/>
       </w:r>
       <w:r>
         <w:t>Παρατηρήσεις</w:t>
       </w:r>
       <w:r>
-        <w:rPr>
-          <w:lang w:val="en-US"/>
-        </w:rPr>
-        <w:t xml:space="preserve"> </w:t>
-      </w:r>
-    </w:p>
-    <w:p>
-      <w:pPr>
-        <w:rPr>
-          <w:lang w:val="en-US"/>
-        </w:rPr>
-      </w:pPr>
-    </w:p>
+        <w:t xml:space="preserve"> </w:t>
+      </w:r>
+    </w:p>
+    <w:p/>
     <w:p>
       <w:pPr>
         <w:pStyle w:val="3"/>
       </w:pPr>
       <w:r>
-        <w:t>3.</w:t>
+        <w:t>2</w:t>
+      </w:r>
+      <w:r>
+        <w:t>.</w:t>
       </w:r>
       <w:r>
         <w:t>1</w:t>
@@ -3962,7 +4090,13 @@
         <w:pStyle w:val="4"/>
       </w:pPr>
       <w:r>
-        <w:t>3.</w:t>
+        <w:rPr>
+          <w:lang w:val="en-US"/>
+        </w:rPr>
+        <w:t>2</w:t>
+      </w:r>
+      <w:r>
+        <w:t>.</w:t>
       </w:r>
       <w:r>
         <w:t>1</w:t>
@@ -3993,7 +4127,13 @@
         <w:pStyle w:val="4"/>
       </w:pPr>
       <w:r>
-        <w:t>3.</w:t>
+        <w:rPr>
+          <w:lang w:val="en-US"/>
+        </w:rPr>
+        <w:t>2</w:t>
+      </w:r>
+      <w:r>
+        <w:t>.</w:t>
       </w:r>
       <w:r>
         <w:t>1</w:t>
@@ -4013,6 +4153,7 @@
           <w:ilvl w:val="0"/>
           <w:numId w:val="26"/>
         </w:numPr>
+        <w:jc w:val="both"/>
       </w:pPr>
       <w:r>
         <w:t xml:space="preserve">Να υπάρχει δυνατότητα σύνδεσης στον </w:t>
@@ -4037,6 +4178,7 @@
           <w:ilvl w:val="0"/>
           <w:numId w:val="26"/>
         </w:numPr>
+        <w:jc w:val="both"/>
       </w:pPr>
       <w:r>
         <w:t xml:space="preserve">Ο </w:t>
@@ -4061,6 +4203,7 @@
           <w:ilvl w:val="0"/>
           <w:numId w:val="26"/>
         </w:numPr>
+        <w:jc w:val="both"/>
       </w:pPr>
       <w:r>
         <w:t xml:space="preserve">Ο χρήστης να έχει εγκαταστήσει το </w:t>
@@ -4079,6 +4222,7 @@
           <w:ilvl w:val="0"/>
           <w:numId w:val="26"/>
         </w:numPr>
+        <w:jc w:val="both"/>
       </w:pPr>
       <w:r>
         <w:t>Ο χρήστης να κάνει εισαγωγή των σωστών εντολών και παραμέτρων</w:t>
@@ -4091,6 +4235,7 @@
           <w:ilvl w:val="0"/>
           <w:numId w:val="26"/>
         </w:numPr>
+        <w:jc w:val="both"/>
       </w:pPr>
       <w:r>
         <w:t xml:space="preserve">Ο χρήστης να διαθέτει </w:t>
@@ -4118,6 +4263,7 @@
           <w:ilvl w:val="0"/>
           <w:numId w:val="26"/>
         </w:numPr>
+        <w:jc w:val="both"/>
       </w:pPr>
       <w:r>
         <w:t>Ο χρήστης να είναι διαχειριστής</w:t>
@@ -4129,7 +4275,13 @@
         <w:pStyle w:val="4"/>
       </w:pPr>
       <w:r>
-        <w:t>3.</w:t>
+        <w:rPr>
+          <w:lang w:val="en-US"/>
+        </w:rPr>
+        <w:t>2</w:t>
+      </w:r>
+      <w:r>
+        <w:t>.</w:t>
       </w:r>
       <w:r>
         <w:t>1</w:t>
@@ -4143,6 +4295,9 @@
       </w:r>
     </w:p>
     <w:p>
+      <w:pPr>
+        <w:jc w:val="both"/>
+      </w:pPr>
       <w:r>
         <w:rPr>
           <w:lang w:val="en-US"/>
@@ -4165,9 +4320,16 @@
     <w:p>
       <w:pPr>
         <w:pStyle w:val="4"/>
-      </w:pPr>
-      <w:r>
-        <w:t>3.</w:t>
+        <w:jc w:val="both"/>
+      </w:pPr>
+      <w:r>
+        <w:rPr>
+          <w:lang w:val="en-US"/>
+        </w:rPr>
+        <w:t>2</w:t>
+      </w:r>
+      <w:r>
+        <w:t>.</w:t>
       </w:r>
       <w:r>
         <w:t>1</w:t>
@@ -4193,6 +4355,9 @@
       </w:r>
     </w:p>
     <w:p>
+      <w:pPr>
+        <w:jc w:val="both"/>
+      </w:pPr>
       <w:r>
         <w:t xml:space="preserve">Ο χρήστης πρέπει </w:t>
       </w:r>
@@ -4219,6 +4384,7 @@
           <w:ilvl w:val="0"/>
           <w:numId w:val="27"/>
         </w:numPr>
+        <w:jc w:val="both"/>
       </w:pPr>
       <w:r>
         <w:t xml:space="preserve">Να εισάγει την λέξη </w:t>
@@ -4255,6 +4421,7 @@
           <w:ilvl w:val="0"/>
           <w:numId w:val="27"/>
         </w:numPr>
+        <w:jc w:val="both"/>
       </w:pPr>
       <w:r>
         <w:t xml:space="preserve">Να εισάγει κατάλληλη τιμή για τη λειτουργία προσθήκης χρήστη – </w:t>
@@ -4312,6 +4479,7 @@
           <w:ilvl w:val="0"/>
           <w:numId w:val="27"/>
         </w:numPr>
+        <w:jc w:val="both"/>
       </w:pPr>
       <w:r>
         <w:t>Να εισάγει κατάλληλη τιμή για τ</w:t>
@@ -4360,6 +4528,7 @@
           <w:ilvl w:val="0"/>
           <w:numId w:val="27"/>
         </w:numPr>
+        <w:jc w:val="both"/>
       </w:pPr>
       <w:r>
         <w:t xml:space="preserve">Να εισάγει κατάλληλη τιμή για το </w:t>
@@ -4414,6 +4583,7 @@
           <w:ilvl w:val="0"/>
           <w:numId w:val="27"/>
         </w:numPr>
+        <w:jc w:val="both"/>
       </w:pPr>
       <w:r>
         <w:t xml:space="preserve">Να εισάγει κατάλληλη τιμή για το </w:t>
@@ -4448,7 +4618,13 @@
         <w:pStyle w:val="4"/>
       </w:pPr>
       <w:r>
-        <w:t>3.</w:t>
+        <w:rPr>
+          <w:lang w:val="en-US"/>
+        </w:rPr>
+        <w:t>2</w:t>
+      </w:r>
+      <w:r>
+        <w:t>.</w:t>
       </w:r>
       <w:r>
         <w:t>1</w:t>
@@ -4815,7 +4991,13 @@
         <w:pStyle w:val="4"/>
       </w:pPr>
       <w:r>
-        <w:t>3.</w:t>
+        <w:rPr>
+          <w:lang w:val="en-US"/>
+        </w:rPr>
+        <w:t>2</w:t>
+      </w:r>
+      <w:r>
+        <w:t>.</w:t>
       </w:r>
       <w:r>
         <w:t>1</w:t>
@@ -5461,9 +5643,9 @@
           <w:noProof/>
         </w:rPr>
         <w:drawing>
-          <wp:inline distT="0" distB="0" distL="0" distR="0" wp14:anchorId="74156027" wp14:editId="5BDFD65B">
-            <wp:extent cx="5722620" cy="2049780"/>
-            <wp:effectExtent l="0" t="0" r="0" b="7620"/>
+          <wp:inline distT="0" distB="0" distL="0" distR="0" wp14:anchorId="74156027" wp14:editId="0C267ED8">
+            <wp:extent cx="5722620" cy="2095500"/>
+            <wp:effectExtent l="0" t="0" r="0" b="0"/>
             <wp:docPr id="8" name="Εικόνα 8"/>
             <wp:cNvGraphicFramePr>
               <a:graphicFrameLocks xmlns:a="http://schemas.openxmlformats.org/drawingml/2006/main" noChangeAspect="1"/>
@@ -5493,7 +5675,7 @@
                   <pic:spPr bwMode="auto">
                     <a:xfrm>
                       <a:off x="0" y="0"/>
-                      <a:ext cx="5722620" cy="2049780"/>
+                      <a:ext cx="5722620" cy="2095500"/>
                     </a:xfrm>
                     <a:prstGeom prst="rect">
                       <a:avLst/>
@@ -5580,9 +5762,9 @@
           <w:noProof/>
         </w:rPr>
         <w:drawing>
-          <wp:inline distT="0" distB="0" distL="0" distR="0" wp14:anchorId="22DC3D8F" wp14:editId="26F67C3B">
-            <wp:extent cx="5727700" cy="1122045"/>
-            <wp:effectExtent l="0" t="0" r="6350" b="1905"/>
+          <wp:inline distT="0" distB="0" distL="0" distR="0" wp14:anchorId="22DC3D8F" wp14:editId="094D88C3">
+            <wp:extent cx="5727700" cy="1645920"/>
+            <wp:effectExtent l="0" t="0" r="6350" b="0"/>
             <wp:docPr id="5" name="Picture 5"/>
             <wp:cNvGraphicFramePr>
               <a:graphicFrameLocks xmlns:a="http://schemas.openxmlformats.org/drawingml/2006/main" noChangeAspect="1"/>
@@ -5603,7 +5785,7 @@
                   <pic:spPr>
                     <a:xfrm>
                       <a:off x="0" y="0"/>
-                      <a:ext cx="5727700" cy="1122045"/>
+                      <a:ext cx="5727700" cy="1645920"/>
                     </a:xfrm>
                     <a:prstGeom prst="rect">
                       <a:avLst/>
@@ -5864,33 +6046,8 @@
           <w:lang w:val="en-US"/>
         </w:rPr>
       </w:pPr>
-    </w:p>
-    <w:p>
-      <w:pPr>
-        <w:rPr>
-          <w:b/>
-          <w:bCs/>
-          <w:lang w:val="en-US"/>
-        </w:rPr>
-      </w:pPr>
-    </w:p>
-    <w:p>
-      <w:pPr>
-        <w:rPr>
-          <w:b/>
-          <w:bCs/>
-          <w:lang w:val="en-US"/>
-        </w:rPr>
-      </w:pPr>
-    </w:p>
-    <w:p>
-      <w:pPr>
-        <w:rPr>
-          <w:b/>
-          <w:bCs/>
-          <w:lang w:val="en-US"/>
-        </w:rPr>
-      </w:pPr>
+      <w:bookmarkStart w:id="0" w:name="_GoBack"/>
+      <w:bookmarkEnd w:id="0"/>
       <w:r>
         <w:rPr>
           <w:b/>
@@ -6166,8 +6323,14 @@
         <w:pStyle w:val="4"/>
       </w:pPr>
       <w:r>
+        <w:rPr>
+          <w:lang w:val="en-US"/>
+        </w:rPr>
         <w:lastRenderedPageBreak/>
-        <w:t>3.</w:t>
+        <w:t>2</w:t>
+      </w:r>
+      <w:r>
+        <w:t>.</w:t>
       </w:r>
       <w:r>
         <w:t>1</w:t>
@@ -6314,7 +6477,13 @@
         <w:pStyle w:val="4"/>
       </w:pPr>
       <w:r>
-        <w:t>3.</w:t>
+        <w:rPr>
+          <w:lang w:val="en-US"/>
+        </w:rPr>
+        <w:t>2</w:t>
+      </w:r>
+      <w:r>
+        <w:t>.</w:t>
       </w:r>
       <w:r>
         <w:t>1</w:t>
@@ -6335,13 +6504,19 @@
         <w:pStyle w:val="2"/>
       </w:pPr>
       <w:r>
+        <w:rPr>
+          <w:lang w:val="en-US"/>
+        </w:rPr>
         <w:lastRenderedPageBreak/>
-        <w:t>3.</w:t>
-      </w:r>
-      <w:r>
         <w:t>2</w:t>
       </w:r>
       <w:r>
+        <w:t>.</w:t>
+      </w:r>
+      <w:r>
+        <w:t>2</w:t>
+      </w:r>
+      <w:r>
         <w:tab/>
       </w:r>
       <w:r>
@@ -6349,6 +6524,9 @@
       </w:r>
     </w:p>
     <w:p>
+      <w:pPr>
+        <w:jc w:val="both"/>
+      </w:pPr>
       <w:r>
         <w:t xml:space="preserve">Για μικρά σύνολα δεδομένων, περιμένουμε αποκρίσεις σε λιγότερο από </w:t>
       </w:r>
@@ -6397,7 +6575,10 @@
         <w:pStyle w:val="2"/>
       </w:pPr>
       <w:r>
-        <w:t>3.</w:t>
+        <w:t>2</w:t>
+      </w:r>
+      <w:r>
+        <w:t>.</w:t>
       </w:r>
       <w:r>
         <w:t>3</w:t>
@@ -6414,7 +6595,10 @@
         <w:pStyle w:val="3"/>
       </w:pPr>
       <w:r>
-        <w:t>3.</w:t>
+        <w:t>2</w:t>
+      </w:r>
+      <w:r>
+        <w:t>.</w:t>
       </w:r>
       <w:r>
         <w:t>3</w:t>
@@ -6431,6 +6615,9 @@
       </w:r>
     </w:p>
     <w:p>
+      <w:pPr>
+        <w:jc w:val="both"/>
+      </w:pPr>
       <w:r>
         <w:t>Τα δεδομένα είναι ανοιχτά, όμως για να έχουμε εξοικονόμηση  πόρων αναγκάζουμε τους χρήστες να έχουν</w:t>
       </w:r>
@@ -6467,7 +6654,13 @@
         <w:pStyle w:val="2"/>
       </w:pPr>
       <w:r>
-        <w:t>3.</w:t>
+        <w:rPr>
+          <w:lang w:val="en-US"/>
+        </w:rPr>
+        <w:t>2</w:t>
+      </w:r>
+      <w:r>
+        <w:t>.</w:t>
       </w:r>
       <w:r>
         <w:t>4</w:t>
@@ -6480,6 +6673,9 @@
       </w:r>
     </w:p>
     <w:p>
+      <w:pPr>
+        <w:jc w:val="both"/>
+      </w:pPr>
       <w:r>
         <w:t xml:space="preserve">Το παραπάνω σύστημα πρέπει να υλοποιηθεί με ένα από τα παρακάτω </w:t>
       </w:r>
@@ -6497,6 +6693,7 @@
           <w:ilvl w:val="0"/>
           <w:numId w:val="28"/>
         </w:numPr>
+        <w:jc w:val="both"/>
       </w:pPr>
       <w:r>
         <w:rPr>
@@ -6512,6 +6709,7 @@
           <w:ilvl w:val="0"/>
           <w:numId w:val="28"/>
         </w:numPr>
+        <w:jc w:val="both"/>
       </w:pPr>
       <w:r>
         <w:rPr>
@@ -6521,6 +6719,9 @@
       </w:r>
     </w:p>
     <w:p>
+      <w:pPr>
+        <w:jc w:val="both"/>
+      </w:pPr>
       <w:r>
         <w:t xml:space="preserve">Επιπλέον το </w:t>
       </w:r>
@@ -6539,8 +6740,6 @@
       <w:r>
         <w:t>η δομή</w:t>
       </w:r>
-      <w:bookmarkStart w:id="0" w:name="_GoBack"/>
-      <w:bookmarkEnd w:id="0"/>
       <w:r>
         <w:t xml:space="preserve"> του </w:t>
       </w:r>
@@ -6559,7 +6758,13 @@
         <w:pStyle w:val="2"/>
       </w:pPr>
       <w:r>
-        <w:t>3.</w:t>
+        <w:rPr>
+          <w:lang w:val="en-US"/>
+        </w:rPr>
+        <w:t>2</w:t>
+      </w:r>
+      <w:r>
+        <w:t>.</w:t>
       </w:r>
       <w:r>
         <w:t>5</w:t>
@@ -6576,7 +6781,13 @@
         <w:pStyle w:val="3"/>
       </w:pPr>
       <w:r>
-        <w:t>3.</w:t>
+        <w:rPr>
+          <w:lang w:val="en-US"/>
+        </w:rPr>
+        <w:t>2</w:t>
+      </w:r>
+      <w:r>
+        <w:t>.</w:t>
       </w:r>
       <w:r>
         <w:t>5</w:t>
@@ -6599,7 +6810,13 @@
         <w:pStyle w:val="3"/>
       </w:pPr>
       <w:r>
-        <w:t>3.</w:t>
+        <w:rPr>
+          <w:lang w:val="en-US"/>
+        </w:rPr>
+        <w:t>2</w:t>
+      </w:r>
+      <w:r>
+        <w:t>.</w:t>
       </w:r>
       <w:r>
         <w:t>5</w:t>
@@ -6630,7 +6847,13 @@
         <w:pStyle w:val="3"/>
       </w:pPr>
       <w:r>
-        <w:t>3.</w:t>
+        <w:rPr>
+          <w:lang w:val="en-US"/>
+        </w:rPr>
+        <w:t>2</w:t>
+      </w:r>
+      <w:r>
+        <w:t>.</w:t>
       </w:r>
       <w:r>
         <w:t>5</w:t>
@@ -11108,7 +11331,7 @@
 </file>
 
 <file path=customXml/itemProps1.xml><?xml version="1.0" encoding="utf-8"?>
-<ds:datastoreItem xmlns:ds="http://schemas.openxmlformats.org/officeDocument/2006/customXml" ds:itemID="{BB0D90C9-6E14-4757-BDDF-AC87D7E51EA1}">
+<ds:datastoreItem xmlns:ds="http://schemas.openxmlformats.org/officeDocument/2006/customXml" ds:itemID="{1CF30CAD-01ED-49F2-9599-3F4E6E8D7D09}">
   <ds:schemaRefs>
     <ds:schemaRef ds:uri="http://schemas.openxmlformats.org/officeDocument/2006/bibliography"/>
   </ds:schemaRefs>

</xml_diff>